<commit_message>
Fixing errors refactoring methods and adding Cards
</commit_message>
<xml_diff>
--- a/cover_page.docx
+++ b/cover_page.docx
@@ -128,15 +128,7 @@
           <w:sz w:val="24"/>
           <w:szCs w:val="24"/>
         </w:rPr>
-        <w:t>[start]</w:t>
-      </w:r>
-      <w:r>
-        <w:rPr>
-          <w:rFonts w:ascii="Bahnschrift" w:hAnsi="Bahnschrift"/>
-          <w:sz w:val="24"/>
-          <w:szCs w:val="24"/>
-        </w:rPr>
-        <w:t>-[end]</w:t>
+        <w:t>11:45-1:45</w:t>
       </w:r>
     </w:p>
     <w:p>
@@ -188,18 +180,116 @@
           <w:sz w:val="24"/>
           <w:szCs w:val="24"/>
         </w:rPr>
-        <w:t>7100036960</w:t>
-      </w:r>
-    </w:p>
-    <w:p>
-      <w:pPr>
-        <w:spacing w:after="0"/>
-        <w:rPr>
-          <w:rFonts w:ascii="Bahnschrift" w:hAnsi="Bahnschrift"/>
-          <w:sz w:val="24"/>
-          <w:szCs w:val="24"/>
-        </w:rPr>
-      </w:pPr>
+        <w:t>710036960</w:t>
+      </w:r>
+    </w:p>
+    <w:p>
+      <w:pPr>
+        <w:spacing w:after="0"/>
+        <w:rPr>
+          <w:rFonts w:ascii="Bahnschrift" w:hAnsi="Bahnschrift"/>
+          <w:sz w:val="24"/>
+          <w:szCs w:val="24"/>
+        </w:rPr>
+      </w:pPr>
+    </w:p>
+    <w:p>
+      <w:pPr>
+        <w:spacing w:after="0"/>
+        <w:rPr>
+          <w:rFonts w:ascii="Bahnschrift" w:hAnsi="Bahnschrift"/>
+          <w:sz w:val="24"/>
+          <w:szCs w:val="24"/>
+        </w:rPr>
+      </w:pPr>
+      <w:r>
+        <w:rPr>
+          <w:rFonts w:ascii="Bahnschrift" w:hAnsi="Bahnschrift"/>
+          <w:sz w:val="24"/>
+          <w:szCs w:val="24"/>
+        </w:rPr>
+        <w:t xml:space="preserve">2. 10/11/2023, </w:t>
+      </w:r>
+      <w:r>
+        <w:rPr>
+          <w:rFonts w:ascii="Bahnschrift" w:hAnsi="Bahnschrift"/>
+          <w:sz w:val="24"/>
+          <w:szCs w:val="24"/>
+        </w:rPr>
+        <w:t>10:30-1:30</w:t>
+      </w:r>
+    </w:p>
+    <w:p>
+      <w:pPr>
+        <w:spacing w:after="0"/>
+        <w:rPr>
+          <w:rFonts w:ascii="Bahnschrift" w:hAnsi="Bahnschrift"/>
+          <w:sz w:val="24"/>
+          <w:szCs w:val="24"/>
+        </w:rPr>
+      </w:pPr>
+      <w:r>
+        <w:rPr>
+          <w:rFonts w:ascii="Bahnschrift" w:hAnsi="Bahnschrift"/>
+          <w:sz w:val="24"/>
+          <w:szCs w:val="24"/>
+        </w:rPr>
+        <w:t>Driver: 710036960</w:t>
+      </w:r>
+    </w:p>
+    <w:p>
+      <w:pPr>
+        <w:spacing w:after="0"/>
+        <w:rPr>
+          <w:rFonts w:ascii="Bahnschrift" w:hAnsi="Bahnschrift"/>
+          <w:sz w:val="24"/>
+          <w:szCs w:val="24"/>
+        </w:rPr>
+      </w:pPr>
+      <w:r>
+        <w:rPr>
+          <w:rFonts w:ascii="Bahnschrift" w:hAnsi="Bahnschrift"/>
+          <w:sz w:val="24"/>
+          <w:szCs w:val="24"/>
+        </w:rPr>
+        <w:t>Observer: 720041178</w:t>
+      </w:r>
+    </w:p>
+    <w:p>
+      <w:pPr>
+        <w:spacing w:after="0"/>
+        <w:rPr>
+          <w:rFonts w:ascii="Bahnschrift" w:hAnsi="Bahnschrift"/>
+          <w:sz w:val="24"/>
+          <w:szCs w:val="24"/>
+        </w:rPr>
+      </w:pPr>
+    </w:p>
+    <w:p>
+      <w:pPr>
+        <w:spacing w:after="0"/>
+        <w:rPr>
+          <w:rFonts w:ascii="Bahnschrift" w:hAnsi="Bahnschrift"/>
+          <w:sz w:val="24"/>
+          <w:szCs w:val="24"/>
+        </w:rPr>
+      </w:pPr>
+      <w:r>
+        <w:rPr>
+          <w:rFonts w:ascii="Bahnschrift" w:hAnsi="Bahnschrift"/>
+          <w:sz w:val="24"/>
+          <w:szCs w:val="24"/>
+        </w:rPr>
+        <w:t xml:space="preserve">3. </w:t>
+      </w:r>
+      <w:r>
+        <w:rPr>
+          <w:rFonts w:ascii="Bahnschrift" w:hAnsi="Bahnschrift"/>
+          <w:sz w:val="24"/>
+          <w:szCs w:val="24"/>
+        </w:rPr>
+        <w:t>13/11/2023, 12:30-</w:t>
+      </w:r>
     </w:p>
     <w:p>
       <w:pPr>

</xml_diff>

<commit_message>
New errors fun time
</commit_message>
<xml_diff>
--- a/cover_page.docx
+++ b/cover_page.docx
@@ -314,6 +314,214 @@
           <w:sz w:val="24"/>
           <w:szCs w:val="24"/>
         </w:rPr>
+        <w:t>Driver: 720041178</w:t>
+      </w:r>
+    </w:p>
+    <w:p>
+      <w:pPr>
+        <w:spacing w:after="0"/>
+        <w:rPr>
+          <w:rFonts w:ascii="Bahnschrift" w:hAnsi="Bahnschrift"/>
+          <w:sz w:val="24"/>
+          <w:szCs w:val="24"/>
+        </w:rPr>
+      </w:pPr>
+      <w:r>
+        <w:rPr>
+          <w:rFonts w:ascii="Bahnschrift" w:hAnsi="Bahnschrift"/>
+          <w:sz w:val="24"/>
+          <w:szCs w:val="24"/>
+        </w:rPr>
+        <w:t>Observer: 710036960</w:t>
+      </w:r>
+    </w:p>
+    <w:p>
+      <w:pPr>
+        <w:spacing w:after="0"/>
+        <w:rPr>
+          <w:rFonts w:ascii="Bahnschrift" w:hAnsi="Bahnschrift"/>
+          <w:sz w:val="24"/>
+          <w:szCs w:val="24"/>
+        </w:rPr>
+      </w:pPr>
+    </w:p>
+    <w:p>
+      <w:pPr>
+        <w:spacing w:after="0"/>
+        <w:rPr>
+          <w:rFonts w:ascii="Bahnschrift" w:hAnsi="Bahnschrift"/>
+          <w:sz w:val="24"/>
+          <w:szCs w:val="24"/>
+        </w:rPr>
+      </w:pPr>
+      <w:r>
+        <w:rPr>
+          <w:rFonts w:ascii="Bahnschrift" w:hAnsi="Bahnschrift"/>
+          <w:sz w:val="24"/>
+          <w:szCs w:val="24"/>
+        </w:rPr>
+        <w:t>4. 17/11/2023, 9:45-</w:t>
+      </w:r>
+      <w:r>
+        <w:rPr>
+          <w:rFonts w:ascii="Bahnschrift" w:hAnsi="Bahnschrift"/>
+          <w:sz w:val="24"/>
+          <w:szCs w:val="24"/>
+        </w:rPr>
+        <w:t>10:00</w:t>
+      </w:r>
+    </w:p>
+    <w:p>
+      <w:pPr>
+        <w:spacing w:after="0"/>
+        <w:rPr>
+          <w:rFonts w:ascii="Bahnschrift" w:hAnsi="Bahnschrift"/>
+          <w:sz w:val="24"/>
+          <w:szCs w:val="24"/>
+        </w:rPr>
+      </w:pPr>
+      <w:r>
+        <w:rPr>
+          <w:rFonts w:ascii="Bahnschrift" w:hAnsi="Bahnschrift"/>
+          <w:sz w:val="24"/>
+          <w:szCs w:val="24"/>
+        </w:rPr>
+        <w:t>Driver: 720041178</w:t>
+      </w:r>
+    </w:p>
+    <w:p>
+      <w:pPr>
+        <w:spacing w:after="0"/>
+        <w:rPr>
+          <w:rFonts w:ascii="Bahnschrift" w:hAnsi="Bahnschrift"/>
+          <w:sz w:val="24"/>
+          <w:szCs w:val="24"/>
+        </w:rPr>
+      </w:pPr>
+      <w:r>
+        <w:rPr>
+          <w:rFonts w:ascii="Bahnschrift" w:hAnsi="Bahnschrift"/>
+          <w:sz w:val="24"/>
+          <w:szCs w:val="24"/>
+        </w:rPr>
+        <w:t>Observer: 710036960</w:t>
+      </w:r>
+    </w:p>
+    <w:p>
+      <w:pPr>
+        <w:spacing w:after="0"/>
+        <w:rPr>
+          <w:rFonts w:ascii="Bahnschrift" w:hAnsi="Bahnschrift"/>
+          <w:sz w:val="24"/>
+          <w:szCs w:val="24"/>
+        </w:rPr>
+      </w:pPr>
+    </w:p>
+    <w:p>
+      <w:pPr>
+        <w:spacing w:after="0"/>
+        <w:rPr>
+          <w:rFonts w:ascii="Bahnschrift" w:hAnsi="Bahnschrift"/>
+          <w:sz w:val="24"/>
+          <w:szCs w:val="24"/>
+        </w:rPr>
+      </w:pPr>
+      <w:r>
+        <w:rPr>
+          <w:rFonts w:ascii="Bahnschrift" w:hAnsi="Bahnschrift"/>
+          <w:sz w:val="24"/>
+          <w:szCs w:val="24"/>
+        </w:rPr>
+        <w:t>5. 17/11/2023, 10:00-</w:t>
+      </w:r>
+      <w:r>
+        <w:rPr>
+          <w:rFonts w:ascii="Bahnschrift" w:hAnsi="Bahnschrift"/>
+          <w:sz w:val="24"/>
+          <w:szCs w:val="24"/>
+        </w:rPr>
+        <w:t>1:00</w:t>
+      </w:r>
+    </w:p>
+    <w:p>
+      <w:pPr>
+        <w:spacing w:after="0"/>
+        <w:rPr>
+          <w:rFonts w:ascii="Bahnschrift" w:hAnsi="Bahnschrift"/>
+          <w:sz w:val="24"/>
+          <w:szCs w:val="24"/>
+        </w:rPr>
+      </w:pPr>
+      <w:r>
+        <w:rPr>
+          <w:rFonts w:ascii="Bahnschrift" w:hAnsi="Bahnschrift"/>
+          <w:sz w:val="24"/>
+          <w:szCs w:val="24"/>
+        </w:rPr>
+        <w:t>Driver: 710036960</w:t>
+      </w:r>
+    </w:p>
+    <w:p>
+      <w:pPr>
+        <w:spacing w:after="0"/>
+        <w:rPr>
+          <w:rFonts w:ascii="Bahnschrift" w:hAnsi="Bahnschrift"/>
+          <w:sz w:val="24"/>
+          <w:szCs w:val="24"/>
+        </w:rPr>
+      </w:pPr>
+      <w:r>
+        <w:rPr>
+          <w:rFonts w:ascii="Bahnschrift" w:hAnsi="Bahnschrift"/>
+          <w:sz w:val="24"/>
+          <w:szCs w:val="24"/>
+        </w:rPr>
+        <w:t>Observer: 720041178</w:t>
+      </w:r>
+    </w:p>
+    <w:p>
+      <w:pPr>
+        <w:spacing w:after="0"/>
+        <w:rPr>
+          <w:rFonts w:ascii="Bahnschrift" w:hAnsi="Bahnschrift"/>
+          <w:sz w:val="24"/>
+          <w:szCs w:val="24"/>
+        </w:rPr>
+      </w:pPr>
+    </w:p>
+    <w:p>
+      <w:pPr>
+        <w:spacing w:after="0"/>
+        <w:rPr>
+          <w:rFonts w:ascii="Bahnschrift" w:hAnsi="Bahnschrift"/>
+          <w:sz w:val="24"/>
+          <w:szCs w:val="24"/>
+        </w:rPr>
+      </w:pPr>
+      <w:r>
+        <w:rPr>
+          <w:rFonts w:ascii="Bahnschrift" w:hAnsi="Bahnschrift"/>
+          <w:sz w:val="24"/>
+          <w:szCs w:val="24"/>
+        </w:rPr>
+        <w:t>6. 21/11/2023, 6:00-8:00</w:t>
+      </w:r>
+    </w:p>
+    <w:p>
+      <w:pPr>
+        <w:spacing w:after="0"/>
+        <w:rPr>
+          <w:rFonts w:ascii="Bahnschrift" w:hAnsi="Bahnschrift"/>
+          <w:sz w:val="24"/>
+          <w:szCs w:val="24"/>
+        </w:rPr>
+      </w:pPr>
+      <w:r>
+        <w:rPr>
+          <w:rFonts w:ascii="Bahnschrift" w:hAnsi="Bahnschrift"/>
+          <w:sz w:val="24"/>
+          <w:szCs w:val="24"/>
+        </w:rPr>
         <w:t xml:space="preserve">Driver: </w:t>
       </w:r>
       <w:r>
@@ -340,151 +548,175 @@
           <w:sz w:val="24"/>
           <w:szCs w:val="24"/>
         </w:rPr>
-        <w:t>Observer: 710036960</w:t>
-      </w:r>
-    </w:p>
-    <w:p>
-      <w:pPr>
-        <w:spacing w:after="0"/>
-        <w:rPr>
-          <w:rFonts w:ascii="Bahnschrift" w:hAnsi="Bahnschrift"/>
-          <w:sz w:val="24"/>
-          <w:szCs w:val="24"/>
-        </w:rPr>
-      </w:pPr>
-    </w:p>
-    <w:p>
-      <w:pPr>
-        <w:spacing w:after="0"/>
-        <w:rPr>
-          <w:rFonts w:ascii="Bahnschrift" w:hAnsi="Bahnschrift"/>
-          <w:sz w:val="24"/>
-          <w:szCs w:val="24"/>
-        </w:rPr>
-      </w:pPr>
-      <w:r>
-        <w:rPr>
-          <w:rFonts w:ascii="Bahnschrift" w:hAnsi="Bahnschrift"/>
-          <w:sz w:val="24"/>
-          <w:szCs w:val="24"/>
-        </w:rPr>
-        <w:t>4. 17/11/2023, 9:45-</w:t>
-      </w:r>
-      <w:r>
-        <w:rPr>
-          <w:rFonts w:ascii="Bahnschrift" w:hAnsi="Bahnschrift"/>
-          <w:sz w:val="24"/>
-          <w:szCs w:val="24"/>
-        </w:rPr>
-        <w:t>10:00</w:t>
-      </w:r>
-    </w:p>
-    <w:p>
-      <w:pPr>
-        <w:spacing w:after="0"/>
-        <w:rPr>
-          <w:rFonts w:ascii="Bahnschrift" w:hAnsi="Bahnschrift"/>
-          <w:sz w:val="24"/>
-          <w:szCs w:val="24"/>
-        </w:rPr>
-      </w:pPr>
-      <w:r>
-        <w:rPr>
-          <w:rFonts w:ascii="Bahnschrift" w:hAnsi="Bahnschrift"/>
-          <w:sz w:val="24"/>
-          <w:szCs w:val="24"/>
-        </w:rPr>
-        <w:t>Driver: 720041178</w:t>
-      </w:r>
-    </w:p>
-    <w:p>
-      <w:pPr>
-        <w:spacing w:after="0"/>
-        <w:rPr>
-          <w:rFonts w:ascii="Bahnschrift" w:hAnsi="Bahnschrift"/>
-          <w:sz w:val="24"/>
-          <w:szCs w:val="24"/>
-        </w:rPr>
-      </w:pPr>
-      <w:r>
-        <w:rPr>
-          <w:rFonts w:ascii="Bahnschrift" w:hAnsi="Bahnschrift"/>
-          <w:sz w:val="24"/>
-          <w:szCs w:val="24"/>
-        </w:rPr>
-        <w:t>Observer: 710036960</w:t>
-      </w:r>
-    </w:p>
-    <w:p>
-      <w:pPr>
-        <w:spacing w:after="0"/>
-        <w:rPr>
-          <w:rFonts w:ascii="Bahnschrift" w:hAnsi="Bahnschrift"/>
-          <w:sz w:val="24"/>
-          <w:szCs w:val="24"/>
-        </w:rPr>
-      </w:pPr>
-    </w:p>
-    <w:p>
-      <w:pPr>
-        <w:spacing w:after="0"/>
-        <w:rPr>
-          <w:rFonts w:ascii="Bahnschrift" w:hAnsi="Bahnschrift"/>
-          <w:sz w:val="24"/>
-          <w:szCs w:val="24"/>
-        </w:rPr>
-      </w:pPr>
-      <w:r>
-        <w:rPr>
-          <w:rFonts w:ascii="Bahnschrift" w:hAnsi="Bahnschrift"/>
-          <w:sz w:val="24"/>
-          <w:szCs w:val="24"/>
-        </w:rPr>
-        <w:t>5. 17/11/2023, 10:00-</w:t>
-      </w:r>
-      <w:r>
-        <w:rPr>
-          <w:rFonts w:ascii="Bahnschrift" w:hAnsi="Bahnschrift"/>
-          <w:sz w:val="24"/>
-          <w:szCs w:val="24"/>
-        </w:rPr>
-        <w:t>1:00</w:t>
-      </w:r>
-    </w:p>
-    <w:p>
-      <w:pPr>
-        <w:spacing w:after="0"/>
-        <w:rPr>
-          <w:rFonts w:ascii="Bahnschrift" w:hAnsi="Bahnschrift"/>
-          <w:sz w:val="24"/>
-          <w:szCs w:val="24"/>
-        </w:rPr>
-      </w:pPr>
-      <w:r>
-        <w:rPr>
-          <w:rFonts w:ascii="Bahnschrift" w:hAnsi="Bahnschrift"/>
-          <w:sz w:val="24"/>
-          <w:szCs w:val="24"/>
-        </w:rPr>
-        <w:t>Driver: 710036960</w:t>
-      </w:r>
-    </w:p>
-    <w:p>
-      <w:pPr>
-        <w:spacing w:after="0"/>
-        <w:rPr>
-          <w:rFonts w:ascii="Bahnschrift" w:hAnsi="Bahnschrift"/>
-          <w:sz w:val="24"/>
-          <w:szCs w:val="24"/>
-        </w:rPr>
-      </w:pPr>
-      <w:r>
-        <w:rPr>
-          <w:rFonts w:ascii="Bahnschrift" w:hAnsi="Bahnschrift"/>
-          <w:sz w:val="24"/>
-          <w:szCs w:val="24"/>
-        </w:rPr>
-        <w:t>Observer: 720041178</w:t>
+        <w:t xml:space="preserve">Observer: </w:t>
+      </w:r>
+      <w:r>
+        <w:rPr>
+          <w:rFonts w:ascii="Bahnschrift" w:hAnsi="Bahnschrift"/>
+          <w:sz w:val="24"/>
+          <w:szCs w:val="24"/>
+        </w:rPr>
+        <w:t>710036960</w:t>
+      </w:r>
+    </w:p>
+    <w:p>
+      <w:pPr>
+        <w:spacing w:after="0"/>
+        <w:rPr>
+          <w:rFonts w:ascii="Bahnschrift" w:hAnsi="Bahnschrift"/>
+          <w:sz w:val="24"/>
+          <w:szCs w:val="24"/>
+        </w:rPr>
+      </w:pPr>
+    </w:p>
+    <w:p>
+      <w:pPr>
+        <w:spacing w:after="0"/>
+        <w:rPr>
+          <w:rFonts w:ascii="Bahnschrift" w:hAnsi="Bahnschrift"/>
+          <w:sz w:val="24"/>
+          <w:szCs w:val="24"/>
+        </w:rPr>
+      </w:pPr>
+      <w:r>
+        <w:rPr>
+          <w:rFonts w:ascii="Bahnschrift" w:hAnsi="Bahnschrift"/>
+          <w:sz w:val="24"/>
+          <w:szCs w:val="24"/>
+        </w:rPr>
+        <w:t>7. 23/11/2023, 6:00-8:30</w:t>
+      </w:r>
+    </w:p>
+    <w:p>
+      <w:pPr>
+        <w:spacing w:after="0"/>
+        <w:rPr>
+          <w:rFonts w:ascii="Bahnschrift" w:hAnsi="Bahnschrift"/>
+          <w:sz w:val="24"/>
+          <w:szCs w:val="24"/>
+        </w:rPr>
+      </w:pPr>
+      <w:r>
+        <w:rPr>
+          <w:rFonts w:ascii="Bahnschrift" w:hAnsi="Bahnschrift"/>
+          <w:sz w:val="24"/>
+          <w:szCs w:val="24"/>
+        </w:rPr>
+        <w:t xml:space="preserve">Driver: </w:t>
+      </w:r>
+      <w:r>
+        <w:rPr>
+          <w:rFonts w:ascii="Bahnschrift" w:hAnsi="Bahnschrift"/>
+          <w:sz w:val="24"/>
+          <w:szCs w:val="24"/>
+        </w:rPr>
+        <w:t>710036960</w:t>
+      </w:r>
+    </w:p>
+    <w:p>
+      <w:pPr>
+        <w:spacing w:after="0"/>
+        <w:rPr>
+          <w:rFonts w:ascii="Bahnschrift" w:hAnsi="Bahnschrift"/>
+          <w:sz w:val="24"/>
+          <w:szCs w:val="24"/>
+        </w:rPr>
+      </w:pPr>
+      <w:r>
+        <w:rPr>
+          <w:rFonts w:ascii="Bahnschrift" w:hAnsi="Bahnschrift"/>
+          <w:sz w:val="24"/>
+          <w:szCs w:val="24"/>
+        </w:rPr>
+        <w:t xml:space="preserve">Observer: </w:t>
+      </w:r>
+      <w:r>
+        <w:rPr>
+          <w:rFonts w:ascii="Bahnschrift" w:hAnsi="Bahnschrift"/>
+          <w:sz w:val="24"/>
+          <w:szCs w:val="24"/>
+        </w:rPr>
+        <w:t>720041178</w:t>
+      </w:r>
+    </w:p>
+    <w:p>
+      <w:pPr>
+        <w:spacing w:after="0"/>
+        <w:rPr>
+          <w:rFonts w:ascii="Bahnschrift" w:hAnsi="Bahnschrift"/>
+          <w:sz w:val="24"/>
+          <w:szCs w:val="24"/>
+        </w:rPr>
+      </w:pPr>
+    </w:p>
+    <w:p>
+      <w:pPr>
+        <w:spacing w:after="0"/>
+        <w:rPr>
+          <w:rFonts w:ascii="Bahnschrift" w:hAnsi="Bahnschrift"/>
+          <w:sz w:val="24"/>
+          <w:szCs w:val="24"/>
+        </w:rPr>
+      </w:pPr>
+      <w:r>
+        <w:rPr>
+          <w:rFonts w:ascii="Bahnschrift" w:hAnsi="Bahnschrift"/>
+          <w:sz w:val="24"/>
+          <w:szCs w:val="24"/>
+        </w:rPr>
+        <w:t>8. 27/11/2023, ??:??-??:??</w:t>
+      </w:r>
+    </w:p>
+    <w:p>
+      <w:pPr>
+        <w:spacing w:after="0"/>
+        <w:rPr>
+          <w:rFonts w:ascii="Bahnschrift" w:hAnsi="Bahnschrift"/>
+          <w:sz w:val="24"/>
+          <w:szCs w:val="24"/>
+        </w:rPr>
+      </w:pPr>
+      <w:r>
+        <w:rPr>
+          <w:rFonts w:ascii="Bahnschrift" w:hAnsi="Bahnschrift"/>
+          <w:sz w:val="24"/>
+          <w:szCs w:val="24"/>
+        </w:rPr>
+        <w:t xml:space="preserve">Driver: </w:t>
+      </w:r>
+      <w:r>
+        <w:rPr>
+          <w:rFonts w:ascii="Bahnschrift" w:hAnsi="Bahnschrift"/>
+          <w:sz w:val="24"/>
+          <w:szCs w:val="24"/>
+        </w:rPr>
+        <w:t>720041178</w:t>
+      </w:r>
+    </w:p>
+    <w:p>
+      <w:pPr>
+        <w:spacing w:after="0"/>
+        <w:rPr>
+          <w:rFonts w:ascii="Bahnschrift" w:hAnsi="Bahnschrift"/>
+          <w:sz w:val="24"/>
+          <w:szCs w:val="24"/>
+        </w:rPr>
+      </w:pPr>
+      <w:r>
+        <w:rPr>
+          <w:rFonts w:ascii="Bahnschrift" w:hAnsi="Bahnschrift"/>
+          <w:sz w:val="24"/>
+          <w:szCs w:val="24"/>
+        </w:rPr>
+        <w:t xml:space="preserve">Observer: </w:t>
+      </w:r>
+      <w:r>
+        <w:rPr>
+          <w:rFonts w:ascii="Bahnschrift" w:hAnsi="Bahnschrift"/>
+          <w:sz w:val="24"/>
+          <w:szCs w:val="24"/>
+        </w:rPr>
+        <w:t>710036960</w:t>
       </w:r>
     </w:p>
     <w:p>

</xml_diff>

<commit_message>
Small changes to docs and cleanliness
</commit_message>
<xml_diff>
--- a/cover_page.docx
+++ b/cover_page.docx
@@ -548,7 +548,53 @@
           <w:sz w:val="24"/>
           <w:szCs w:val="24"/>
         </w:rPr>
-        <w:t xml:space="preserve">Observer: </w:t>
+        <w:t>Observer: 710036960</w:t>
+      </w:r>
+    </w:p>
+    <w:p>
+      <w:pPr>
+        <w:spacing w:after="0"/>
+        <w:rPr>
+          <w:rFonts w:ascii="Bahnschrift" w:hAnsi="Bahnschrift"/>
+          <w:sz w:val="24"/>
+          <w:szCs w:val="24"/>
+        </w:rPr>
+      </w:pPr>
+    </w:p>
+    <w:p>
+      <w:pPr>
+        <w:spacing w:after="0"/>
+        <w:rPr>
+          <w:rFonts w:ascii="Bahnschrift" w:hAnsi="Bahnschrift"/>
+          <w:sz w:val="24"/>
+          <w:szCs w:val="24"/>
+        </w:rPr>
+      </w:pPr>
+      <w:r>
+        <w:rPr>
+          <w:rFonts w:ascii="Bahnschrift" w:hAnsi="Bahnschrift"/>
+          <w:sz w:val="24"/>
+          <w:szCs w:val="24"/>
+        </w:rPr>
+        <w:t>7. 23/11/2023, 6:00-8:30</w:t>
+      </w:r>
+    </w:p>
+    <w:p>
+      <w:pPr>
+        <w:spacing w:after="0"/>
+        <w:rPr>
+          <w:rFonts w:ascii="Bahnschrift" w:hAnsi="Bahnschrift"/>
+          <w:sz w:val="24"/>
+          <w:szCs w:val="24"/>
+        </w:rPr>
+      </w:pPr>
+      <w:r>
+        <w:rPr>
+          <w:rFonts w:ascii="Bahnschrift" w:hAnsi="Bahnschrift"/>
+          <w:sz w:val="24"/>
+          <w:szCs w:val="24"/>
+        </w:rPr>
+        <w:t xml:space="preserve">Driver: </w:t>
       </w:r>
       <w:r>
         <w:rPr>
@@ -568,23 +614,65 @@
           <w:szCs w:val="24"/>
         </w:rPr>
       </w:pPr>
-    </w:p>
-    <w:p>
-      <w:pPr>
-        <w:spacing w:after="0"/>
-        <w:rPr>
-          <w:rFonts w:ascii="Bahnschrift" w:hAnsi="Bahnschrift"/>
-          <w:sz w:val="24"/>
-          <w:szCs w:val="24"/>
-        </w:rPr>
-      </w:pPr>
-      <w:r>
-        <w:rPr>
-          <w:rFonts w:ascii="Bahnschrift" w:hAnsi="Bahnschrift"/>
-          <w:sz w:val="24"/>
-          <w:szCs w:val="24"/>
-        </w:rPr>
-        <w:t>7. 23/11/2023, 6:00-8:30</w:t>
+      <w:r>
+        <w:rPr>
+          <w:rFonts w:ascii="Bahnschrift" w:hAnsi="Bahnschrift"/>
+          <w:sz w:val="24"/>
+          <w:szCs w:val="24"/>
+        </w:rPr>
+        <w:t>Observer: 720041178</w:t>
+      </w:r>
+    </w:p>
+    <w:p>
+      <w:pPr>
+        <w:spacing w:after="0"/>
+        <w:rPr>
+          <w:rFonts w:ascii="Bahnschrift" w:hAnsi="Bahnschrift"/>
+          <w:sz w:val="24"/>
+          <w:szCs w:val="24"/>
+        </w:rPr>
+      </w:pPr>
+    </w:p>
+    <w:p>
+      <w:pPr>
+        <w:spacing w:after="0"/>
+        <w:rPr>
+          <w:rFonts w:ascii="Bahnschrift" w:hAnsi="Bahnschrift"/>
+          <w:sz w:val="24"/>
+          <w:szCs w:val="24"/>
+        </w:rPr>
+      </w:pPr>
+      <w:r>
+        <w:rPr>
+          <w:rFonts w:ascii="Bahnschrift" w:hAnsi="Bahnschrift"/>
+          <w:sz w:val="24"/>
+          <w:szCs w:val="24"/>
+        </w:rPr>
+        <w:t xml:space="preserve">8. 27/11/2023, </w:t>
+      </w:r>
+      <w:r>
+        <w:rPr>
+          <w:rFonts w:ascii="Bahnschrift" w:hAnsi="Bahnschrift"/>
+          <w:sz w:val="24"/>
+          <w:szCs w:val="24"/>
+        </w:rPr>
+        <w:t>1:30</w:t>
+      </w:r>
+      <w:r>
+        <w:rPr>
+          <w:rFonts w:ascii="Bahnschrift" w:hAnsi="Bahnschrift"/>
+          <w:sz w:val="24"/>
+          <w:szCs w:val="24"/>
+        </w:rPr>
+        <w:t>-</w:t>
+      </w:r>
+      <w:r>
+        <w:rPr>
+          <w:rFonts w:ascii="Bahnschrift" w:hAnsi="Bahnschrift"/>
+          <w:sz w:val="24"/>
+          <w:szCs w:val="24"/>
+        </w:rPr>
+        <w:t>3:30</w:t>
       </w:r>
     </w:p>
     <w:p>
@@ -610,32 +698,6 @@
           <w:sz w:val="24"/>
           <w:szCs w:val="24"/>
         </w:rPr>
-        <w:t>710036960</w:t>
-      </w:r>
-    </w:p>
-    <w:p>
-      <w:pPr>
-        <w:spacing w:after="0"/>
-        <w:rPr>
-          <w:rFonts w:ascii="Bahnschrift" w:hAnsi="Bahnschrift"/>
-          <w:sz w:val="24"/>
-          <w:szCs w:val="24"/>
-        </w:rPr>
-      </w:pPr>
-      <w:r>
-        <w:rPr>
-          <w:rFonts w:ascii="Bahnschrift" w:hAnsi="Bahnschrift"/>
-          <w:sz w:val="24"/>
-          <w:szCs w:val="24"/>
-        </w:rPr>
-        <w:t xml:space="preserve">Observer: </w:t>
-      </w:r>
-      <w:r>
-        <w:rPr>
-          <w:rFonts w:ascii="Bahnschrift" w:hAnsi="Bahnschrift"/>
-          <w:sz w:val="24"/>
-          <w:szCs w:val="24"/>
-        </w:rPr>
         <w:t>720041178</w:t>
       </w:r>
     </w:p>
@@ -648,86 +710,14 @@
           <w:szCs w:val="24"/>
         </w:rPr>
       </w:pPr>
-    </w:p>
-    <w:p>
-      <w:pPr>
-        <w:spacing w:after="0"/>
-        <w:rPr>
-          <w:rFonts w:ascii="Bahnschrift" w:hAnsi="Bahnschrift"/>
-          <w:sz w:val="24"/>
-          <w:szCs w:val="24"/>
-        </w:rPr>
-      </w:pPr>
-      <w:r>
-        <w:rPr>
-          <w:rFonts w:ascii="Bahnschrift" w:hAnsi="Bahnschrift"/>
-          <w:sz w:val="24"/>
-          <w:szCs w:val="24"/>
-        </w:rPr>
-        <w:t>8. 27/11/2023, ??:??-??:??</w:t>
-      </w:r>
-    </w:p>
-    <w:p>
-      <w:pPr>
-        <w:spacing w:after="0"/>
-        <w:rPr>
-          <w:rFonts w:ascii="Bahnschrift" w:hAnsi="Bahnschrift"/>
-          <w:sz w:val="24"/>
-          <w:szCs w:val="24"/>
-        </w:rPr>
-      </w:pPr>
-      <w:r>
-        <w:rPr>
-          <w:rFonts w:ascii="Bahnschrift" w:hAnsi="Bahnschrift"/>
-          <w:sz w:val="24"/>
-          <w:szCs w:val="24"/>
-        </w:rPr>
-        <w:t xml:space="preserve">Driver: </w:t>
-      </w:r>
-      <w:r>
-        <w:rPr>
-          <w:rFonts w:ascii="Bahnschrift" w:hAnsi="Bahnschrift"/>
-          <w:sz w:val="24"/>
-          <w:szCs w:val="24"/>
-        </w:rPr>
-        <w:t>720041178</w:t>
-      </w:r>
-    </w:p>
-    <w:p>
-      <w:pPr>
-        <w:spacing w:after="0"/>
-        <w:rPr>
-          <w:rFonts w:ascii="Bahnschrift" w:hAnsi="Bahnschrift"/>
-          <w:sz w:val="24"/>
-          <w:szCs w:val="24"/>
-        </w:rPr>
-      </w:pPr>
-      <w:r>
-        <w:rPr>
-          <w:rFonts w:ascii="Bahnschrift" w:hAnsi="Bahnschrift"/>
-          <w:sz w:val="24"/>
-          <w:szCs w:val="24"/>
-        </w:rPr>
-        <w:t xml:space="preserve">Observer: </w:t>
-      </w:r>
-      <w:r>
-        <w:rPr>
-          <w:rFonts w:ascii="Bahnschrift" w:hAnsi="Bahnschrift"/>
-          <w:sz w:val="24"/>
-          <w:szCs w:val="24"/>
-        </w:rPr>
-        <w:t>710036960</w:t>
-      </w:r>
-    </w:p>
-    <w:p>
-      <w:pPr>
-        <w:spacing w:after="0"/>
-        <w:rPr>
-          <w:rFonts w:ascii="Bahnschrift" w:hAnsi="Bahnschrift"/>
-          <w:sz w:val="24"/>
-          <w:szCs w:val="24"/>
-        </w:rPr>
-      </w:pPr>
+      <w:r>
+        <w:rPr>
+          <w:rFonts w:ascii="Bahnschrift" w:hAnsi="Bahnschrift"/>
+          <w:sz w:val="24"/>
+          <w:szCs w:val="24"/>
+        </w:rPr>
+        <w:t>Observer: 710036960</w:t>
+      </w:r>
     </w:p>
     <w:p>
       <w:pPr>

</xml_diff>

<commit_message>
Small testing suite for player class
</commit_message>
<xml_diff>
--- a/cover_page.docx
+++ b/cover_page.docx
@@ -728,6 +728,1296 @@
           <w:szCs w:val="24"/>
         </w:rPr>
       </w:pPr>
+    </w:p>
+    <w:p>
+      <w:pPr>
+        <w:spacing w:after="0"/>
+        <w:rPr>
+          <w:rFonts w:ascii="Bahnschrift" w:hAnsi="Bahnschrift"/>
+          <w:sz w:val="24"/>
+          <w:szCs w:val="24"/>
+        </w:rPr>
+      </w:pPr>
+      <w:r>
+        <w:rPr>
+          <w:rFonts w:ascii="Bahnschrift" w:hAnsi="Bahnschrift"/>
+          <w:sz w:val="24"/>
+          <w:szCs w:val="24"/>
+        </w:rPr>
+        <w:t>9. 28/11/2023, 3:30-5:30</w:t>
+      </w:r>
+    </w:p>
+    <w:p>
+      <w:pPr>
+        <w:spacing w:after="0"/>
+        <w:rPr>
+          <w:rFonts w:ascii="Bahnschrift" w:hAnsi="Bahnschrift"/>
+          <w:sz w:val="24"/>
+          <w:szCs w:val="24"/>
+        </w:rPr>
+      </w:pPr>
+      <w:r>
+        <w:rPr>
+          <w:rFonts w:ascii="Bahnschrift" w:hAnsi="Bahnschrift"/>
+          <w:sz w:val="24"/>
+          <w:szCs w:val="24"/>
+        </w:rPr>
+        <w:t xml:space="preserve">Driver: </w:t>
+      </w:r>
+      <w:r>
+        <w:rPr>
+          <w:rFonts w:ascii="Bahnschrift" w:hAnsi="Bahnschrift"/>
+          <w:sz w:val="24"/>
+          <w:szCs w:val="24"/>
+        </w:rPr>
+        <w:t>710036960</w:t>
+      </w:r>
+    </w:p>
+    <w:p>
+      <w:pPr>
+        <w:spacing w:after="0"/>
+        <w:rPr>
+          <w:rFonts w:ascii="Bahnschrift" w:hAnsi="Bahnschrift"/>
+          <w:sz w:val="24"/>
+          <w:szCs w:val="24"/>
+        </w:rPr>
+      </w:pPr>
+      <w:r>
+        <w:rPr>
+          <w:rFonts w:ascii="Bahnschrift" w:hAnsi="Bahnschrift"/>
+          <w:sz w:val="24"/>
+          <w:szCs w:val="24"/>
+        </w:rPr>
+        <w:t>Observer: 720041178</w:t>
+      </w:r>
+    </w:p>
+    <w:p>
+      <w:pPr>
+        <w:spacing w:after="0"/>
+        <w:rPr>
+          <w:rFonts w:ascii="Bahnschrift" w:hAnsi="Bahnschrift"/>
+          <w:sz w:val="24"/>
+          <w:szCs w:val="24"/>
+        </w:rPr>
+      </w:pPr>
+    </w:p>
+    <w:p>
+      <w:pPr>
+        <w:spacing w:after="0"/>
+        <w:rPr>
+          <w:rFonts w:ascii="Bahnschrift" w:hAnsi="Bahnschrift"/>
+          <w:sz w:val="24"/>
+          <w:szCs w:val="24"/>
+        </w:rPr>
+      </w:pPr>
+    </w:p>
+    <w:p>
+      <w:pPr>
+        <w:pBdr>
+          <w:bottom w:val="single" w:sz="6" w:space="1" w:color="auto"/>
+        </w:pBdr>
+        <w:spacing w:after="0"/>
+        <w:rPr>
+          <w:rFonts w:ascii="Bahnschrift" w:hAnsi="Bahnschrift"/>
+          <w:sz w:val="24"/>
+          <w:szCs w:val="24"/>
+        </w:rPr>
+      </w:pPr>
+      <w:r>
+        <w:rPr>
+          <w:rFonts w:ascii="Bahnschrift" w:hAnsi="Bahnschrift"/>
+          <w:sz w:val="24"/>
+          <w:szCs w:val="24"/>
+        </w:rPr>
+        <w:t>Design Choices</w:t>
+      </w:r>
+    </w:p>
+    <w:p>
+      <w:pPr>
+        <w:spacing w:after="0"/>
+        <w:rPr>
+          <w:rFonts w:ascii="Bahnschrift" w:hAnsi="Bahnschrift"/>
+          <w:sz w:val="24"/>
+          <w:szCs w:val="24"/>
+        </w:rPr>
+      </w:pPr>
+    </w:p>
+    <w:p>
+      <w:pPr>
+        <w:spacing w:after="0"/>
+        <w:jc w:val="center"/>
+        <w:rPr>
+          <w:rFonts w:ascii="Bahnschrift" w:hAnsi="Bahnschrift"/>
+          <w:sz w:val="24"/>
+          <w:szCs w:val="24"/>
+        </w:rPr>
+      </w:pPr>
+      <w:r>
+        <w:rPr>
+          <w:rFonts w:ascii="Bahnschrift" w:hAnsi="Bahnschrift"/>
+          <w:noProof/>
+          <w:sz w:val="24"/>
+          <w:szCs w:val="24"/>
+        </w:rPr>
+        <w:drawing>
+          <wp:inline distT="0" distB="0" distL="0" distR="0" wp14:anchorId="2D818B4E" wp14:editId="6FFE32ED">
+            <wp:extent cx="4781938" cy="3564467"/>
+            <wp:effectExtent l="0" t="0" r="0" b="0"/>
+            <wp:docPr id="66777346" name="Picture 1" descr="A screenshot of a computer program&#10;&#10;Description automatically generated"/>
+            <wp:cNvGraphicFramePr>
+              <a:graphicFrameLocks xmlns:a="http://schemas.openxmlformats.org/drawingml/2006/main" noChangeAspect="1"/>
+            </wp:cNvGraphicFramePr>
+            <a:graphic xmlns:a="http://schemas.openxmlformats.org/drawingml/2006/main">
+              <a:graphicData uri="http://schemas.openxmlformats.org/drawingml/2006/picture">
+                <pic:pic xmlns:pic="http://schemas.openxmlformats.org/drawingml/2006/picture">
+                  <pic:nvPicPr>
+                    <pic:cNvPr id="66777346" name="Picture 1" descr="A screenshot of a computer program&#10;&#10;Description automatically generated"/>
+                    <pic:cNvPicPr/>
+                  </pic:nvPicPr>
+                  <pic:blipFill>
+                    <a:blip r:embed="rId5"/>
+                    <a:stretch>
+                      <a:fillRect/>
+                    </a:stretch>
+                  </pic:blipFill>
+                  <pic:spPr>
+                    <a:xfrm>
+                      <a:off x="0" y="0"/>
+                      <a:ext cx="4790376" cy="3570756"/>
+                    </a:xfrm>
+                    <a:prstGeom prst="rect">
+                      <a:avLst/>
+                    </a:prstGeom>
+                  </pic:spPr>
+                </pic:pic>
+              </a:graphicData>
+            </a:graphic>
+          </wp:inline>
+        </w:drawing>
+      </w:r>
+    </w:p>
+    <w:p>
+      <w:pPr>
+        <w:spacing w:after="120"/>
+        <w:rPr>
+          <w:rFonts w:ascii="Bahnschrift" w:hAnsi="Bahnschrift"/>
+          <w:sz w:val="24"/>
+          <w:szCs w:val="24"/>
+        </w:rPr>
+      </w:pPr>
+      <w:r>
+        <w:rPr>
+          <w:rFonts w:ascii="Bahnschrift" w:hAnsi="Bahnschrift"/>
+          <w:sz w:val="24"/>
+          <w:szCs w:val="24"/>
+        </w:rPr>
+        <w:t xml:space="preserve">The CardGame program is </w:t>
+      </w:r>
+      <w:r>
+        <w:rPr>
+          <w:rFonts w:ascii="Bahnschrift" w:hAnsi="Bahnschrift"/>
+          <w:sz w:val="24"/>
+          <w:szCs w:val="24"/>
+        </w:rPr>
+        <w:t xml:space="preserve">a multi-threaded program that simulates a game between 4 players. It consists of each player repeatedly </w:t>
+      </w:r>
+      <w:r>
+        <w:rPr>
+          <w:rFonts w:ascii="Bahnschrift" w:hAnsi="Bahnschrift"/>
+          <w:sz w:val="24"/>
+          <w:szCs w:val="24"/>
+        </w:rPr>
+        <w:t xml:space="preserve">discarding and drawing cards from their hand and a connected deck respectively. The aim of the game is </w:t>
+      </w:r>
+      <w:r>
+        <w:rPr>
+          <w:rFonts w:ascii="Bahnschrift" w:hAnsi="Bahnschrift"/>
+          <w:sz w:val="24"/>
+          <w:szCs w:val="24"/>
+        </w:rPr>
+        <w:t xml:space="preserve">for a Player to </w:t>
+      </w:r>
+      <w:r>
+        <w:rPr>
+          <w:rFonts w:ascii="Bahnschrift" w:hAnsi="Bahnschrift"/>
+          <w:sz w:val="24"/>
+          <w:szCs w:val="24"/>
+        </w:rPr>
+        <w:t xml:space="preserve">reach a </w:t>
+      </w:r>
+      <w:r>
+        <w:rPr>
+          <w:rFonts w:ascii="Bahnschrift" w:hAnsi="Bahnschrift"/>
+          <w:sz w:val="24"/>
+          <w:szCs w:val="24"/>
+        </w:rPr>
+        <w:t xml:space="preserve">Hand </w:t>
+      </w:r>
+      <w:r>
+        <w:rPr>
+          <w:rFonts w:ascii="Bahnschrift" w:hAnsi="Bahnschrift"/>
+          <w:sz w:val="24"/>
+          <w:szCs w:val="24"/>
+        </w:rPr>
+        <w:t>where all 4 cards have an equal face value.</w:t>
+      </w:r>
+    </w:p>
+    <w:p>
+      <w:pPr>
+        <w:spacing w:after="120"/>
+        <w:rPr>
+          <w:rFonts w:ascii="Bahnschrift" w:hAnsi="Bahnschrift"/>
+          <w:sz w:val="24"/>
+          <w:szCs w:val="24"/>
+        </w:rPr>
+      </w:pPr>
+      <w:r>
+        <w:rPr>
+          <w:rFonts w:ascii="Bahnschrift" w:hAnsi="Bahnschrift"/>
+          <w:sz w:val="24"/>
+          <w:szCs w:val="24"/>
+        </w:rPr>
+        <w:t xml:space="preserve">Before the game begins, a player must input the number of players, and an input pack. </w:t>
+      </w:r>
+      <w:r>
+        <w:rPr>
+          <w:rFonts w:ascii="Bahnschrift" w:hAnsi="Bahnschrift"/>
+          <w:sz w:val="24"/>
+          <w:szCs w:val="24"/>
+        </w:rPr>
+        <w:t xml:space="preserve">The input pack is a </w:t>
+      </w:r>
+      <w:r>
+        <w:rPr>
+          <w:rFonts w:ascii="Bahnschrift" w:hAnsi="Bahnschrift"/>
+          <w:sz w:val="24"/>
+          <w:szCs w:val="24"/>
+        </w:rPr>
+        <w:t>text file consisting of 8n card values, where n is the number of players.</w:t>
+      </w:r>
+      <w:r>
+        <w:rPr>
+          <w:rFonts w:ascii="Bahnschrift" w:hAnsi="Bahnschrift"/>
+          <w:sz w:val="24"/>
+          <w:szCs w:val="24"/>
+        </w:rPr>
+        <w:t xml:space="preserve"> </w:t>
+      </w:r>
+    </w:p>
+    <w:p>
+      <w:pPr>
+        <w:spacing w:after="120"/>
+        <w:rPr>
+          <w:rFonts w:ascii="Bahnschrift" w:hAnsi="Bahnschrift"/>
+          <w:sz w:val="24"/>
+          <w:szCs w:val="24"/>
+        </w:rPr>
+      </w:pPr>
+      <w:r>
+        <w:rPr>
+          <w:rFonts w:ascii="Bahnschrift" w:hAnsi="Bahnschrift"/>
+          <w:sz w:val="24"/>
+          <w:szCs w:val="24"/>
+        </w:rPr>
+        <w:t xml:space="preserve">The code was divided into 5 files (including our custom Exception, and excluding our nested CardHand class), in efforts to improve readability </w:t>
+      </w:r>
+      <w:r>
+        <w:rPr>
+          <w:rFonts w:ascii="Bahnschrift" w:hAnsi="Bahnschrift"/>
+          <w:sz w:val="24"/>
+          <w:szCs w:val="24"/>
+        </w:rPr>
+        <w:t xml:space="preserve">and encapsulation. </w:t>
+      </w:r>
+    </w:p>
+    <w:p>
+      <w:pPr>
+        <w:spacing w:after="0"/>
+        <w:rPr>
+          <w:rFonts w:ascii="Bahnschrift" w:hAnsi="Bahnschrift"/>
+          <w:sz w:val="24"/>
+          <w:szCs w:val="24"/>
+        </w:rPr>
+      </w:pPr>
+    </w:p>
+    <w:p>
+      <w:pPr>
+        <w:spacing w:after="0"/>
+        <w:rPr>
+          <w:rFonts w:ascii="Bahnschrift" w:hAnsi="Bahnschrift"/>
+          <w:b/>
+          <w:bCs/>
+          <w:sz w:val="24"/>
+          <w:szCs w:val="24"/>
+        </w:rPr>
+      </w:pPr>
+      <w:r>
+        <w:rPr>
+          <w:rFonts w:ascii="Bahnschrift" w:hAnsi="Bahnschrift"/>
+          <w:b/>
+          <w:bCs/>
+          <w:sz w:val="24"/>
+          <w:szCs w:val="24"/>
+        </w:rPr>
+        <w:t>CardGame</w:t>
+      </w:r>
+    </w:p>
+    <w:p>
+      <w:pPr>
+        <w:spacing w:after="0"/>
+        <w:rPr>
+          <w:rFonts w:ascii="Bahnschrift" w:hAnsi="Bahnschrift"/>
+          <w:sz w:val="24"/>
+          <w:szCs w:val="24"/>
+        </w:rPr>
+      </w:pPr>
+      <w:r>
+        <w:rPr>
+          <w:rFonts w:ascii="Bahnschrift" w:hAnsi="Bahnschrift"/>
+          <w:sz w:val="24"/>
+          <w:szCs w:val="24"/>
+        </w:rPr>
+        <w:t xml:space="preserve">CardGame is our main </w:t>
+      </w:r>
+      <w:r>
+        <w:rPr>
+          <w:rFonts w:ascii="Bahnschrift" w:hAnsi="Bahnschrift"/>
+          <w:sz w:val="24"/>
+          <w:szCs w:val="24"/>
+        </w:rPr>
+        <w:t>class, and the entry point for the program. It contains the majority of game functionality</w:t>
+      </w:r>
+      <w:r>
+        <w:rPr>
+          <w:rFonts w:ascii="Bahnschrift" w:hAnsi="Bahnschrift"/>
+          <w:sz w:val="24"/>
+          <w:szCs w:val="24"/>
+        </w:rPr>
+        <w:t xml:space="preserve">. </w:t>
+      </w:r>
+      <w:r>
+        <w:rPr>
+          <w:rFonts w:ascii="Bahnschrift" w:hAnsi="Bahnschrift"/>
+          <w:sz w:val="24"/>
+          <w:szCs w:val="24"/>
+        </w:rPr>
+        <w:t>CardGame contains methods that set up the game and instantiate objects ready to be used in our game when the threads are finally run</w:t>
+      </w:r>
+      <w:r>
+        <w:rPr>
+          <w:rFonts w:ascii="Bahnschrift" w:hAnsi="Bahnschrift"/>
+          <w:sz w:val="24"/>
+          <w:szCs w:val="24"/>
+        </w:rPr>
+        <w:t xml:space="preserve">. For example, our </w:t>
+      </w:r>
+      <w:proofErr w:type="gramStart"/>
+      <w:r>
+        <w:rPr>
+          <w:rFonts w:ascii="Bahnschrift" w:hAnsi="Bahnschrift"/>
+          <w:sz w:val="24"/>
+          <w:szCs w:val="24"/>
+        </w:rPr>
+        <w:t>initialiseAllGroupObjects(</w:t>
+      </w:r>
+      <w:proofErr w:type="gramEnd"/>
+      <w:r>
+        <w:rPr>
+          <w:rFonts w:ascii="Bahnschrift" w:hAnsi="Bahnschrift"/>
+          <w:sz w:val="24"/>
+          <w:szCs w:val="24"/>
+        </w:rPr>
+        <w:t>) method instantiates our</w:t>
+      </w:r>
+      <w:r>
+        <w:rPr>
+          <w:rFonts w:ascii="Bahnschrift" w:hAnsi="Bahnschrift"/>
+          <w:sz w:val="24"/>
+          <w:szCs w:val="24"/>
+        </w:rPr>
+        <w:t xml:space="preserve"> Players ThreadGroup</w:t>
+      </w:r>
+      <w:r>
+        <w:rPr>
+          <w:rFonts w:ascii="Bahnschrift" w:hAnsi="Bahnschrift"/>
+          <w:sz w:val="24"/>
+          <w:szCs w:val="24"/>
+        </w:rPr>
+        <w:t xml:space="preserve"> - </w:t>
+      </w:r>
+      <w:r>
+        <w:rPr>
+          <w:rFonts w:ascii="Bahnschrift" w:hAnsi="Bahnschrift"/>
+          <w:sz w:val="24"/>
+          <w:szCs w:val="24"/>
+        </w:rPr>
+        <w:t xml:space="preserve">used to </w:t>
+      </w:r>
+      <w:r>
+        <w:rPr>
+          <w:rFonts w:ascii="Bahnschrift" w:hAnsi="Bahnschrift"/>
+          <w:sz w:val="24"/>
+          <w:szCs w:val="24"/>
+        </w:rPr>
+        <w:t>consecutively interrupt all of our threads once the game is won by a Player</w:t>
+      </w:r>
+      <w:r>
+        <w:rPr>
+          <w:rFonts w:ascii="Bahnschrift" w:hAnsi="Bahnschrift"/>
+          <w:sz w:val="24"/>
+          <w:szCs w:val="24"/>
+        </w:rPr>
+        <w:t xml:space="preserve"> -</w:t>
+      </w:r>
+      <w:r>
+        <w:rPr>
+          <w:rFonts w:ascii="Bahnschrift" w:hAnsi="Bahnschrift"/>
+          <w:sz w:val="24"/>
+          <w:szCs w:val="24"/>
+        </w:rPr>
+        <w:t>, our Hands</w:t>
+      </w:r>
+      <w:r>
+        <w:rPr>
+          <w:rFonts w:ascii="Bahnschrift" w:hAnsi="Bahnschrift"/>
+          <w:sz w:val="24"/>
+          <w:szCs w:val="24"/>
+        </w:rPr>
+        <w:t>,</w:t>
+      </w:r>
+      <w:r>
+        <w:rPr>
+          <w:rFonts w:ascii="Bahnschrift" w:hAnsi="Bahnschrift"/>
+          <w:sz w:val="24"/>
+          <w:szCs w:val="24"/>
+        </w:rPr>
+        <w:t xml:space="preserve"> and our Decks.</w:t>
+      </w:r>
+    </w:p>
+    <w:p>
+      <w:pPr>
+        <w:spacing w:after="0"/>
+        <w:rPr>
+          <w:rFonts w:ascii="Bahnschrift" w:hAnsi="Bahnschrift"/>
+          <w:sz w:val="24"/>
+          <w:szCs w:val="24"/>
+        </w:rPr>
+      </w:pPr>
+    </w:p>
+    <w:p>
+      <w:pPr>
+        <w:spacing w:after="0"/>
+        <w:rPr>
+          <w:rFonts w:ascii="Bahnschrift" w:hAnsi="Bahnschrift"/>
+          <w:b/>
+          <w:bCs/>
+          <w:sz w:val="24"/>
+          <w:szCs w:val="24"/>
+        </w:rPr>
+      </w:pPr>
+      <w:r>
+        <w:rPr>
+          <w:rFonts w:ascii="Bahnschrift" w:hAnsi="Bahnschrift"/>
+          <w:b/>
+          <w:bCs/>
+          <w:sz w:val="24"/>
+          <w:szCs w:val="24"/>
+        </w:rPr>
+        <w:t>Card</w:t>
+      </w:r>
+    </w:p>
+    <w:p>
+      <w:pPr>
+        <w:spacing w:after="0"/>
+        <w:rPr>
+          <w:rFonts w:ascii="Bahnschrift" w:hAnsi="Bahnschrift"/>
+          <w:sz w:val="24"/>
+          <w:szCs w:val="24"/>
+        </w:rPr>
+      </w:pPr>
+      <w:r>
+        <w:rPr>
+          <w:rFonts w:ascii="Bahnschrift" w:hAnsi="Bahnschrift"/>
+          <w:sz w:val="24"/>
+          <w:szCs w:val="24"/>
+        </w:rPr>
+        <w:t>Card is a data class used to store data about our cards. It includes data on the Card’s face value</w:t>
+      </w:r>
+      <w:r>
+        <w:rPr>
+          <w:rFonts w:ascii="Bahnschrift" w:hAnsi="Bahnschrift"/>
+          <w:sz w:val="24"/>
+          <w:szCs w:val="24"/>
+        </w:rPr>
+        <w:t xml:space="preserve"> and its round count, which is a counter used to determine how long the card has been in the hand, put in place so that a card does not spend too long inside someone’s hand without being passed around.</w:t>
+      </w:r>
+    </w:p>
+    <w:p>
+      <w:pPr>
+        <w:spacing w:after="0"/>
+        <w:rPr>
+          <w:rFonts w:ascii="Bahnschrift" w:hAnsi="Bahnschrift"/>
+          <w:b/>
+          <w:bCs/>
+          <w:sz w:val="24"/>
+          <w:szCs w:val="24"/>
+        </w:rPr>
+      </w:pPr>
+    </w:p>
+    <w:p>
+      <w:pPr>
+        <w:spacing w:after="0"/>
+        <w:rPr>
+          <w:rFonts w:ascii="Bahnschrift" w:hAnsi="Bahnschrift"/>
+          <w:sz w:val="24"/>
+          <w:szCs w:val="24"/>
+        </w:rPr>
+      </w:pPr>
+      <w:r>
+        <w:rPr>
+          <w:rFonts w:ascii="Bahnschrift" w:hAnsi="Bahnschrift"/>
+          <w:b/>
+          <w:bCs/>
+          <w:sz w:val="24"/>
+          <w:szCs w:val="24"/>
+        </w:rPr>
+        <w:lastRenderedPageBreak/>
+        <w:t>CardDeck</w:t>
+      </w:r>
+    </w:p>
+    <w:p>
+      <w:pPr>
+        <w:spacing w:after="120"/>
+        <w:rPr>
+          <w:rFonts w:ascii="Bahnschrift" w:hAnsi="Bahnschrift"/>
+          <w:sz w:val="24"/>
+          <w:szCs w:val="24"/>
+        </w:rPr>
+      </w:pPr>
+      <w:r>
+        <w:rPr>
+          <w:rFonts w:ascii="Bahnschrift" w:hAnsi="Bahnschrift"/>
+          <w:sz w:val="24"/>
+          <w:szCs w:val="24"/>
+        </w:rPr>
+        <w:t xml:space="preserve">CardDeck is a data class, used to store data about our card decks. It inherits the generic class LinkedBlockingQueue, as we thought that using a Queue data structure would be perfect for the task, as it allows us to </w:t>
+      </w:r>
+      <w:proofErr w:type="gramStart"/>
+      <w:r>
+        <w:rPr>
+          <w:rFonts w:ascii="Bahnschrift" w:hAnsi="Bahnschrift"/>
+          <w:sz w:val="24"/>
+          <w:szCs w:val="24"/>
+        </w:rPr>
+        <w:t>quickly and efficiently remove cards</w:t>
+      </w:r>
+      <w:proofErr w:type="gramEnd"/>
+      <w:r>
+        <w:rPr>
+          <w:rFonts w:ascii="Bahnschrift" w:hAnsi="Bahnschrift"/>
+          <w:sz w:val="24"/>
+          <w:szCs w:val="24"/>
+        </w:rPr>
+        <w:t xml:space="preserve"> from the head and place them at the tail.</w:t>
+      </w:r>
+      <w:r>
+        <w:rPr>
+          <w:rFonts w:ascii="Bahnschrift" w:hAnsi="Bahnschrift"/>
+          <w:sz w:val="24"/>
+          <w:szCs w:val="24"/>
+        </w:rPr>
+        <w:t xml:space="preserve"> </w:t>
+      </w:r>
+    </w:p>
+    <w:p>
+      <w:pPr>
+        <w:spacing w:after="120"/>
+        <w:rPr>
+          <w:rFonts w:ascii="Bahnschrift" w:hAnsi="Bahnschrift"/>
+          <w:sz w:val="24"/>
+          <w:szCs w:val="24"/>
+        </w:rPr>
+      </w:pPr>
+      <w:r>
+        <w:rPr>
+          <w:rFonts w:ascii="Bahnschrift" w:hAnsi="Bahnschrift"/>
+          <w:sz w:val="24"/>
+          <w:szCs w:val="24"/>
+        </w:rPr>
+        <w:t xml:space="preserve">Another useful functionality of LinkedBlockingQueue is the ability to block </w:t>
+      </w:r>
+      <w:r>
+        <w:rPr>
+          <w:rFonts w:ascii="Bahnschrift" w:hAnsi="Bahnschrift"/>
+          <w:sz w:val="24"/>
+          <w:szCs w:val="24"/>
+        </w:rPr>
+        <w:t xml:space="preserve">requests until the queue </w:t>
+      </w:r>
+      <w:r>
+        <w:rPr>
+          <w:rFonts w:ascii="Bahnschrift" w:hAnsi="Bahnschrift"/>
+          <w:sz w:val="24"/>
+          <w:szCs w:val="24"/>
+        </w:rPr>
+        <w:t>is not empty</w:t>
+      </w:r>
+      <w:r>
+        <w:rPr>
+          <w:rFonts w:ascii="Bahnschrift" w:hAnsi="Bahnschrift"/>
+          <w:sz w:val="24"/>
+          <w:szCs w:val="24"/>
+        </w:rPr>
+        <w:t xml:space="preserve">. This allows us to let our threads </w:t>
+      </w:r>
+      <w:r>
+        <w:rPr>
+          <w:rFonts w:ascii="Bahnschrift" w:hAnsi="Bahnschrift"/>
+          <w:sz w:val="24"/>
+          <w:szCs w:val="24"/>
+        </w:rPr>
+        <w:t xml:space="preserve">individually </w:t>
+      </w:r>
+      <w:r>
+        <w:rPr>
+          <w:rFonts w:ascii="Bahnschrift" w:hAnsi="Bahnschrift"/>
+          <w:sz w:val="24"/>
+          <w:szCs w:val="24"/>
+        </w:rPr>
+        <w:t xml:space="preserve">run as fast as they want without throwing a NullPointerException when one of the </w:t>
+      </w:r>
+      <w:r>
+        <w:rPr>
+          <w:rFonts w:ascii="Bahnschrift" w:hAnsi="Bahnschrift"/>
+          <w:sz w:val="24"/>
+          <w:szCs w:val="24"/>
+        </w:rPr>
+        <w:t xml:space="preserve">decks has no cards left, improving performance. </w:t>
+      </w:r>
+    </w:p>
+    <w:p>
+      <w:pPr>
+        <w:spacing w:after="120"/>
+        <w:rPr>
+          <w:rFonts w:ascii="Bahnschrift" w:hAnsi="Bahnschrift"/>
+          <w:sz w:val="24"/>
+          <w:szCs w:val="24"/>
+        </w:rPr>
+      </w:pPr>
+      <w:r>
+        <w:rPr>
+          <w:rFonts w:ascii="Bahnschrift" w:hAnsi="Bahnschrift"/>
+          <w:sz w:val="24"/>
+          <w:szCs w:val="24"/>
+        </w:rPr>
+        <w:t>In addition to this, CardDeck has methods allowing it to print the “deckn_output” files.</w:t>
+      </w:r>
+    </w:p>
+    <w:p>
+      <w:pPr>
+        <w:spacing w:after="0"/>
+        <w:rPr>
+          <w:rFonts w:ascii="Bahnschrift" w:hAnsi="Bahnschrift"/>
+          <w:sz w:val="24"/>
+          <w:szCs w:val="24"/>
+        </w:rPr>
+      </w:pPr>
+    </w:p>
+    <w:p>
+      <w:pPr>
+        <w:spacing w:after="0"/>
+        <w:rPr>
+          <w:rFonts w:ascii="Bahnschrift" w:hAnsi="Bahnschrift"/>
+          <w:b/>
+          <w:bCs/>
+          <w:sz w:val="24"/>
+          <w:szCs w:val="24"/>
+        </w:rPr>
+      </w:pPr>
+      <w:r>
+        <w:rPr>
+          <w:rFonts w:ascii="Bahnschrift" w:hAnsi="Bahnschrift"/>
+          <w:b/>
+          <w:bCs/>
+          <w:sz w:val="24"/>
+          <w:szCs w:val="24"/>
+        </w:rPr>
+        <w:t>Player</w:t>
+      </w:r>
+    </w:p>
+    <w:p>
+      <w:pPr>
+        <w:spacing w:after="120"/>
+        <w:rPr>
+          <w:rFonts w:ascii="Bahnschrift" w:hAnsi="Bahnschrift"/>
+          <w:sz w:val="24"/>
+          <w:szCs w:val="24"/>
+        </w:rPr>
+      </w:pPr>
+      <w:r>
+        <w:rPr>
+          <w:rFonts w:ascii="Bahnschrift" w:hAnsi="Bahnschrift"/>
+          <w:sz w:val="24"/>
+          <w:szCs w:val="24"/>
+        </w:rPr>
+        <w:t>Player is our primary class that runs our simulation</w:t>
+      </w:r>
+      <w:r>
+        <w:rPr>
+          <w:rFonts w:ascii="Bahnschrift" w:hAnsi="Bahnschrift"/>
+          <w:sz w:val="24"/>
+          <w:szCs w:val="24"/>
+        </w:rPr>
+        <w:t>, containing the majority of game functionality</w:t>
+      </w:r>
+      <w:r>
+        <w:rPr>
+          <w:rFonts w:ascii="Bahnschrift" w:hAnsi="Bahnschrift"/>
+          <w:sz w:val="24"/>
+          <w:szCs w:val="24"/>
+        </w:rPr>
+        <w:t xml:space="preserve">. </w:t>
+      </w:r>
+      <w:r>
+        <w:rPr>
+          <w:rFonts w:ascii="Bahnschrift" w:hAnsi="Bahnschrift"/>
+          <w:sz w:val="24"/>
+          <w:szCs w:val="24"/>
+        </w:rPr>
+        <w:t xml:space="preserve">It inherits from Thread, allowing it to run parallel to itself. </w:t>
+      </w:r>
+      <w:r>
+        <w:rPr>
+          <w:rFonts w:ascii="Bahnschrift" w:hAnsi="Bahnschrift"/>
+          <w:sz w:val="24"/>
+          <w:szCs w:val="24"/>
+        </w:rPr>
+        <w:t xml:space="preserve">It </w:t>
+      </w:r>
+      <w:r>
+        <w:rPr>
+          <w:rFonts w:ascii="Bahnschrift" w:hAnsi="Bahnschrift"/>
+          <w:sz w:val="24"/>
+          <w:szCs w:val="24"/>
+        </w:rPr>
+        <w:t xml:space="preserve">also </w:t>
+      </w:r>
+      <w:r>
+        <w:rPr>
+          <w:rFonts w:ascii="Bahnschrift" w:hAnsi="Bahnschrift"/>
+          <w:sz w:val="24"/>
+          <w:szCs w:val="24"/>
+        </w:rPr>
+        <w:t xml:space="preserve">contains the nested class CardHand, nested </w:t>
+      </w:r>
+      <w:proofErr w:type="gramStart"/>
+      <w:r>
+        <w:rPr>
+          <w:rFonts w:ascii="Bahnschrift" w:hAnsi="Bahnschrift"/>
+          <w:sz w:val="24"/>
+          <w:szCs w:val="24"/>
+        </w:rPr>
+        <w:t>in order to</w:t>
+      </w:r>
+      <w:proofErr w:type="gramEnd"/>
+      <w:r>
+        <w:rPr>
+          <w:rFonts w:ascii="Bahnschrift" w:hAnsi="Bahnschrift"/>
+          <w:sz w:val="24"/>
+          <w:szCs w:val="24"/>
+        </w:rPr>
+        <w:t xml:space="preserve"> provide encapsulation to the data that is in our hand</w:t>
+      </w:r>
+      <w:r>
+        <w:rPr>
+          <w:rFonts w:ascii="Bahnschrift" w:hAnsi="Bahnschrift"/>
+          <w:sz w:val="24"/>
+          <w:szCs w:val="24"/>
+        </w:rPr>
+        <w:t>.</w:t>
+      </w:r>
+    </w:p>
+    <w:p>
+      <w:pPr>
+        <w:spacing w:after="120"/>
+        <w:rPr>
+          <w:rFonts w:ascii="Bahnschrift" w:hAnsi="Bahnschrift"/>
+          <w:sz w:val="24"/>
+          <w:szCs w:val="24"/>
+        </w:rPr>
+      </w:pPr>
+      <w:r>
+        <w:rPr>
+          <w:rFonts w:ascii="Bahnschrift" w:hAnsi="Bahnschrift"/>
+          <w:sz w:val="24"/>
+          <w:szCs w:val="24"/>
+        </w:rPr>
+        <w:t xml:space="preserve">We use a StringBuilder called gameUpdateStream to store the logs of the </w:t>
+      </w:r>
+      <w:r>
+        <w:rPr>
+          <w:rFonts w:ascii="Bahnschrift" w:hAnsi="Bahnschrift"/>
+          <w:sz w:val="24"/>
+          <w:szCs w:val="24"/>
+        </w:rPr>
+        <w:t>game. Doing this means that our thread does not write to the logfile every time we loop, improving performance and lowering the likelihood of IOExceptions.</w:t>
+      </w:r>
+    </w:p>
+    <w:p>
+      <w:pPr>
+        <w:spacing w:after="120"/>
+        <w:rPr>
+          <w:rFonts w:ascii="Bahnschrift" w:hAnsi="Bahnschrift"/>
+          <w:sz w:val="24"/>
+          <w:szCs w:val="24"/>
+        </w:rPr>
+      </w:pPr>
+      <w:r>
+        <w:rPr>
+          <w:rFonts w:ascii="Bahnschrift" w:hAnsi="Bahnschrift"/>
+          <w:sz w:val="24"/>
+          <w:szCs w:val="24"/>
+        </w:rPr>
+        <w:t xml:space="preserve">As the Players class must be accessed by the concurrent threads, there is a very low likelihood, but a likelihood nonetheless, of </w:t>
+      </w:r>
+      <w:r>
+        <w:rPr>
+          <w:rFonts w:ascii="Bahnschrift" w:hAnsi="Bahnschrift"/>
+          <w:sz w:val="24"/>
+          <w:szCs w:val="24"/>
+        </w:rPr>
+        <w:t xml:space="preserve">two threads being ran on different cores, thereby using a separate cache. Because of this, our winningPlayerID variable is made volatile, </w:t>
+      </w:r>
+      <w:r>
+        <w:rPr>
+          <w:rFonts w:ascii="Bahnschrift" w:hAnsi="Bahnschrift"/>
+          <w:sz w:val="24"/>
+          <w:szCs w:val="24"/>
+        </w:rPr>
+        <w:t xml:space="preserve">so that we ensure the data is correctly obtained. No other variables are made </w:t>
+      </w:r>
+      <w:proofErr w:type="gramStart"/>
+      <w:r>
+        <w:rPr>
+          <w:rFonts w:ascii="Bahnschrift" w:hAnsi="Bahnschrift"/>
+          <w:sz w:val="24"/>
+          <w:szCs w:val="24"/>
+        </w:rPr>
+        <w:t>volatile, since</w:t>
+      </w:r>
+      <w:proofErr w:type="gramEnd"/>
+      <w:r>
+        <w:rPr>
+          <w:rFonts w:ascii="Bahnschrift" w:hAnsi="Bahnschrift"/>
+          <w:sz w:val="24"/>
+          <w:szCs w:val="24"/>
+        </w:rPr>
+        <w:t xml:space="preserve"> they are all constants.</w:t>
+      </w:r>
+    </w:p>
+    <w:p>
+      <w:pPr>
+        <w:spacing w:after="120"/>
+        <w:rPr>
+          <w:rFonts w:ascii="Bahnschrift" w:hAnsi="Bahnschrift"/>
+          <w:sz w:val="24"/>
+          <w:szCs w:val="24"/>
+        </w:rPr>
+      </w:pPr>
+      <w:r>
+        <w:rPr>
+          <w:rFonts w:ascii="Bahnschrift" w:hAnsi="Bahnschrift"/>
+          <w:sz w:val="24"/>
+          <w:szCs w:val="24"/>
+        </w:rPr>
+        <w:t xml:space="preserve">In our </w:t>
+      </w:r>
+      <w:proofErr w:type="gramStart"/>
+      <w:r>
+        <w:rPr>
+          <w:rFonts w:ascii="Bahnschrift" w:hAnsi="Bahnschrift"/>
+          <w:sz w:val="24"/>
+          <w:szCs w:val="24"/>
+        </w:rPr>
+        <w:t>run(</w:t>
+      </w:r>
+      <w:proofErr w:type="gramEnd"/>
+      <w:r>
+        <w:rPr>
+          <w:rFonts w:ascii="Bahnschrift" w:hAnsi="Bahnschrift"/>
+          <w:sz w:val="24"/>
+          <w:szCs w:val="24"/>
+        </w:rPr>
+        <w:t xml:space="preserve">) method, we synchronize our win-checking section. This is because </w:t>
+      </w:r>
+      <w:r>
+        <w:rPr>
+          <w:rFonts w:ascii="Bahnschrift" w:hAnsi="Bahnschrift"/>
+          <w:sz w:val="24"/>
+          <w:szCs w:val="24"/>
+        </w:rPr>
+        <w:t>without doing so, two threads may end up trying to win at the same time, and this would lead to two player logs both saying they “won”, when they did not. Synchronising this section solves this issue.</w:t>
+      </w:r>
+    </w:p>
+    <w:p>
+      <w:pPr>
+        <w:spacing w:after="0"/>
+        <w:rPr>
+          <w:rFonts w:ascii="Bahnschrift" w:hAnsi="Bahnschrift"/>
+          <w:sz w:val="24"/>
+          <w:szCs w:val="24"/>
+        </w:rPr>
+      </w:pPr>
+    </w:p>
+    <w:p>
+      <w:pPr>
+        <w:spacing w:after="0"/>
+        <w:rPr>
+          <w:rFonts w:ascii="Bahnschrift" w:hAnsi="Bahnschrift"/>
+          <w:b/>
+          <w:bCs/>
+          <w:sz w:val="24"/>
+          <w:szCs w:val="24"/>
+        </w:rPr>
+      </w:pPr>
+      <w:r>
+        <w:rPr>
+          <w:rFonts w:ascii="Bahnschrift" w:hAnsi="Bahnschrift"/>
+          <w:b/>
+          <w:bCs/>
+          <w:sz w:val="24"/>
+          <w:szCs w:val="24"/>
+        </w:rPr>
+        <w:t>CardHand</w:t>
+      </w:r>
+    </w:p>
+    <w:p>
+      <w:pPr>
+        <w:spacing w:after="120"/>
+        <w:rPr>
+          <w:rFonts w:ascii="Bahnschrift" w:hAnsi="Bahnschrift"/>
+          <w:sz w:val="24"/>
+          <w:szCs w:val="24"/>
+        </w:rPr>
+      </w:pPr>
+      <w:r>
+        <w:rPr>
+          <w:rFonts w:ascii="Bahnschrift" w:hAnsi="Bahnschrift"/>
+          <w:sz w:val="24"/>
+          <w:szCs w:val="24"/>
+        </w:rPr>
+        <w:t>CardHand is a nested class stored within Player</w:t>
+      </w:r>
+      <w:r>
+        <w:rPr>
+          <w:rFonts w:ascii="Bahnschrift" w:hAnsi="Bahnschrift"/>
+          <w:sz w:val="24"/>
+          <w:szCs w:val="24"/>
+        </w:rPr>
+        <w:t xml:space="preserve"> </w:t>
+      </w:r>
+      <w:r>
+        <w:rPr>
+          <w:rFonts w:ascii="Bahnschrift" w:hAnsi="Bahnschrift"/>
+          <w:sz w:val="24"/>
+          <w:szCs w:val="24"/>
+        </w:rPr>
+        <w:t xml:space="preserve">that stores data on the </w:t>
+      </w:r>
+      <w:r>
+        <w:rPr>
+          <w:rFonts w:ascii="Bahnschrift" w:hAnsi="Bahnschrift"/>
+          <w:sz w:val="24"/>
+          <w:szCs w:val="24"/>
+        </w:rPr>
+        <w:t>Player’s current hand state.</w:t>
+      </w:r>
+      <w:r>
+        <w:rPr>
+          <w:rFonts w:ascii="Bahnschrift" w:hAnsi="Bahnschrift"/>
+          <w:sz w:val="24"/>
+          <w:szCs w:val="24"/>
+        </w:rPr>
+        <w:t xml:space="preserve"> It contains variables leftDeck and rightDeck, used as a </w:t>
+      </w:r>
+      <w:r>
+        <w:rPr>
+          <w:rFonts w:ascii="Bahnschrift" w:hAnsi="Bahnschrift"/>
+          <w:sz w:val="24"/>
+          <w:szCs w:val="24"/>
+        </w:rPr>
+        <w:t>very rudimentary form</w:t>
+      </w:r>
+      <w:r>
+        <w:rPr>
+          <w:rFonts w:ascii="Bahnschrift" w:hAnsi="Bahnschrift"/>
+          <w:sz w:val="24"/>
+          <w:szCs w:val="24"/>
+        </w:rPr>
+        <w:t xml:space="preserve"> of </w:t>
+      </w:r>
+      <w:proofErr w:type="gramStart"/>
+      <w:r>
+        <w:rPr>
+          <w:rFonts w:ascii="Bahnschrift" w:hAnsi="Bahnschrift"/>
+          <w:sz w:val="24"/>
+          <w:szCs w:val="24"/>
+        </w:rPr>
+        <w:t>doubly</w:t>
+      </w:r>
+      <w:r>
+        <w:rPr>
+          <w:rFonts w:ascii="Bahnschrift" w:hAnsi="Bahnschrift"/>
+          <w:sz w:val="24"/>
+          <w:szCs w:val="24"/>
+        </w:rPr>
+        <w:t>-linked</w:t>
+      </w:r>
+      <w:proofErr w:type="gramEnd"/>
+      <w:r>
+        <w:rPr>
+          <w:rFonts w:ascii="Bahnschrift" w:hAnsi="Bahnschrift"/>
+          <w:sz w:val="24"/>
+          <w:szCs w:val="24"/>
+        </w:rPr>
+        <w:t xml:space="preserve"> list</w:t>
+      </w:r>
+      <w:r>
+        <w:rPr>
+          <w:rFonts w:ascii="Bahnschrift" w:hAnsi="Bahnschrift"/>
+          <w:sz w:val="24"/>
+          <w:szCs w:val="24"/>
+        </w:rPr>
+        <w:t xml:space="preserve"> </w:t>
+      </w:r>
+      <w:r>
+        <w:rPr>
+          <w:rFonts w:ascii="Bahnschrift" w:hAnsi="Bahnschrift"/>
+          <w:sz w:val="24"/>
+          <w:szCs w:val="24"/>
+        </w:rPr>
+        <w:t xml:space="preserve">that allows us to connect our Players </w:t>
+      </w:r>
+      <w:r>
+        <w:rPr>
+          <w:rFonts w:ascii="Bahnschrift" w:hAnsi="Bahnschrift"/>
+          <w:sz w:val="24"/>
+          <w:szCs w:val="24"/>
+        </w:rPr>
+        <w:t xml:space="preserve">and CardDecks </w:t>
+      </w:r>
+      <w:r>
+        <w:rPr>
+          <w:rFonts w:ascii="Bahnschrift" w:hAnsi="Bahnschrift"/>
+          <w:sz w:val="24"/>
+          <w:szCs w:val="24"/>
+        </w:rPr>
+        <w:t xml:space="preserve">together </w:t>
+      </w:r>
+      <w:r>
+        <w:rPr>
+          <w:rFonts w:ascii="Bahnschrift" w:hAnsi="Bahnschrift"/>
+          <w:sz w:val="24"/>
+          <w:szCs w:val="24"/>
+        </w:rPr>
+        <w:t>using the Decks as a middleman</w:t>
+      </w:r>
+      <w:r>
+        <w:rPr>
+          <w:rFonts w:ascii="Bahnschrift" w:hAnsi="Bahnschrift"/>
+          <w:sz w:val="24"/>
+          <w:szCs w:val="24"/>
+        </w:rPr>
+        <w:t>.</w:t>
+      </w:r>
+    </w:p>
+    <w:p>
+      <w:pPr>
+        <w:spacing w:after="120"/>
+        <w:rPr>
+          <w:rFonts w:ascii="Bahnschrift" w:hAnsi="Bahnschrift"/>
+          <w:sz w:val="24"/>
+          <w:szCs w:val="24"/>
+        </w:rPr>
+      </w:pPr>
+      <w:r>
+        <w:rPr>
+          <w:rFonts w:ascii="Bahnschrift" w:hAnsi="Bahnschrift"/>
+          <w:sz w:val="24"/>
+          <w:szCs w:val="24"/>
+        </w:rPr>
+        <w:t>It inherits the generic class ArrayList</w:t>
+      </w:r>
+      <w:r>
+        <w:rPr>
+          <w:rFonts w:ascii="Bahnschrift" w:hAnsi="Bahnschrift"/>
+          <w:sz w:val="24"/>
+          <w:szCs w:val="24"/>
+        </w:rPr>
+        <w:t xml:space="preserve"> with type &lt;Card&gt;</w:t>
+      </w:r>
+      <w:r>
+        <w:rPr>
+          <w:rFonts w:ascii="Bahnschrift" w:hAnsi="Bahnschrift"/>
+          <w:sz w:val="24"/>
+          <w:szCs w:val="24"/>
+        </w:rPr>
+        <w:t xml:space="preserve">, specialised </w:t>
+      </w:r>
+      <w:r>
+        <w:rPr>
+          <w:rFonts w:ascii="Bahnschrift" w:hAnsi="Bahnschrift"/>
+          <w:sz w:val="24"/>
+          <w:szCs w:val="24"/>
+        </w:rPr>
+        <w:t xml:space="preserve">with new methods that allow for checking of hand equality, searching for optimal card removal and </w:t>
+      </w:r>
+      <w:r>
+        <w:rPr>
+          <w:rFonts w:ascii="Bahnschrift" w:hAnsi="Bahnschrift"/>
+          <w:sz w:val="24"/>
+          <w:szCs w:val="24"/>
+        </w:rPr>
+        <w:t>atomic drawing from and to the left and right decks</w:t>
+      </w:r>
+      <w:r>
+        <w:rPr>
+          <w:rFonts w:ascii="Bahnschrift" w:hAnsi="Bahnschrift"/>
+          <w:sz w:val="24"/>
+          <w:szCs w:val="24"/>
+        </w:rPr>
+        <w:t xml:space="preserve"> respectively.</w:t>
+      </w:r>
+    </w:p>
+    <w:p>
+      <w:pPr>
+        <w:spacing w:after="120"/>
+        <w:rPr>
+          <w:rFonts w:ascii="Bahnschrift" w:hAnsi="Bahnschrift"/>
+          <w:sz w:val="24"/>
+          <w:szCs w:val="24"/>
+        </w:rPr>
+      </w:pPr>
+    </w:p>
+    <w:p>
+      <w:pPr>
+        <w:spacing w:after="120"/>
+        <w:rPr>
+          <w:rFonts w:ascii="Bahnschrift" w:hAnsi="Bahnschrift"/>
+          <w:sz w:val="24"/>
+          <w:szCs w:val="24"/>
+        </w:rPr>
+      </w:pPr>
+    </w:p>
+    <w:p>
+      <w:pPr>
+        <w:pBdr>
+          <w:bottom w:val="single" w:sz="6" w:space="1" w:color="auto"/>
+        </w:pBdr>
+        <w:spacing w:after="120"/>
+        <w:rPr>
+          <w:rFonts w:ascii="Bahnschrift" w:hAnsi="Bahnschrift"/>
+          <w:sz w:val="24"/>
+          <w:szCs w:val="24"/>
+        </w:rPr>
+      </w:pPr>
+      <w:r>
+        <w:rPr>
+          <w:rFonts w:ascii="Bahnschrift" w:hAnsi="Bahnschrift"/>
+          <w:sz w:val="24"/>
+          <w:szCs w:val="24"/>
+        </w:rPr>
+        <w:lastRenderedPageBreak/>
+        <w:t>Test Design</w:t>
+      </w:r>
+    </w:p>
+    <w:p>
+      <w:pPr>
+        <w:spacing w:after="0"/>
+        <w:rPr>
+          <w:rFonts w:ascii="Bahnschrift" w:hAnsi="Bahnschrift"/>
+          <w:sz w:val="24"/>
+          <w:szCs w:val="24"/>
+        </w:rPr>
+      </w:pPr>
+      <w:r>
+        <w:rPr>
+          <w:rFonts w:ascii="Bahnschrift" w:hAnsi="Bahnschrift"/>
+          <w:sz w:val="24"/>
+          <w:szCs w:val="24"/>
+        </w:rPr>
+        <w:t>Overview</w:t>
+      </w:r>
+    </w:p>
+    <w:p>
+      <w:pPr>
+        <w:spacing w:after="0"/>
+        <w:rPr>
+          <w:rFonts w:ascii="Bahnschrift" w:hAnsi="Bahnschrift"/>
+          <w:sz w:val="24"/>
+          <w:szCs w:val="24"/>
+        </w:rPr>
+      </w:pPr>
+      <w:r>
+        <w:rPr>
+          <w:rFonts w:ascii="Bahnschrift" w:hAnsi="Bahnschrift"/>
+          <w:sz w:val="24"/>
+          <w:szCs w:val="24"/>
+        </w:rPr>
+        <w:t>For the purposes of testing, JUnit5 was used.</w:t>
+      </w:r>
+      <w:r>
+        <w:rPr>
+          <w:rFonts w:ascii="Bahnschrift" w:hAnsi="Bahnschrift"/>
+          <w:sz w:val="24"/>
+          <w:szCs w:val="24"/>
+        </w:rPr>
+        <w:t xml:space="preserve"> </w:t>
+      </w:r>
+      <w:r>
+        <w:rPr>
+          <w:rFonts w:ascii="Bahnschrift" w:hAnsi="Bahnschrift"/>
+          <w:sz w:val="24"/>
+          <w:szCs w:val="24"/>
+        </w:rPr>
+        <w:t xml:space="preserve">Our code achieved a </w:t>
+      </w:r>
+      <w:r>
+        <w:rPr>
+          <w:rFonts w:ascii="Bahnschrift" w:hAnsi="Bahnschrift"/>
+          <w:sz w:val="24"/>
+          <w:szCs w:val="24"/>
+        </w:rPr>
+        <w:t>??% of method and ??% of line coverage in CardGame, and a ??% of method and ??% of line in Player. To achieve this calculation, we used IntelliJ’s built-in code coverage tool.</w:t>
+      </w:r>
+    </w:p>
+    <w:p>
+      <w:pPr>
+        <w:spacing w:after="0"/>
+        <w:rPr>
+          <w:rFonts w:ascii="Bahnschrift" w:hAnsi="Bahnschrift"/>
+          <w:sz w:val="24"/>
+          <w:szCs w:val="24"/>
+        </w:rPr>
+      </w:pPr>
+    </w:p>
+    <w:p>
+      <w:pPr>
+        <w:spacing w:after="0"/>
+        <w:rPr>
+          <w:rFonts w:ascii="Bahnschrift" w:hAnsi="Bahnschrift"/>
+          <w:sz w:val="24"/>
+          <w:szCs w:val="24"/>
+        </w:rPr>
+      </w:pPr>
+      <w:r>
+        <w:rPr>
+          <w:rFonts w:ascii="Bahnschrift" w:hAnsi="Bahnschrift"/>
+          <w:sz w:val="24"/>
+          <w:szCs w:val="24"/>
+        </w:rPr>
+        <w:t xml:space="preserve">Testing was divided into X classes to improve readability. </w:t>
+      </w:r>
     </w:p>
     <w:sectPr>
       <w:pgSz w:w="11906" w:h="16838"/>

</xml_diff>

<commit_message>
Changes to tests and input pack function
</commit_message>
<xml_diff>
--- a/cover_page.docx
+++ b/cover_page.docx
@@ -159,7 +159,7 @@
     </w:p>
     <w:p>
       <w:pPr>
-        <w:spacing w:after="0"/>
+        <w:spacing w:after="120"/>
         <w:rPr>
           <w:rFonts w:ascii="Bahnschrift" w:hAnsi="Bahnschrift"/>
           <w:sz w:val="24"/>
@@ -192,16 +192,6 @@
           <w:szCs w:val="24"/>
         </w:rPr>
       </w:pPr>
-    </w:p>
-    <w:p>
-      <w:pPr>
-        <w:spacing w:after="0"/>
-        <w:rPr>
-          <w:rFonts w:ascii="Bahnschrift" w:hAnsi="Bahnschrift"/>
-          <w:sz w:val="24"/>
-          <w:szCs w:val="24"/>
-        </w:rPr>
-      </w:pPr>
       <w:r>
         <w:rPr>
           <w:rFonts w:ascii="Bahnschrift" w:hAnsi="Bahnschrift"/>
@@ -239,7 +229,7 @@
     </w:p>
     <w:p>
       <w:pPr>
-        <w:spacing w:after="0"/>
+        <w:spacing w:after="120"/>
         <w:rPr>
           <w:rFonts w:ascii="Bahnschrift" w:hAnsi="Bahnschrift"/>
           <w:sz w:val="24"/>
@@ -264,16 +254,6 @@
           <w:szCs w:val="24"/>
         </w:rPr>
       </w:pPr>
-    </w:p>
-    <w:p>
-      <w:pPr>
-        <w:spacing w:after="0"/>
-        <w:rPr>
-          <w:rFonts w:ascii="Bahnschrift" w:hAnsi="Bahnschrift"/>
-          <w:sz w:val="24"/>
-          <w:szCs w:val="24"/>
-        </w:rPr>
-      </w:pPr>
       <w:r>
         <w:rPr>
           <w:rFonts w:ascii="Bahnschrift" w:hAnsi="Bahnschrift"/>
@@ -319,7 +299,7 @@
     </w:p>
     <w:p>
       <w:pPr>
-        <w:spacing w:after="0"/>
+        <w:spacing w:after="120"/>
         <w:rPr>
           <w:rFonts w:ascii="Bahnschrift" w:hAnsi="Bahnschrift"/>
           <w:sz w:val="24"/>
@@ -344,16 +324,6 @@
           <w:szCs w:val="24"/>
         </w:rPr>
       </w:pPr>
-    </w:p>
-    <w:p>
-      <w:pPr>
-        <w:spacing w:after="0"/>
-        <w:rPr>
-          <w:rFonts w:ascii="Bahnschrift" w:hAnsi="Bahnschrift"/>
-          <w:sz w:val="24"/>
-          <w:szCs w:val="24"/>
-        </w:rPr>
-      </w:pPr>
       <w:r>
         <w:rPr>
           <w:rFonts w:ascii="Bahnschrift" w:hAnsi="Bahnschrift"/>
@@ -391,7 +361,7 @@
     </w:p>
     <w:p>
       <w:pPr>
-        <w:spacing w:after="0"/>
+        <w:spacing w:after="120"/>
         <w:rPr>
           <w:rFonts w:ascii="Bahnschrift" w:hAnsi="Bahnschrift"/>
           <w:sz w:val="24"/>
@@ -416,16 +386,6 @@
           <w:szCs w:val="24"/>
         </w:rPr>
       </w:pPr>
-    </w:p>
-    <w:p>
-      <w:pPr>
-        <w:spacing w:after="0"/>
-        <w:rPr>
-          <w:rFonts w:ascii="Bahnschrift" w:hAnsi="Bahnschrift"/>
-          <w:sz w:val="24"/>
-          <w:szCs w:val="24"/>
-        </w:rPr>
-      </w:pPr>
       <w:r>
         <w:rPr>
           <w:rFonts w:ascii="Bahnschrift" w:hAnsi="Bahnschrift"/>
@@ -463,7 +423,7 @@
     </w:p>
     <w:p>
       <w:pPr>
-        <w:spacing w:after="0"/>
+        <w:spacing w:after="120"/>
         <w:rPr>
           <w:rFonts w:ascii="Bahnschrift" w:hAnsi="Bahnschrift"/>
           <w:sz w:val="24"/>
@@ -488,16 +448,6 @@
           <w:szCs w:val="24"/>
         </w:rPr>
       </w:pPr>
-    </w:p>
-    <w:p>
-      <w:pPr>
-        <w:spacing w:after="0"/>
-        <w:rPr>
-          <w:rFonts w:ascii="Bahnschrift" w:hAnsi="Bahnschrift"/>
-          <w:sz w:val="24"/>
-          <w:szCs w:val="24"/>
-        </w:rPr>
-      </w:pPr>
       <w:r>
         <w:rPr>
           <w:rFonts w:ascii="Bahnschrift" w:hAnsi="Bahnschrift"/>
@@ -535,7 +485,7 @@
     </w:p>
     <w:p>
       <w:pPr>
-        <w:spacing w:after="0"/>
+        <w:spacing w:after="120"/>
         <w:rPr>
           <w:rFonts w:ascii="Bahnschrift" w:hAnsi="Bahnschrift"/>
           <w:sz w:val="24"/>
@@ -560,16 +510,6 @@
           <w:szCs w:val="24"/>
         </w:rPr>
       </w:pPr>
-    </w:p>
-    <w:p>
-      <w:pPr>
-        <w:spacing w:after="0"/>
-        <w:rPr>
-          <w:rFonts w:ascii="Bahnschrift" w:hAnsi="Bahnschrift"/>
-          <w:sz w:val="24"/>
-          <w:szCs w:val="24"/>
-        </w:rPr>
-      </w:pPr>
       <w:r>
         <w:rPr>
           <w:rFonts w:ascii="Bahnschrift" w:hAnsi="Bahnschrift"/>
@@ -607,7 +547,7 @@
     </w:p>
     <w:p>
       <w:pPr>
-        <w:spacing w:after="0"/>
+        <w:spacing w:after="120"/>
         <w:rPr>
           <w:rFonts w:ascii="Bahnschrift" w:hAnsi="Bahnschrift"/>
           <w:sz w:val="24"/>
@@ -632,16 +572,6 @@
           <w:szCs w:val="24"/>
         </w:rPr>
       </w:pPr>
-    </w:p>
-    <w:p>
-      <w:pPr>
-        <w:spacing w:after="0"/>
-        <w:rPr>
-          <w:rFonts w:ascii="Bahnschrift" w:hAnsi="Bahnschrift"/>
-          <w:sz w:val="24"/>
-          <w:szCs w:val="24"/>
-        </w:rPr>
-      </w:pPr>
       <w:r>
         <w:rPr>
           <w:rFonts w:ascii="Bahnschrift" w:hAnsi="Bahnschrift"/>
@@ -703,7 +633,7 @@
     </w:p>
     <w:p>
       <w:pPr>
-        <w:spacing w:after="0"/>
+        <w:spacing w:after="120"/>
         <w:rPr>
           <w:rFonts w:ascii="Bahnschrift" w:hAnsi="Bahnschrift"/>
           <w:sz w:val="24"/>
@@ -728,16 +658,6 @@
           <w:szCs w:val="24"/>
         </w:rPr>
       </w:pPr>
-    </w:p>
-    <w:p>
-      <w:pPr>
-        <w:spacing w:after="0"/>
-        <w:rPr>
-          <w:rFonts w:ascii="Bahnschrift" w:hAnsi="Bahnschrift"/>
-          <w:sz w:val="24"/>
-          <w:szCs w:val="24"/>
-        </w:rPr>
-      </w:pPr>
       <w:r>
         <w:rPr>
           <w:rFonts w:ascii="Bahnschrift" w:hAnsi="Bahnschrift"/>
@@ -775,7 +695,7 @@
     </w:p>
     <w:p>
       <w:pPr>
-        <w:spacing w:after="0"/>
+        <w:spacing w:after="120"/>
         <w:rPr>
           <w:rFonts w:ascii="Bahnschrift" w:hAnsi="Bahnschrift"/>
           <w:sz w:val="24"/>
@@ -800,6 +720,50 @@
           <w:szCs w:val="24"/>
         </w:rPr>
       </w:pPr>
+      <w:r>
+        <w:rPr>
+          <w:rFonts w:ascii="Bahnschrift" w:hAnsi="Bahnschrift"/>
+          <w:sz w:val="24"/>
+          <w:szCs w:val="24"/>
+        </w:rPr>
+        <w:t>10. 29/11/2023, 12:00-3:30</w:t>
+      </w:r>
+    </w:p>
+    <w:p>
+      <w:pPr>
+        <w:spacing w:after="0"/>
+        <w:rPr>
+          <w:rFonts w:ascii="Bahnschrift" w:hAnsi="Bahnschrift"/>
+          <w:sz w:val="24"/>
+          <w:szCs w:val="24"/>
+        </w:rPr>
+      </w:pPr>
+      <w:r>
+        <w:rPr>
+          <w:rFonts w:ascii="Bahnschrift" w:hAnsi="Bahnschrift"/>
+          <w:sz w:val="24"/>
+          <w:szCs w:val="24"/>
+        </w:rPr>
+        <w:t>Driver: 720041178</w:t>
+      </w:r>
+    </w:p>
+    <w:p>
+      <w:pPr>
+        <w:spacing w:after="120"/>
+        <w:rPr>
+          <w:rFonts w:ascii="Bahnschrift" w:hAnsi="Bahnschrift"/>
+          <w:sz w:val="24"/>
+          <w:szCs w:val="24"/>
+        </w:rPr>
+      </w:pPr>
+      <w:r>
+        <w:rPr>
+          <w:rFonts w:ascii="Bahnschrift" w:hAnsi="Bahnschrift"/>
+          <w:sz w:val="24"/>
+          <w:szCs w:val="24"/>
+        </w:rPr>
+        <w:t>Observer: 710036960</w:t>
+      </w:r>
     </w:p>
     <w:p>
       <w:pPr>
@@ -859,6 +823,7 @@
           <w:sz w:val="24"/>
           <w:szCs w:val="24"/>
         </w:rPr>
+        <w:lastRenderedPageBreak/>
         <w:drawing>
           <wp:inline distT="0" distB="0" distL="0" distR="0" wp14:anchorId="2D818B4E" wp14:editId="6FFE32ED">
             <wp:extent cx="4781938" cy="3564467"/>
@@ -1109,25 +1074,7 @@
           <w:sz w:val="24"/>
           <w:szCs w:val="24"/>
         </w:rPr>
-        <w:t xml:space="preserve">. For example, our </w:t>
-      </w:r>
-      <w:proofErr w:type="gramStart"/>
-      <w:r>
-        <w:rPr>
-          <w:rFonts w:ascii="Bahnschrift" w:hAnsi="Bahnschrift"/>
-          <w:sz w:val="24"/>
-          <w:szCs w:val="24"/>
-        </w:rPr>
-        <w:t>initialiseAllGroupObjects(</w:t>
-      </w:r>
-      <w:proofErr w:type="gramEnd"/>
-      <w:r>
-        <w:rPr>
-          <w:rFonts w:ascii="Bahnschrift" w:hAnsi="Bahnschrift"/>
-          <w:sz w:val="24"/>
-          <w:szCs w:val="24"/>
-        </w:rPr>
-        <w:t>) method instantiates our</w:t>
+        <w:t>. For example, our initialiseAllGroupObjects() method instantiates our</w:t>
       </w:r>
       <w:r>
         <w:rPr>
@@ -1281,44 +1228,26 @@
           <w:sz w:val="24"/>
           <w:szCs w:val="24"/>
         </w:rPr>
+        <w:t>CardDeck</w:t>
+      </w:r>
+    </w:p>
+    <w:p>
+      <w:pPr>
+        <w:spacing w:after="120"/>
+        <w:rPr>
+          <w:rFonts w:ascii="Bahnschrift" w:hAnsi="Bahnschrift"/>
+          <w:sz w:val="24"/>
+          <w:szCs w:val="24"/>
+        </w:rPr>
+      </w:pPr>
+      <w:r>
+        <w:rPr>
+          <w:rFonts w:ascii="Bahnschrift" w:hAnsi="Bahnschrift"/>
+          <w:sz w:val="24"/>
+          <w:szCs w:val="24"/>
+        </w:rPr>
         <w:lastRenderedPageBreak/>
-        <w:t>CardDeck</w:t>
-      </w:r>
-    </w:p>
-    <w:p>
-      <w:pPr>
-        <w:spacing w:after="120"/>
-        <w:rPr>
-          <w:rFonts w:ascii="Bahnschrift" w:hAnsi="Bahnschrift"/>
-          <w:sz w:val="24"/>
-          <w:szCs w:val="24"/>
-        </w:rPr>
-      </w:pPr>
-      <w:r>
-        <w:rPr>
-          <w:rFonts w:ascii="Bahnschrift" w:hAnsi="Bahnschrift"/>
-          <w:sz w:val="24"/>
-          <w:szCs w:val="24"/>
-        </w:rPr>
-        <w:t xml:space="preserve">CardDeck is a data class, used to store data about our card decks. It inherits the generic class LinkedBlockingQueue, as we thought that using a Queue data structure would be perfect for the task, as it allows us to </w:t>
-      </w:r>
-      <w:proofErr w:type="gramStart"/>
-      <w:r>
-        <w:rPr>
-          <w:rFonts w:ascii="Bahnschrift" w:hAnsi="Bahnschrift"/>
-          <w:sz w:val="24"/>
-          <w:szCs w:val="24"/>
-        </w:rPr>
-        <w:t>quickly and efficiently remove cards</w:t>
-      </w:r>
-      <w:proofErr w:type="gramEnd"/>
-      <w:r>
-        <w:rPr>
-          <w:rFonts w:ascii="Bahnschrift" w:hAnsi="Bahnschrift"/>
-          <w:sz w:val="24"/>
-          <w:szCs w:val="24"/>
-        </w:rPr>
-        <w:t xml:space="preserve"> from the head and place them at the tail.</w:t>
+        <w:t>CardDeck is a data class, used to store data about our card decks. It inherits the generic class LinkedBlockingQueue, as we thought that using a Queue data structure would be perfect for the task, as it allows us to quickly and efficiently remove cards from the head and place them at the tail.</w:t>
       </w:r>
       <w:r>
         <w:rPr>
@@ -1508,25 +1437,7 @@
           <w:sz w:val="24"/>
           <w:szCs w:val="24"/>
         </w:rPr>
-        <w:t xml:space="preserve">contains the nested class CardHand, nested </w:t>
-      </w:r>
-      <w:proofErr w:type="gramStart"/>
-      <w:r>
-        <w:rPr>
-          <w:rFonts w:ascii="Bahnschrift" w:hAnsi="Bahnschrift"/>
-          <w:sz w:val="24"/>
-          <w:szCs w:val="24"/>
-        </w:rPr>
-        <w:t>in order to</w:t>
-      </w:r>
-      <w:proofErr w:type="gramEnd"/>
-      <w:r>
-        <w:rPr>
-          <w:rFonts w:ascii="Bahnschrift" w:hAnsi="Bahnschrift"/>
-          <w:sz w:val="24"/>
-          <w:szCs w:val="24"/>
-        </w:rPr>
-        <w:t xml:space="preserve"> provide encapsulation to the data that is in our hand</w:t>
+        <w:t>contains the nested class CardHand, nested in order to provide encapsulation to the data that is in our hand</w:t>
       </w:r>
       <w:r>
         <w:rPr>
@@ -1594,61 +1505,25 @@
           <w:sz w:val="24"/>
           <w:szCs w:val="24"/>
         </w:rPr>
-        <w:t xml:space="preserve">so that we ensure the data is correctly obtained. No other variables are made </w:t>
-      </w:r>
-      <w:proofErr w:type="gramStart"/>
-      <w:r>
-        <w:rPr>
-          <w:rFonts w:ascii="Bahnschrift" w:hAnsi="Bahnschrift"/>
-          <w:sz w:val="24"/>
-          <w:szCs w:val="24"/>
-        </w:rPr>
-        <w:t>volatile, since</w:t>
-      </w:r>
-      <w:proofErr w:type="gramEnd"/>
-      <w:r>
-        <w:rPr>
-          <w:rFonts w:ascii="Bahnschrift" w:hAnsi="Bahnschrift"/>
-          <w:sz w:val="24"/>
-          <w:szCs w:val="24"/>
-        </w:rPr>
-        <w:t xml:space="preserve"> they are all constants.</w:t>
-      </w:r>
-    </w:p>
-    <w:p>
-      <w:pPr>
-        <w:spacing w:after="120"/>
-        <w:rPr>
-          <w:rFonts w:ascii="Bahnschrift" w:hAnsi="Bahnschrift"/>
-          <w:sz w:val="24"/>
-          <w:szCs w:val="24"/>
-        </w:rPr>
-      </w:pPr>
-      <w:r>
-        <w:rPr>
-          <w:rFonts w:ascii="Bahnschrift" w:hAnsi="Bahnschrift"/>
-          <w:sz w:val="24"/>
-          <w:szCs w:val="24"/>
-        </w:rPr>
-        <w:t xml:space="preserve">In our </w:t>
-      </w:r>
-      <w:proofErr w:type="gramStart"/>
-      <w:r>
-        <w:rPr>
-          <w:rFonts w:ascii="Bahnschrift" w:hAnsi="Bahnschrift"/>
-          <w:sz w:val="24"/>
-          <w:szCs w:val="24"/>
-        </w:rPr>
-        <w:t>run(</w:t>
-      </w:r>
-      <w:proofErr w:type="gramEnd"/>
-      <w:r>
-        <w:rPr>
-          <w:rFonts w:ascii="Bahnschrift" w:hAnsi="Bahnschrift"/>
-          <w:sz w:val="24"/>
-          <w:szCs w:val="24"/>
-        </w:rPr>
-        <w:t xml:space="preserve">) method, we synchronize our win-checking section. This is because </w:t>
+        <w:t>so that we ensure the data is correctly obtained. No other variables are made volatile, since they are all constants.</w:t>
+      </w:r>
+    </w:p>
+    <w:p>
+      <w:pPr>
+        <w:spacing w:after="120"/>
+        <w:rPr>
+          <w:rFonts w:ascii="Bahnschrift" w:hAnsi="Bahnschrift"/>
+          <w:sz w:val="24"/>
+          <w:szCs w:val="24"/>
+        </w:rPr>
+      </w:pPr>
+      <w:r>
+        <w:rPr>
+          <w:rFonts w:ascii="Bahnschrift" w:hAnsi="Bahnschrift"/>
+          <w:sz w:val="24"/>
+          <w:szCs w:val="24"/>
+        </w:rPr>
+        <w:t xml:space="preserve">In our run() method, we synchronize our win-checking section. This is because </w:t>
       </w:r>
       <w:r>
         <w:rPr>
@@ -1754,33 +1629,15 @@
           <w:sz w:val="24"/>
           <w:szCs w:val="24"/>
         </w:rPr>
-        <w:t xml:space="preserve"> of </w:t>
-      </w:r>
-      <w:proofErr w:type="gramStart"/>
-      <w:r>
-        <w:rPr>
-          <w:rFonts w:ascii="Bahnschrift" w:hAnsi="Bahnschrift"/>
-          <w:sz w:val="24"/>
-          <w:szCs w:val="24"/>
-        </w:rPr>
-        <w:t>doubly</w:t>
-      </w:r>
-      <w:r>
-        <w:rPr>
-          <w:rFonts w:ascii="Bahnschrift" w:hAnsi="Bahnschrift"/>
-          <w:sz w:val="24"/>
-          <w:szCs w:val="24"/>
-        </w:rPr>
-        <w:t>-linked</w:t>
-      </w:r>
-      <w:proofErr w:type="gramEnd"/>
-      <w:r>
-        <w:rPr>
-          <w:rFonts w:ascii="Bahnschrift" w:hAnsi="Bahnschrift"/>
-          <w:sz w:val="24"/>
-          <w:szCs w:val="24"/>
-        </w:rPr>
-        <w:t xml:space="preserve"> list</w:t>
+        <w:t xml:space="preserve"> of doubly</w:t>
+      </w:r>
+      <w:r>
+        <w:rPr>
+          <w:rFonts w:ascii="Bahnschrift" w:hAnsi="Bahnschrift"/>
+          <w:sz w:val="24"/>
+          <w:szCs w:val="24"/>
+        </w:rPr>
+        <w:t>-linked list</w:t>
       </w:r>
       <w:r>
         <w:rPr>
@@ -1927,25 +1784,29 @@
           <w:sz w:val="24"/>
           <w:szCs w:val="24"/>
         </w:rPr>
+        <w:t>Test Design</w:t>
+      </w:r>
+    </w:p>
+    <w:p>
+      <w:pPr>
+        <w:spacing w:after="0"/>
+        <w:rPr>
+          <w:rFonts w:ascii="Bahnschrift" w:hAnsi="Bahnschrift"/>
+          <w:b/>
+          <w:bCs/>
+          <w:sz w:val="24"/>
+          <w:szCs w:val="24"/>
+        </w:rPr>
+      </w:pPr>
+      <w:r>
+        <w:rPr>
+          <w:rFonts w:ascii="Bahnschrift" w:hAnsi="Bahnschrift"/>
+          <w:b/>
+          <w:bCs/>
+          <w:sz w:val="24"/>
+          <w:szCs w:val="24"/>
+        </w:rPr>
         <w:lastRenderedPageBreak/>
-        <w:t>Test Design</w:t>
-      </w:r>
-    </w:p>
-    <w:p>
-      <w:pPr>
-        <w:spacing w:after="0"/>
-        <w:rPr>
-          <w:rFonts w:ascii="Bahnschrift" w:hAnsi="Bahnschrift"/>
-          <w:sz w:val="24"/>
-          <w:szCs w:val="24"/>
-        </w:rPr>
-      </w:pPr>
-      <w:r>
-        <w:rPr>
-          <w:rFonts w:ascii="Bahnschrift" w:hAnsi="Bahnschrift"/>
-          <w:sz w:val="24"/>
-          <w:szCs w:val="24"/>
-        </w:rPr>
         <w:t>Overview</w:t>
       </w:r>
     </w:p>
@@ -1964,7 +1825,39 @@
           <w:sz w:val="24"/>
           <w:szCs w:val="24"/>
         </w:rPr>
-        <w:t>For the purposes of testing, JUnit5 was used.</w:t>
+        <w:t>For the purposes of testing, J</w:t>
+      </w:r>
+      <w:r>
+        <w:rPr>
+          <w:rFonts w:ascii="Bahnschrift" w:hAnsi="Bahnschrift"/>
+          <w:sz w:val="24"/>
+          <w:szCs w:val="24"/>
+        </w:rPr>
+        <w:t>U</w:t>
+      </w:r>
+      <w:r>
+        <w:rPr>
+          <w:rFonts w:ascii="Bahnschrift" w:hAnsi="Bahnschrift"/>
+          <w:sz w:val="24"/>
+          <w:szCs w:val="24"/>
+        </w:rPr>
+        <w:t>nit</w:t>
+      </w:r>
+      <w:r>
+        <w:rPr>
+          <w:rFonts w:ascii="Bahnschrift" w:hAnsi="Bahnschrift"/>
+          <w:sz w:val="24"/>
+          <w:szCs w:val="24"/>
+        </w:rPr>
+        <w:t>4</w:t>
+      </w:r>
+      <w:r>
+        <w:rPr>
+          <w:rFonts w:ascii="Bahnschrift" w:hAnsi="Bahnschrift"/>
+          <w:sz w:val="24"/>
+          <w:szCs w:val="24"/>
+        </w:rPr>
+        <w:t xml:space="preserve"> was used.</w:t>
       </w:r>
       <w:r>
         <w:rPr>
@@ -1974,50 +1867,1424 @@
         </w:rPr>
         <w:t xml:space="preserve"> </w:t>
       </w:r>
-      <w:r>
-        <w:rPr>
-          <w:rFonts w:ascii="Bahnschrift" w:hAnsi="Bahnschrift"/>
-          <w:sz w:val="24"/>
-          <w:szCs w:val="24"/>
-        </w:rPr>
-        <w:t xml:space="preserve">Our code achieved a </w:t>
-      </w:r>
-      <w:r>
-        <w:rPr>
-          <w:rFonts w:ascii="Bahnschrift" w:hAnsi="Bahnschrift"/>
-          <w:sz w:val="24"/>
-          <w:szCs w:val="24"/>
-        </w:rPr>
-        <w:t>??% of method and ??% of line coverage in CardGame, and a ??% of method and ??% of line in Player. To achieve this calculation, we used IntelliJ’s built-in code coverage tool.</w:t>
-      </w:r>
-    </w:p>
-    <w:p>
-      <w:pPr>
-        <w:spacing w:after="0"/>
-        <w:rPr>
-          <w:rFonts w:ascii="Bahnschrift" w:hAnsi="Bahnschrift"/>
-          <w:sz w:val="24"/>
-          <w:szCs w:val="24"/>
-        </w:rPr>
-      </w:pPr>
-    </w:p>
-    <w:p>
-      <w:pPr>
-        <w:spacing w:after="0"/>
-        <w:rPr>
-          <w:rFonts w:ascii="Bahnschrift" w:hAnsi="Bahnschrift"/>
-          <w:sz w:val="24"/>
-          <w:szCs w:val="24"/>
-        </w:rPr>
-      </w:pPr>
-      <w:r>
-        <w:rPr>
-          <w:rFonts w:ascii="Bahnschrift" w:hAnsi="Bahnschrift"/>
-          <w:sz w:val="24"/>
-          <w:szCs w:val="24"/>
-        </w:rPr>
-        <w:t xml:space="preserve">Testing was divided into X classes to improve readability. </w:t>
-      </w:r>
+    </w:p>
+    <w:p>
+      <w:pPr>
+        <w:spacing w:after="0"/>
+        <w:rPr>
+          <w:rFonts w:ascii="Bahnschrift" w:hAnsi="Bahnschrift"/>
+          <w:sz w:val="24"/>
+          <w:szCs w:val="24"/>
+        </w:rPr>
+      </w:pPr>
+    </w:p>
+    <w:p>
+      <w:pPr>
+        <w:spacing w:after="0"/>
+        <w:rPr>
+          <w:rFonts w:ascii="Bahnschrift" w:hAnsi="Bahnschrift"/>
+          <w:sz w:val="24"/>
+          <w:szCs w:val="24"/>
+        </w:rPr>
+      </w:pPr>
+      <w:r>
+        <w:rPr>
+          <w:rFonts w:ascii="Bahnschrift" w:hAnsi="Bahnschrift"/>
+          <w:sz w:val="24"/>
+          <w:szCs w:val="24"/>
+        </w:rPr>
+        <w:t>Our code achieved</w:t>
+      </w:r>
+      <w:r>
+        <w:rPr>
+          <w:rFonts w:ascii="Bahnschrift" w:hAnsi="Bahnschrift"/>
+          <w:sz w:val="24"/>
+          <w:szCs w:val="24"/>
+        </w:rPr>
+        <w:t>:</w:t>
+      </w:r>
+    </w:p>
+    <w:p>
+      <w:pPr>
+        <w:pStyle w:val="ListParagraph"/>
+        <w:numPr>
+          <w:ilvl w:val="0"/>
+          <w:numId w:val="2"/>
+        </w:numPr>
+        <w:spacing w:after="0"/>
+        <w:rPr>
+          <w:rFonts w:ascii="Bahnschrift" w:hAnsi="Bahnschrift"/>
+          <w:sz w:val="24"/>
+          <w:szCs w:val="24"/>
+        </w:rPr>
+      </w:pPr>
+      <w:r>
+        <w:rPr>
+          <w:rFonts w:ascii="Bahnschrift" w:hAnsi="Bahnschrift"/>
+          <w:sz w:val="24"/>
+          <w:szCs w:val="24"/>
+        </w:rPr>
+        <w:t>100%</w:t>
+      </w:r>
+      <w:r>
+        <w:rPr>
+          <w:rFonts w:ascii="Bahnschrift" w:hAnsi="Bahnschrift"/>
+          <w:sz w:val="24"/>
+          <w:szCs w:val="24"/>
+        </w:rPr>
+        <w:t xml:space="preserve"> of method </w:t>
+      </w:r>
+      <w:r>
+        <w:rPr>
+          <w:rFonts w:ascii="Bahnschrift" w:hAnsi="Bahnschrift"/>
+          <w:sz w:val="24"/>
+          <w:szCs w:val="24"/>
+        </w:rPr>
+        <w:t xml:space="preserve">coverage </w:t>
+      </w:r>
+      <w:r>
+        <w:rPr>
+          <w:rFonts w:ascii="Bahnschrift" w:hAnsi="Bahnschrift"/>
+          <w:sz w:val="24"/>
+          <w:szCs w:val="24"/>
+        </w:rPr>
+        <w:t xml:space="preserve">and </w:t>
+      </w:r>
+      <w:r>
+        <w:rPr>
+          <w:rFonts w:ascii="Bahnschrift" w:hAnsi="Bahnschrift"/>
+          <w:sz w:val="24"/>
+          <w:szCs w:val="24"/>
+        </w:rPr>
+        <w:t>80</w:t>
+      </w:r>
+      <w:r>
+        <w:rPr>
+          <w:rFonts w:ascii="Bahnschrift" w:hAnsi="Bahnschrift"/>
+          <w:sz w:val="24"/>
+          <w:szCs w:val="24"/>
+        </w:rPr>
+        <w:t>%</w:t>
+      </w:r>
+      <w:r>
+        <w:rPr>
+          <w:rFonts w:ascii="Bahnschrift" w:hAnsi="Bahnschrift"/>
+          <w:sz w:val="24"/>
+          <w:szCs w:val="24"/>
+        </w:rPr>
+        <w:t xml:space="preserve"> of line coverage in CardGame</w:t>
+      </w:r>
+      <w:r>
+        <w:rPr>
+          <w:rFonts w:ascii="Bahnschrift" w:hAnsi="Bahnschrift"/>
+          <w:sz w:val="24"/>
+          <w:szCs w:val="24"/>
+        </w:rPr>
+        <w:t>…</w:t>
+      </w:r>
+    </w:p>
+    <w:p>
+      <w:pPr>
+        <w:pStyle w:val="ListParagraph"/>
+        <w:numPr>
+          <w:ilvl w:val="0"/>
+          <w:numId w:val="2"/>
+        </w:numPr>
+        <w:spacing w:after="0"/>
+        <w:rPr>
+          <w:rFonts w:ascii="Bahnschrift" w:hAnsi="Bahnschrift"/>
+          <w:sz w:val="24"/>
+          <w:szCs w:val="24"/>
+        </w:rPr>
+      </w:pPr>
+      <w:r>
+        <w:rPr>
+          <w:rFonts w:ascii="Bahnschrift" w:hAnsi="Bahnschrift"/>
+          <w:sz w:val="24"/>
+          <w:szCs w:val="24"/>
+        </w:rPr>
+        <w:t xml:space="preserve">…and </w:t>
+      </w:r>
+      <w:r>
+        <w:rPr>
+          <w:rFonts w:ascii="Bahnschrift" w:hAnsi="Bahnschrift"/>
+          <w:sz w:val="24"/>
+          <w:szCs w:val="24"/>
+        </w:rPr>
+        <w:t xml:space="preserve">87% </w:t>
+      </w:r>
+      <w:r>
+        <w:rPr>
+          <w:rFonts w:ascii="Bahnschrift" w:hAnsi="Bahnschrift"/>
+          <w:sz w:val="24"/>
+          <w:szCs w:val="24"/>
+        </w:rPr>
+        <w:t>of method</w:t>
+      </w:r>
+      <w:r>
+        <w:rPr>
+          <w:rFonts w:ascii="Bahnschrift" w:hAnsi="Bahnschrift"/>
+          <w:sz w:val="24"/>
+          <w:szCs w:val="24"/>
+        </w:rPr>
+        <w:t xml:space="preserve"> coverage</w:t>
+      </w:r>
+      <w:r>
+        <w:rPr>
+          <w:rFonts w:ascii="Bahnschrift" w:hAnsi="Bahnschrift"/>
+          <w:sz w:val="24"/>
+          <w:szCs w:val="24"/>
+        </w:rPr>
+        <w:t xml:space="preserve"> and </w:t>
+      </w:r>
+      <w:r>
+        <w:rPr>
+          <w:rFonts w:ascii="Bahnschrift" w:hAnsi="Bahnschrift"/>
+          <w:sz w:val="24"/>
+          <w:szCs w:val="24"/>
+        </w:rPr>
+        <w:t xml:space="preserve">91% </w:t>
+      </w:r>
+      <w:r>
+        <w:rPr>
+          <w:rFonts w:ascii="Bahnschrift" w:hAnsi="Bahnschrift"/>
+          <w:sz w:val="24"/>
+          <w:szCs w:val="24"/>
+        </w:rPr>
+        <w:t>of line</w:t>
+      </w:r>
+      <w:r>
+        <w:rPr>
+          <w:rFonts w:ascii="Bahnschrift" w:hAnsi="Bahnschrift"/>
+          <w:sz w:val="24"/>
+          <w:szCs w:val="24"/>
+        </w:rPr>
+        <w:t xml:space="preserve"> coverage</w:t>
+      </w:r>
+      <w:r>
+        <w:rPr>
+          <w:rFonts w:ascii="Bahnschrift" w:hAnsi="Bahnschrift"/>
+          <w:sz w:val="24"/>
+          <w:szCs w:val="24"/>
+        </w:rPr>
+        <w:t xml:space="preserve"> in Player. </w:t>
+      </w:r>
+    </w:p>
+    <w:p>
+      <w:pPr>
+        <w:spacing w:after="0"/>
+        <w:rPr>
+          <w:rFonts w:ascii="Bahnschrift" w:hAnsi="Bahnschrift"/>
+          <w:sz w:val="24"/>
+          <w:szCs w:val="24"/>
+        </w:rPr>
+      </w:pPr>
+      <w:r>
+        <w:rPr>
+          <w:rFonts w:ascii="Bahnschrift" w:hAnsi="Bahnschrift"/>
+          <w:sz w:val="24"/>
+          <w:szCs w:val="24"/>
+        </w:rPr>
+        <w:t>In order to</w:t>
+      </w:r>
+      <w:r>
+        <w:rPr>
+          <w:rFonts w:ascii="Bahnschrift" w:hAnsi="Bahnschrift"/>
+          <w:sz w:val="24"/>
+          <w:szCs w:val="24"/>
+        </w:rPr>
+        <w:t xml:space="preserve"> </w:t>
+      </w:r>
+      <w:r>
+        <w:rPr>
+          <w:rFonts w:ascii="Bahnschrift" w:hAnsi="Bahnschrift"/>
+          <w:sz w:val="24"/>
+          <w:szCs w:val="24"/>
+        </w:rPr>
+        <w:t>calculate</w:t>
+      </w:r>
+      <w:r>
+        <w:rPr>
+          <w:rFonts w:ascii="Bahnschrift" w:hAnsi="Bahnschrift"/>
+          <w:sz w:val="24"/>
+          <w:szCs w:val="24"/>
+        </w:rPr>
+        <w:t xml:space="preserve"> this, we used IntelliJ’s built-in code coverage tool.</w:t>
+      </w:r>
+    </w:p>
+    <w:p>
+      <w:pPr>
+        <w:spacing w:after="0"/>
+        <w:rPr>
+          <w:rFonts w:ascii="Bahnschrift" w:hAnsi="Bahnschrift"/>
+          <w:sz w:val="24"/>
+          <w:szCs w:val="24"/>
+        </w:rPr>
+      </w:pPr>
+    </w:p>
+    <w:p>
+      <w:pPr>
+        <w:spacing w:after="0"/>
+        <w:rPr>
+          <w:rFonts w:ascii="Bahnschrift" w:hAnsi="Bahnschrift"/>
+          <w:sz w:val="24"/>
+          <w:szCs w:val="24"/>
+        </w:rPr>
+      </w:pPr>
+      <w:r>
+        <w:rPr>
+          <w:rFonts w:ascii="Bahnschrift" w:hAnsi="Bahnschrift"/>
+          <w:sz w:val="24"/>
+          <w:szCs w:val="24"/>
+        </w:rPr>
+        <w:t xml:space="preserve">Testing was divided into </w:t>
+      </w:r>
+      <w:r>
+        <w:rPr>
+          <w:rFonts w:ascii="Bahnschrift" w:hAnsi="Bahnschrift"/>
+          <w:sz w:val="24"/>
+          <w:szCs w:val="24"/>
+        </w:rPr>
+        <w:t>7</w:t>
+      </w:r>
+      <w:r>
+        <w:rPr>
+          <w:rFonts w:ascii="Bahnschrift" w:hAnsi="Bahnschrift"/>
+          <w:sz w:val="24"/>
+          <w:szCs w:val="24"/>
+        </w:rPr>
+        <w:t xml:space="preserve"> classes </w:t>
+      </w:r>
+      <w:r>
+        <w:rPr>
+          <w:rFonts w:ascii="Bahnschrift" w:hAnsi="Bahnschrift"/>
+          <w:sz w:val="24"/>
+          <w:szCs w:val="24"/>
+        </w:rPr>
+        <w:t xml:space="preserve">and 1 interface (used as a category holder) </w:t>
+      </w:r>
+      <w:r>
+        <w:rPr>
+          <w:rFonts w:ascii="Bahnschrift" w:hAnsi="Bahnschrift"/>
+          <w:sz w:val="24"/>
+          <w:szCs w:val="24"/>
+        </w:rPr>
+        <w:t>to improve readability</w:t>
+      </w:r>
+      <w:r>
+        <w:rPr>
+          <w:rFonts w:ascii="Bahnschrift" w:hAnsi="Bahnschrift"/>
+          <w:sz w:val="24"/>
+          <w:szCs w:val="24"/>
+        </w:rPr>
+        <w:t xml:space="preserve">, with 2 of said classes being categorized into ThreadTests for ease of </w:t>
+      </w:r>
+      <w:r>
+        <w:rPr>
+          <w:rFonts w:ascii="Bahnschrift" w:hAnsi="Bahnschrift"/>
+          <w:sz w:val="24"/>
+          <w:szCs w:val="24"/>
+        </w:rPr>
+        <w:t xml:space="preserve">navigation. </w:t>
+      </w:r>
+    </w:p>
+    <w:p>
+      <w:pPr>
+        <w:spacing w:after="0"/>
+        <w:rPr>
+          <w:rFonts w:ascii="Bahnschrift" w:hAnsi="Bahnschrift"/>
+          <w:sz w:val="24"/>
+          <w:szCs w:val="24"/>
+        </w:rPr>
+      </w:pPr>
+    </w:p>
+    <w:p>
+      <w:pPr>
+        <w:spacing w:after="0"/>
+        <w:rPr>
+          <w:rFonts w:ascii="Bahnschrift" w:hAnsi="Bahnschrift"/>
+          <w:sz w:val="24"/>
+          <w:szCs w:val="24"/>
+        </w:rPr>
+      </w:pPr>
+      <w:r>
+        <w:rPr>
+          <w:rFonts w:ascii="Bahnschrift" w:hAnsi="Bahnschrift"/>
+          <w:sz w:val="24"/>
+          <w:szCs w:val="24"/>
+        </w:rPr>
+        <w:t>All testing is facilitated through a</w:t>
+      </w:r>
+      <w:r>
+        <w:rPr>
+          <w:rFonts w:ascii="Bahnschrift" w:hAnsi="Bahnschrift"/>
+          <w:sz w:val="24"/>
+          <w:szCs w:val="24"/>
+        </w:rPr>
+        <w:t xml:space="preserve"> single</w:t>
+      </w:r>
+      <w:r>
+        <w:rPr>
+          <w:rFonts w:ascii="Bahnschrift" w:hAnsi="Bahnschrift"/>
+          <w:sz w:val="24"/>
+          <w:szCs w:val="24"/>
+        </w:rPr>
+        <w:t xml:space="preserve"> TestSuite class that </w:t>
+      </w:r>
+      <w:r>
+        <w:rPr>
+          <w:rFonts w:ascii="Bahnschrift" w:hAnsi="Bahnschrift"/>
+          <w:sz w:val="24"/>
+          <w:szCs w:val="24"/>
+        </w:rPr>
+        <w:t>includes</w:t>
+      </w:r>
+      <w:r>
+        <w:rPr>
+          <w:rFonts w:ascii="Bahnschrift" w:hAnsi="Bahnschrift"/>
+          <w:sz w:val="24"/>
+          <w:szCs w:val="24"/>
+        </w:rPr>
+        <w:t xml:space="preserve"> all </w:t>
+      </w:r>
+      <w:r>
+        <w:rPr>
+          <w:rFonts w:ascii="Bahnschrift" w:hAnsi="Bahnschrift"/>
+          <w:sz w:val="24"/>
+          <w:szCs w:val="24"/>
+        </w:rPr>
+        <w:t>to-be-mentioned testing classes.</w:t>
+      </w:r>
+    </w:p>
+    <w:p>
+      <w:pPr>
+        <w:spacing w:after="0"/>
+        <w:rPr>
+          <w:rFonts w:ascii="Bahnschrift" w:hAnsi="Bahnschrift"/>
+          <w:sz w:val="24"/>
+          <w:szCs w:val="24"/>
+        </w:rPr>
+      </w:pPr>
+    </w:p>
+    <w:p>
+      <w:pPr>
+        <w:spacing w:after="0"/>
+        <w:rPr>
+          <w:rFonts w:ascii="Bahnschrift" w:hAnsi="Bahnschrift"/>
+          <w:b/>
+          <w:bCs/>
+          <w:sz w:val="24"/>
+          <w:szCs w:val="24"/>
+        </w:rPr>
+      </w:pPr>
+      <w:r>
+        <w:rPr>
+          <w:rFonts w:ascii="Bahnschrift" w:hAnsi="Bahnschrift"/>
+          <w:b/>
+          <w:bCs/>
+          <w:sz w:val="24"/>
+          <w:szCs w:val="24"/>
+        </w:rPr>
+        <w:t>TestSuite</w:t>
+      </w:r>
+    </w:p>
+    <w:p>
+      <w:pPr>
+        <w:spacing w:after="120"/>
+        <w:rPr>
+          <w:rFonts w:ascii="Bahnschrift" w:hAnsi="Bahnschrift"/>
+          <w:sz w:val="24"/>
+          <w:szCs w:val="24"/>
+        </w:rPr>
+      </w:pPr>
+      <w:r>
+        <w:rPr>
+          <w:rFonts w:ascii="Bahnschrift" w:hAnsi="Bahnschrift"/>
+          <w:sz w:val="24"/>
+          <w:szCs w:val="24"/>
+        </w:rPr>
+        <w:t>This testing suite was created in order to facilitate the simultaneous testing of all methods and classes in our program. Due to the fact that the</w:t>
+      </w:r>
+      <w:r>
+        <w:rPr>
+          <w:rFonts w:ascii="Bahnschrift" w:hAnsi="Bahnschrift"/>
+          <w:sz w:val="24"/>
+          <w:szCs w:val="24"/>
+        </w:rPr>
+        <w:t>re is not a large quantity of classes in our program, we didn’t see it necessary to create multiple test suites.</w:t>
+      </w:r>
+    </w:p>
+    <w:p>
+      <w:pPr>
+        <w:spacing w:after="120"/>
+        <w:rPr>
+          <w:rFonts w:ascii="Bahnschrift" w:hAnsi="Bahnschrift"/>
+          <w:sz w:val="24"/>
+          <w:szCs w:val="24"/>
+        </w:rPr>
+      </w:pPr>
+      <w:r>
+        <w:rPr>
+          <w:rFonts w:ascii="Bahnschrift" w:hAnsi="Bahnschrift"/>
+          <w:sz w:val="24"/>
+          <w:szCs w:val="24"/>
+        </w:rPr>
+        <w:t>The TestSuite tests every single class, and includes the ThreadTest category to indicate Player tests.</w:t>
+      </w:r>
+    </w:p>
+    <w:p>
+      <w:pPr>
+        <w:spacing w:after="0"/>
+        <w:rPr>
+          <w:rFonts w:ascii="Bahnschrift" w:hAnsi="Bahnschrift"/>
+          <w:sz w:val="24"/>
+          <w:szCs w:val="24"/>
+        </w:rPr>
+      </w:pPr>
+    </w:p>
+    <w:p>
+      <w:pPr>
+        <w:spacing w:after="0"/>
+        <w:rPr>
+          <w:rFonts w:ascii="Bahnschrift" w:hAnsi="Bahnschrift"/>
+          <w:b/>
+          <w:bCs/>
+          <w:sz w:val="24"/>
+          <w:szCs w:val="24"/>
+        </w:rPr>
+      </w:pPr>
+      <w:r>
+        <w:rPr>
+          <w:rFonts w:ascii="Bahnschrift" w:hAnsi="Bahnschrift"/>
+          <w:b/>
+          <w:bCs/>
+          <w:sz w:val="24"/>
+          <w:szCs w:val="24"/>
+        </w:rPr>
+        <w:t>ThreadTest</w:t>
+      </w:r>
+    </w:p>
+    <w:p>
+      <w:pPr>
+        <w:spacing w:after="0"/>
+        <w:rPr>
+          <w:rFonts w:ascii="Bahnschrift" w:hAnsi="Bahnschrift"/>
+          <w:sz w:val="24"/>
+          <w:szCs w:val="24"/>
+        </w:rPr>
+      </w:pPr>
+      <w:r>
+        <w:rPr>
+          <w:rFonts w:ascii="Bahnschrift" w:hAnsi="Bahnschrift"/>
+          <w:sz w:val="24"/>
+          <w:szCs w:val="24"/>
+        </w:rPr>
+        <w:t xml:space="preserve">This category was created to </w:t>
+      </w:r>
+      <w:r>
+        <w:rPr>
+          <w:rFonts w:ascii="Bahnschrift" w:hAnsi="Bahnschrift"/>
+          <w:sz w:val="24"/>
+          <w:szCs w:val="24"/>
+        </w:rPr>
+        <w:t xml:space="preserve">connect the two </w:t>
+      </w:r>
+      <w:r>
+        <w:rPr>
+          <w:rFonts w:ascii="Bahnschrift" w:hAnsi="Bahnschrift"/>
+          <w:sz w:val="24"/>
+          <w:szCs w:val="24"/>
+        </w:rPr>
+        <w:t xml:space="preserve">different Player testing classes. Since we </w:t>
+      </w:r>
+      <w:r>
+        <w:rPr>
+          <w:rFonts w:ascii="Bahnschrift" w:hAnsi="Bahnschrift"/>
+          <w:sz w:val="24"/>
+          <w:szCs w:val="24"/>
+        </w:rPr>
+        <w:t>used JUnit 4, we didn’t have access to the @Nested annotation, meaning we couldn’t simply nest the tests within one another. Therefore, we created a category.</w:t>
+      </w:r>
+    </w:p>
+    <w:p>
+      <w:pPr>
+        <w:spacing w:after="0"/>
+        <w:rPr>
+          <w:rFonts w:ascii="Bahnschrift" w:hAnsi="Bahnschrift"/>
+          <w:b/>
+          <w:bCs/>
+          <w:sz w:val="24"/>
+          <w:szCs w:val="24"/>
+        </w:rPr>
+      </w:pPr>
+    </w:p>
+    <w:p>
+      <w:pPr>
+        <w:spacing w:after="0"/>
+        <w:rPr>
+          <w:rFonts w:ascii="Bahnschrift" w:hAnsi="Bahnschrift"/>
+          <w:b/>
+          <w:bCs/>
+          <w:sz w:val="24"/>
+          <w:szCs w:val="24"/>
+        </w:rPr>
+      </w:pPr>
+      <w:r>
+        <w:rPr>
+          <w:rFonts w:ascii="Bahnschrift" w:hAnsi="Bahnschrift"/>
+          <w:b/>
+          <w:bCs/>
+          <w:sz w:val="24"/>
+          <w:szCs w:val="24"/>
+        </w:rPr>
+        <w:t>CardTest</w:t>
+      </w:r>
+    </w:p>
+    <w:p>
+      <w:pPr>
+        <w:spacing w:after="120"/>
+        <w:rPr>
+          <w:rFonts w:ascii="Bahnschrift" w:hAnsi="Bahnschrift"/>
+          <w:sz w:val="24"/>
+          <w:szCs w:val="24"/>
+        </w:rPr>
+      </w:pPr>
+      <w:r>
+        <w:rPr>
+          <w:rFonts w:ascii="Bahnschrift" w:hAnsi="Bahnschrift"/>
+          <w:sz w:val="24"/>
+          <w:szCs w:val="24"/>
+        </w:rPr>
+        <w:t xml:space="preserve">To setup CardTest, the class uses a Before method to </w:t>
+      </w:r>
+      <w:r>
+        <w:rPr>
+          <w:rFonts w:ascii="Bahnschrift" w:hAnsi="Bahnschrift"/>
+          <w:sz w:val="24"/>
+          <w:szCs w:val="24"/>
+        </w:rPr>
+        <w:t>setup a Card object with a value of 1.</w:t>
+      </w:r>
+    </w:p>
+    <w:p>
+      <w:pPr>
+        <w:spacing w:after="120"/>
+        <w:rPr>
+          <w:rFonts w:ascii="Bahnschrift" w:hAnsi="Bahnschrift"/>
+          <w:sz w:val="24"/>
+          <w:szCs w:val="24"/>
+        </w:rPr>
+      </w:pPr>
+      <w:r>
+        <w:rPr>
+          <w:rFonts w:ascii="Bahnschrift" w:hAnsi="Bahnschrift"/>
+          <w:sz w:val="24"/>
+          <w:szCs w:val="24"/>
+        </w:rPr>
+        <w:t>To test whether the value is correctly passed on, we assert that calling getValue on our Card object is equal to 1.</w:t>
+      </w:r>
+    </w:p>
+    <w:p>
+      <w:pPr>
+        <w:spacing w:after="120"/>
+        <w:rPr>
+          <w:rFonts w:ascii="Bahnschrift" w:hAnsi="Bahnschrift"/>
+          <w:sz w:val="24"/>
+          <w:szCs w:val="24"/>
+        </w:rPr>
+      </w:pPr>
+      <w:r>
+        <w:rPr>
+          <w:rFonts w:ascii="Bahnschrift" w:hAnsi="Bahnschrift"/>
+          <w:sz w:val="24"/>
+          <w:szCs w:val="24"/>
+        </w:rPr>
+        <w:t xml:space="preserve">To test whether our roundCount is correctly </w:t>
+      </w:r>
+      <w:r>
+        <w:rPr>
+          <w:rFonts w:ascii="Bahnschrift" w:hAnsi="Bahnschrift"/>
+          <w:sz w:val="24"/>
+          <w:szCs w:val="24"/>
+        </w:rPr>
+        <w:t>set, we assert that calling getRoundCount on our Card object is equal to 0.</w:t>
+      </w:r>
+    </w:p>
+    <w:p>
+      <w:pPr>
+        <w:spacing w:after="120"/>
+        <w:rPr>
+          <w:rFonts w:ascii="Bahnschrift" w:hAnsi="Bahnschrift"/>
+          <w:sz w:val="24"/>
+          <w:szCs w:val="24"/>
+        </w:rPr>
+      </w:pPr>
+      <w:r>
+        <w:rPr>
+          <w:rFonts w:ascii="Bahnschrift" w:hAnsi="Bahnschrift"/>
+          <w:sz w:val="24"/>
+          <w:szCs w:val="24"/>
+        </w:rPr>
+        <w:t>To test whether incrementing the round count works properly, we assert that after incrementing the round count, calling getRoundCount gives us 1.</w:t>
+      </w:r>
+    </w:p>
+    <w:p>
+      <w:pPr>
+        <w:spacing w:after="120"/>
+        <w:rPr>
+          <w:rFonts w:ascii="Bahnschrift" w:hAnsi="Bahnschrift"/>
+          <w:sz w:val="24"/>
+          <w:szCs w:val="24"/>
+        </w:rPr>
+      </w:pPr>
+      <w:r>
+        <w:rPr>
+          <w:rFonts w:ascii="Bahnschrift" w:hAnsi="Bahnschrift"/>
+          <w:sz w:val="24"/>
+          <w:szCs w:val="24"/>
+        </w:rPr>
+        <w:t xml:space="preserve">To test whether resetting the round count works, we increment the round count, then reset it, making sure the </w:t>
+      </w:r>
+      <w:r>
+        <w:rPr>
+          <w:rFonts w:ascii="Bahnschrift" w:hAnsi="Bahnschrift"/>
+          <w:sz w:val="24"/>
+          <w:szCs w:val="24"/>
+        </w:rPr>
+        <w:t>round count is back to 0.</w:t>
+      </w:r>
+    </w:p>
+    <w:p>
+      <w:pPr>
+        <w:spacing w:after="120"/>
+        <w:rPr>
+          <w:rFonts w:ascii="Bahnschrift" w:hAnsi="Bahnschrift"/>
+          <w:sz w:val="24"/>
+          <w:szCs w:val="24"/>
+        </w:rPr>
+      </w:pPr>
+      <w:r>
+        <w:rPr>
+          <w:rFonts w:ascii="Bahnschrift" w:hAnsi="Bahnschrift"/>
+          <w:sz w:val="24"/>
+          <w:szCs w:val="24"/>
+        </w:rPr>
+        <w:t>After each test is complete, we return the card to being null.</w:t>
+      </w:r>
+    </w:p>
+    <w:p>
+      <w:pPr>
+        <w:spacing w:after="0"/>
+        <w:rPr>
+          <w:rFonts w:ascii="Bahnschrift" w:hAnsi="Bahnschrift"/>
+          <w:sz w:val="24"/>
+          <w:szCs w:val="24"/>
+        </w:rPr>
+      </w:pPr>
+    </w:p>
+    <w:p>
+      <w:pPr>
+        <w:spacing w:after="0"/>
+        <w:rPr>
+          <w:rFonts w:ascii="Bahnschrift" w:hAnsi="Bahnschrift"/>
+          <w:b/>
+          <w:bCs/>
+          <w:sz w:val="24"/>
+          <w:szCs w:val="24"/>
+        </w:rPr>
+      </w:pPr>
+      <w:r>
+        <w:rPr>
+          <w:rFonts w:ascii="Bahnschrift" w:hAnsi="Bahnschrift"/>
+          <w:b/>
+          <w:bCs/>
+          <w:sz w:val="24"/>
+          <w:szCs w:val="24"/>
+        </w:rPr>
+        <w:lastRenderedPageBreak/>
+        <w:t>CardDeckTest</w:t>
+      </w:r>
+    </w:p>
+    <w:p>
+      <w:pPr>
+        <w:spacing w:after="120"/>
+        <w:rPr>
+          <w:rFonts w:ascii="Bahnschrift" w:hAnsi="Bahnschrift"/>
+          <w:sz w:val="24"/>
+          <w:szCs w:val="24"/>
+        </w:rPr>
+      </w:pPr>
+      <w:r>
+        <w:rPr>
+          <w:rFonts w:ascii="Bahnschrift" w:hAnsi="Bahnschrift"/>
+          <w:sz w:val="24"/>
+          <w:szCs w:val="24"/>
+        </w:rPr>
+        <w:t>To set up CardDeckTest, the class uses a Before method to setup a cardDeck object using a set of Cards.</w:t>
+      </w:r>
+    </w:p>
+    <w:p>
+      <w:pPr>
+        <w:spacing w:after="120"/>
+        <w:rPr>
+          <w:rFonts w:ascii="Bahnschrift" w:hAnsi="Bahnschrift"/>
+          <w:sz w:val="24"/>
+          <w:szCs w:val="24"/>
+        </w:rPr>
+      </w:pPr>
+      <w:r>
+        <w:rPr>
+          <w:rFonts w:ascii="Bahnschrift" w:hAnsi="Bahnschrift"/>
+          <w:sz w:val="24"/>
+          <w:szCs w:val="24"/>
+        </w:rPr>
+        <w:t>To test whether our file is created correctly, we manually delete the file, then instantiate a new CardDeck, and check if the file has been recreated.</w:t>
+      </w:r>
+    </w:p>
+    <w:p>
+      <w:pPr>
+        <w:spacing w:after="120"/>
+        <w:rPr>
+          <w:rFonts w:ascii="Bahnschrift" w:hAnsi="Bahnschrift"/>
+          <w:sz w:val="24"/>
+          <w:szCs w:val="24"/>
+        </w:rPr>
+      </w:pPr>
+      <w:r>
+        <w:rPr>
+          <w:rFonts w:ascii="Bahnschrift" w:hAnsi="Bahnschrift"/>
+          <w:sz w:val="24"/>
+          <w:szCs w:val="24"/>
+        </w:rPr>
+        <w:t>To test whether toString is working, we assert that calling toString on our object created with the Before method yields the correct response, both with and without data.</w:t>
+      </w:r>
+    </w:p>
+    <w:p>
+      <w:pPr>
+        <w:spacing w:after="120"/>
+        <w:rPr>
+          <w:rFonts w:ascii="Bahnschrift" w:hAnsi="Bahnschrift"/>
+          <w:sz w:val="24"/>
+          <w:szCs w:val="24"/>
+        </w:rPr>
+      </w:pPr>
+      <w:r>
+        <w:rPr>
+          <w:rFonts w:ascii="Bahnschrift" w:hAnsi="Bahnschrift"/>
+          <w:sz w:val="24"/>
+          <w:szCs w:val="24"/>
+        </w:rPr>
+        <w:t xml:space="preserve">To test that printing the log file works properly, we </w:t>
+      </w:r>
+      <w:r>
+        <w:rPr>
+          <w:rFonts w:ascii="Bahnschrift" w:hAnsi="Bahnschrift"/>
+          <w:sz w:val="24"/>
+          <w:szCs w:val="24"/>
+        </w:rPr>
+        <w:t>call the printLogFile function, then read the contents, asserting that the output is equal to our expected value.</w:t>
+      </w:r>
+    </w:p>
+    <w:p>
+      <w:pPr>
+        <w:spacing w:after="120"/>
+        <w:rPr>
+          <w:rFonts w:ascii="Bahnschrift" w:hAnsi="Bahnschrift"/>
+          <w:sz w:val="24"/>
+          <w:szCs w:val="24"/>
+        </w:rPr>
+      </w:pPr>
+      <w:r>
+        <w:rPr>
+          <w:rFonts w:ascii="Bahnschrift" w:hAnsi="Bahnschrift"/>
+          <w:sz w:val="24"/>
+          <w:szCs w:val="24"/>
+        </w:rPr>
+        <w:t>After each test is complete, we set all used variables to null.</w:t>
+      </w:r>
+    </w:p>
+    <w:p>
+      <w:pPr>
+        <w:spacing w:after="0"/>
+        <w:rPr>
+          <w:rFonts w:ascii="Bahnschrift" w:hAnsi="Bahnschrift"/>
+          <w:sz w:val="24"/>
+          <w:szCs w:val="24"/>
+        </w:rPr>
+      </w:pPr>
+    </w:p>
+    <w:p>
+      <w:pPr>
+        <w:spacing w:after="0"/>
+        <w:rPr>
+          <w:rFonts w:ascii="Bahnschrift" w:hAnsi="Bahnschrift"/>
+          <w:b/>
+          <w:bCs/>
+          <w:sz w:val="24"/>
+          <w:szCs w:val="24"/>
+        </w:rPr>
+      </w:pPr>
+      <w:r>
+        <w:rPr>
+          <w:rFonts w:ascii="Bahnschrift" w:hAnsi="Bahnschrift"/>
+          <w:b/>
+          <w:bCs/>
+          <w:sz w:val="24"/>
+          <w:szCs w:val="24"/>
+        </w:rPr>
+        <w:t>PlayerTest</w:t>
+      </w:r>
+    </w:p>
+    <w:p>
+      <w:pPr>
+        <w:spacing w:after="120"/>
+        <w:rPr>
+          <w:rFonts w:ascii="Bahnschrift" w:hAnsi="Bahnschrift"/>
+          <w:sz w:val="24"/>
+          <w:szCs w:val="24"/>
+        </w:rPr>
+      </w:pPr>
+      <w:r>
+        <w:rPr>
+          <w:rFonts w:ascii="Bahnschrift" w:hAnsi="Bahnschrift"/>
+          <w:sz w:val="24"/>
+          <w:szCs w:val="24"/>
+        </w:rPr>
+        <w:t xml:space="preserve">To set up PlayerTest, the class uses a </w:t>
+      </w:r>
+      <w:r>
+        <w:rPr>
+          <w:rFonts w:ascii="Bahnschrift" w:hAnsi="Bahnschrift"/>
+          <w:sz w:val="24"/>
+          <w:szCs w:val="24"/>
+        </w:rPr>
+        <w:t xml:space="preserve">Before method to </w:t>
+      </w:r>
+      <w:r>
+        <w:rPr>
+          <w:rFonts w:ascii="Bahnschrift" w:hAnsi="Bahnschrift"/>
+          <w:sz w:val="24"/>
+          <w:szCs w:val="24"/>
+        </w:rPr>
+        <w:t>both setup a dummy</w:t>
+      </w:r>
+      <w:r>
+        <w:rPr>
+          <w:rFonts w:ascii="Bahnschrift" w:hAnsi="Bahnschrift"/>
+          <w:sz w:val="24"/>
+          <w:szCs w:val="24"/>
+        </w:rPr>
+        <w:t xml:space="preserve"> </w:t>
+      </w:r>
+      <w:r>
+        <w:rPr>
+          <w:rFonts w:ascii="Bahnschrift" w:hAnsi="Bahnschrift"/>
+          <w:sz w:val="24"/>
+          <w:szCs w:val="24"/>
+        </w:rPr>
+        <w:t>ByteArrayInputStream object –</w:t>
+      </w:r>
+      <w:r>
+        <w:rPr>
+          <w:rFonts w:ascii="Bahnschrift" w:hAnsi="Bahnschrift"/>
+          <w:sz w:val="24"/>
+          <w:szCs w:val="24"/>
+        </w:rPr>
+        <w:t xml:space="preserve"> </w:t>
+      </w:r>
+      <w:r>
+        <w:rPr>
+          <w:rFonts w:ascii="Bahnschrift" w:hAnsi="Bahnschrift"/>
+          <w:sz w:val="24"/>
+          <w:szCs w:val="24"/>
+        </w:rPr>
+        <w:t>which is used simulate user input to the CLI -</w:t>
+      </w:r>
+      <w:r>
+        <w:rPr>
+          <w:rFonts w:ascii="Bahnschrift" w:hAnsi="Bahnschrift"/>
+          <w:sz w:val="24"/>
+          <w:szCs w:val="24"/>
+        </w:rPr>
+        <w:t xml:space="preserve"> and start the CardGame main() method.</w:t>
+      </w:r>
+    </w:p>
+    <w:p>
+      <w:pPr>
+        <w:spacing w:after="120"/>
+        <w:rPr>
+          <w:rFonts w:ascii="Bahnschrift" w:hAnsi="Bahnschrift"/>
+          <w:sz w:val="24"/>
+          <w:szCs w:val="24"/>
+        </w:rPr>
+      </w:pPr>
+      <w:r>
+        <w:rPr>
+          <w:rFonts w:ascii="Bahnschrift" w:hAnsi="Bahnschrift"/>
+          <w:sz w:val="24"/>
+          <w:szCs w:val="24"/>
+        </w:rPr>
+        <w:t xml:space="preserve">To test whether we </w:t>
+      </w:r>
+      <w:r>
+        <w:rPr>
+          <w:rFonts w:ascii="Bahnschrift" w:hAnsi="Bahnschrift"/>
+          <w:sz w:val="24"/>
+          <w:szCs w:val="24"/>
+        </w:rPr>
+        <w:t>discard the correct card</w:t>
+      </w:r>
+      <w:r>
+        <w:rPr>
+          <w:rFonts w:ascii="Bahnschrift" w:hAnsi="Bahnschrift"/>
+          <w:sz w:val="24"/>
+          <w:szCs w:val="24"/>
+        </w:rPr>
+        <w:t xml:space="preserve">, </w:t>
+      </w:r>
+      <w:r>
+        <w:rPr>
+          <w:rFonts w:ascii="Bahnschrift" w:hAnsi="Bahnschrift"/>
+          <w:sz w:val="24"/>
+          <w:szCs w:val="24"/>
+        </w:rPr>
+        <w:t xml:space="preserve">we </w:t>
+      </w:r>
+      <w:r>
+        <w:rPr>
+          <w:rFonts w:ascii="Bahnschrift" w:hAnsi="Bahnschrift"/>
+          <w:sz w:val="24"/>
+          <w:szCs w:val="24"/>
+        </w:rPr>
+        <w:t>first let the CardGame run its course. After this has finished, we read “player1_output.txt”</w:t>
+      </w:r>
+      <w:r>
+        <w:rPr>
+          <w:rFonts w:ascii="Bahnschrift" w:hAnsi="Bahnschrift"/>
+          <w:sz w:val="24"/>
+          <w:szCs w:val="24"/>
+        </w:rPr>
+        <w:t>, and read the first 3 lines.</w:t>
+      </w:r>
+    </w:p>
+    <w:p>
+      <w:pPr>
+        <w:spacing w:after="120"/>
+        <w:rPr>
+          <w:rFonts w:ascii="Bahnschrift" w:hAnsi="Bahnschrift"/>
+          <w:sz w:val="24"/>
+          <w:szCs w:val="24"/>
+        </w:rPr>
+      </w:pPr>
+      <w:r>
+        <w:rPr>
+          <w:rFonts w:ascii="Bahnschrift" w:hAnsi="Bahnschrift"/>
+          <w:sz w:val="24"/>
+          <w:szCs w:val="24"/>
+        </w:rPr>
+        <w:t xml:space="preserve">Because our input pack is always the same – reading from “input_testing.txt” – input.txt should always try and discard </w:t>
+      </w:r>
+      <w:r>
+        <w:rPr>
+          <w:rFonts w:ascii="Bahnschrift" w:hAnsi="Bahnschrift"/>
+          <w:sz w:val="24"/>
+          <w:szCs w:val="24"/>
+        </w:rPr>
+        <w:t xml:space="preserve">from the same pool of cards every time, leaving it down to its choice, which should be 2. Due to threading complications, however, we were </w:t>
+      </w:r>
+      <w:r>
+        <w:rPr>
+          <w:rFonts w:ascii="Bahnschrift" w:hAnsi="Bahnschrift"/>
+          <w:sz w:val="24"/>
+          <w:szCs w:val="24"/>
+        </w:rPr>
+        <w:t xml:space="preserve">regrettably </w:t>
+      </w:r>
+      <w:r>
+        <w:rPr>
+          <w:rFonts w:ascii="Bahnschrift" w:hAnsi="Bahnschrift"/>
+          <w:sz w:val="24"/>
+          <w:szCs w:val="24"/>
+        </w:rPr>
+        <w:t xml:space="preserve">unable to test </w:t>
+      </w:r>
+      <w:r>
+        <w:rPr>
+          <w:rFonts w:ascii="Bahnschrift" w:hAnsi="Bahnschrift"/>
+          <w:sz w:val="24"/>
+          <w:szCs w:val="24"/>
+        </w:rPr>
+        <w:t>whether it would correctly choose a higher round count over a closer non-one card.</w:t>
+      </w:r>
+    </w:p>
+    <w:p>
+      <w:pPr>
+        <w:spacing w:after="120"/>
+        <w:rPr>
+          <w:rFonts w:ascii="Bahnschrift" w:hAnsi="Bahnschrift"/>
+          <w:sz w:val="24"/>
+          <w:szCs w:val="24"/>
+        </w:rPr>
+      </w:pPr>
+      <w:r>
+        <w:rPr>
+          <w:rFonts w:ascii="Bahnschrift" w:hAnsi="Bahnschrift"/>
+          <w:sz w:val="24"/>
+          <w:szCs w:val="24"/>
+        </w:rPr>
+        <w:t xml:space="preserve">To test whether our game </w:t>
+      </w:r>
+      <w:r>
+        <w:rPr>
+          <w:rFonts w:ascii="Bahnschrift" w:hAnsi="Bahnschrift"/>
+          <w:sz w:val="24"/>
+          <w:szCs w:val="24"/>
+        </w:rPr>
+        <w:t xml:space="preserve">finishes correctly, we once again let the CardGame run its course. After this is done, we read each file, and look for the keyword “wins”, which should only be in one of the files. If it is in multiple files, the test has failed, and if it is in none of them, the test has also failed. </w:t>
+      </w:r>
+      <w:r>
+        <w:rPr>
+          <w:rFonts w:ascii="Bahnschrift" w:hAnsi="Bahnschrift"/>
+          <w:sz w:val="24"/>
+          <w:szCs w:val="24"/>
+        </w:rPr>
+        <w:t>The desired outcome is that the “wins” keyword only appears in one file.</w:t>
+      </w:r>
+    </w:p>
+    <w:p>
+      <w:pPr>
+        <w:spacing w:after="120"/>
+        <w:rPr>
+          <w:rFonts w:ascii="Bahnschrift" w:hAnsi="Bahnschrift"/>
+          <w:sz w:val="24"/>
+          <w:szCs w:val="24"/>
+        </w:rPr>
+      </w:pPr>
+      <w:r>
+        <w:rPr>
+          <w:rFonts w:ascii="Bahnschrift" w:hAnsi="Bahnschrift"/>
+          <w:sz w:val="24"/>
+          <w:szCs w:val="24"/>
+        </w:rPr>
+        <w:t>After each test is done, we tear down the CardGame class’s static variables to start anew.</w:t>
+      </w:r>
+    </w:p>
+    <w:p>
+      <w:pPr>
+        <w:spacing w:after="0"/>
+        <w:rPr>
+          <w:rFonts w:ascii="Bahnschrift" w:hAnsi="Bahnschrift"/>
+          <w:sz w:val="24"/>
+          <w:szCs w:val="24"/>
+        </w:rPr>
+      </w:pPr>
+    </w:p>
+    <w:p>
+      <w:pPr>
+        <w:spacing w:after="0"/>
+        <w:rPr>
+          <w:rFonts w:ascii="Bahnschrift" w:hAnsi="Bahnschrift"/>
+          <w:b/>
+          <w:bCs/>
+          <w:sz w:val="24"/>
+          <w:szCs w:val="24"/>
+        </w:rPr>
+      </w:pPr>
+      <w:r>
+        <w:rPr>
+          <w:rFonts w:ascii="Bahnschrift" w:hAnsi="Bahnschrift"/>
+          <w:b/>
+          <w:bCs/>
+          <w:sz w:val="24"/>
+          <w:szCs w:val="24"/>
+        </w:rPr>
+        <w:t>PlayerWinsInstantlyTest</w:t>
+      </w:r>
+    </w:p>
+    <w:p>
+      <w:pPr>
+        <w:spacing w:after="120"/>
+        <w:rPr>
+          <w:rFonts w:ascii="Bahnschrift" w:hAnsi="Bahnschrift"/>
+          <w:sz w:val="24"/>
+          <w:szCs w:val="24"/>
+        </w:rPr>
+      </w:pPr>
+      <w:r>
+        <w:rPr>
+          <w:rFonts w:ascii="Bahnschrift" w:hAnsi="Bahnschrift"/>
+          <w:sz w:val="24"/>
+          <w:szCs w:val="24"/>
+        </w:rPr>
+        <w:t xml:space="preserve">To set up PlayerWinsInstantlyTest, </w:t>
+      </w:r>
+      <w:r>
+        <w:rPr>
+          <w:rFonts w:ascii="Bahnschrift" w:hAnsi="Bahnschrift"/>
+          <w:sz w:val="24"/>
+          <w:szCs w:val="24"/>
+        </w:rPr>
+        <w:t xml:space="preserve">we instantiate a set of Cards, each with the face value of 1. We use this set of Cards to instantiate a Player with hand {1, 1, 1, 1} and two CardDecks with decks {1, 1, 1, 1} (though this is mostly just so that the Player runs </w:t>
+      </w:r>
+      <w:r>
+        <w:rPr>
+          <w:rFonts w:ascii="Bahnschrift" w:hAnsi="Bahnschrift"/>
+          <w:sz w:val="24"/>
+          <w:szCs w:val="24"/>
+        </w:rPr>
+        <w:t xml:space="preserve">at least </w:t>
+      </w:r>
+      <w:r>
+        <w:rPr>
+          <w:rFonts w:ascii="Bahnschrift" w:hAnsi="Bahnschrift"/>
+          <w:sz w:val="24"/>
+          <w:szCs w:val="24"/>
+        </w:rPr>
+        <w:t xml:space="preserve">once). </w:t>
+      </w:r>
+      <w:r>
+        <w:rPr>
+          <w:rFonts w:ascii="Bahnschrift" w:hAnsi="Bahnschrift"/>
+          <w:sz w:val="24"/>
+          <w:szCs w:val="24"/>
+        </w:rPr>
+        <w:t>We then call the player’s run() method</w:t>
+      </w:r>
+      <w:r>
+        <w:rPr>
+          <w:rFonts w:ascii="Bahnschrift" w:hAnsi="Bahnschrift"/>
+          <w:sz w:val="24"/>
+          <w:szCs w:val="24"/>
+        </w:rPr>
+        <w:t>, and locate the file that should have been created by it</w:t>
+      </w:r>
+      <w:r>
+        <w:rPr>
+          <w:rFonts w:ascii="Bahnschrift" w:hAnsi="Bahnschrift"/>
+          <w:sz w:val="24"/>
+          <w:szCs w:val="24"/>
+        </w:rPr>
+        <w:t>, assigning a BufferedReader to it.</w:t>
+      </w:r>
+    </w:p>
+    <w:p>
+      <w:pPr>
+        <w:spacing w:after="120"/>
+        <w:rPr>
+          <w:rFonts w:ascii="Bahnschrift" w:hAnsi="Bahnschrift"/>
+          <w:sz w:val="24"/>
+          <w:szCs w:val="24"/>
+        </w:rPr>
+      </w:pPr>
+      <w:r>
+        <w:rPr>
+          <w:rFonts w:ascii="Bahnschrift" w:hAnsi="Bahnschrift"/>
+          <w:sz w:val="24"/>
+          <w:szCs w:val="24"/>
+        </w:rPr>
+        <w:t xml:space="preserve">To test whether the winning thread prints properly, we read from the file, and check that the </w:t>
+      </w:r>
+      <w:r>
+        <w:rPr>
+          <w:rFonts w:ascii="Bahnschrift" w:hAnsi="Bahnschrift"/>
+          <w:sz w:val="24"/>
+          <w:szCs w:val="24"/>
+        </w:rPr>
+        <w:t>result is not empty or null.</w:t>
+      </w:r>
+    </w:p>
+    <w:p>
+      <w:pPr>
+        <w:spacing w:after="120"/>
+        <w:rPr>
+          <w:rFonts w:ascii="Bahnschrift" w:hAnsi="Bahnschrift"/>
+          <w:sz w:val="24"/>
+          <w:szCs w:val="24"/>
+        </w:rPr>
+      </w:pPr>
+      <w:r>
+        <w:rPr>
+          <w:rFonts w:ascii="Bahnschrift" w:hAnsi="Bahnschrift"/>
+          <w:sz w:val="24"/>
+          <w:szCs w:val="24"/>
+        </w:rPr>
+        <w:lastRenderedPageBreak/>
+        <w:t>To test whether the game ends as expected, we create two variables – a</w:t>
+      </w:r>
+      <w:r>
+        <w:rPr>
+          <w:rFonts w:ascii="Bahnschrift" w:hAnsi="Bahnschrift"/>
+          <w:sz w:val="24"/>
+          <w:szCs w:val="24"/>
+        </w:rPr>
+        <w:t xml:space="preserve"> StringBuilder builder</w:t>
+      </w:r>
+      <w:r>
+        <w:rPr>
+          <w:rFonts w:ascii="Bahnschrift" w:hAnsi="Bahnschrift"/>
+          <w:sz w:val="24"/>
+          <w:szCs w:val="24"/>
+        </w:rPr>
+        <w:t xml:space="preserve"> and </w:t>
+      </w:r>
+      <w:r>
+        <w:rPr>
+          <w:rFonts w:ascii="Bahnschrift" w:hAnsi="Bahnschrift"/>
+          <w:sz w:val="24"/>
+          <w:szCs w:val="24"/>
+        </w:rPr>
+        <w:t>a String</w:t>
+      </w:r>
+      <w:r>
+        <w:rPr>
+          <w:rFonts w:ascii="Bahnschrift" w:hAnsi="Bahnschrift"/>
+          <w:sz w:val="24"/>
+          <w:szCs w:val="24"/>
+        </w:rPr>
+        <w:t xml:space="preserve"> </w:t>
+      </w:r>
+      <w:r>
+        <w:rPr>
+          <w:rFonts w:ascii="Bahnschrift" w:hAnsi="Bahnschrift"/>
+          <w:sz w:val="24"/>
+          <w:szCs w:val="24"/>
+        </w:rPr>
+        <w:t>expected</w:t>
+      </w:r>
+      <w:r>
+        <w:rPr>
+          <w:rFonts w:ascii="Bahnschrift" w:hAnsi="Bahnschrift"/>
+          <w:sz w:val="24"/>
+          <w:szCs w:val="24"/>
+        </w:rPr>
+        <w:t xml:space="preserve">. We read 4 lines from the winning player’s logfile and check if </w:t>
+      </w:r>
+      <w:r>
+        <w:rPr>
+          <w:rFonts w:ascii="Bahnschrift" w:hAnsi="Bahnschrift"/>
+          <w:sz w:val="24"/>
+          <w:szCs w:val="24"/>
+        </w:rPr>
+        <w:t>the result is equal to the expected String.</w:t>
+      </w:r>
+    </w:p>
+    <w:p>
+      <w:pPr>
+        <w:spacing w:after="120"/>
+        <w:rPr>
+          <w:rFonts w:ascii="Bahnschrift" w:hAnsi="Bahnschrift"/>
+          <w:sz w:val="24"/>
+          <w:szCs w:val="24"/>
+        </w:rPr>
+      </w:pPr>
+      <w:r>
+        <w:rPr>
+          <w:rFonts w:ascii="Bahnschrift" w:hAnsi="Bahnschrift"/>
+          <w:sz w:val="24"/>
+          <w:szCs w:val="24"/>
+        </w:rPr>
+        <w:t xml:space="preserve">To test whether toString works as expected, we assert that the first line </w:t>
+      </w:r>
+      <w:r>
+        <w:rPr>
+          <w:rFonts w:ascii="Bahnschrift" w:hAnsi="Bahnschrift"/>
+          <w:sz w:val="24"/>
+          <w:szCs w:val="24"/>
+        </w:rPr>
+        <w:t xml:space="preserve">of the file reads </w:t>
+      </w:r>
+      <w:r>
+        <w:rPr>
+          <w:rFonts w:ascii="Bahnschrift" w:hAnsi="Bahnschrift"/>
+          <w:sz w:val="24"/>
+          <w:szCs w:val="24"/>
+        </w:rPr>
+        <w:t>the same</w:t>
+      </w:r>
+      <w:r>
+        <w:rPr>
+          <w:rFonts w:ascii="Bahnschrift" w:hAnsi="Bahnschrift"/>
+          <w:sz w:val="24"/>
+          <w:szCs w:val="24"/>
+        </w:rPr>
+        <w:t xml:space="preserve"> as our expected string.</w:t>
+      </w:r>
+    </w:p>
+    <w:p>
+      <w:pPr>
+        <w:spacing w:after="120"/>
+        <w:rPr>
+          <w:rFonts w:ascii="Bahnschrift" w:hAnsi="Bahnschrift"/>
+          <w:sz w:val="24"/>
+          <w:szCs w:val="24"/>
+        </w:rPr>
+      </w:pPr>
+      <w:r>
+        <w:rPr>
+          <w:rFonts w:ascii="Bahnschrift" w:hAnsi="Bahnschrift"/>
+          <w:sz w:val="24"/>
+          <w:szCs w:val="24"/>
+        </w:rPr>
+        <w:t xml:space="preserve">After each test is completed, we </w:t>
+      </w:r>
+      <w:r>
+        <w:rPr>
+          <w:rFonts w:ascii="Bahnschrift" w:hAnsi="Bahnschrift"/>
+          <w:sz w:val="24"/>
+          <w:szCs w:val="24"/>
+        </w:rPr>
+        <w:t>close the reader and null it, removing it from existence.</w:t>
+      </w:r>
+    </w:p>
+    <w:p>
+      <w:pPr>
+        <w:spacing w:after="0"/>
+        <w:rPr>
+          <w:rFonts w:ascii="Bahnschrift" w:hAnsi="Bahnschrift"/>
+          <w:sz w:val="24"/>
+          <w:szCs w:val="24"/>
+        </w:rPr>
+      </w:pPr>
+    </w:p>
+    <w:p>
+      <w:pPr>
+        <w:spacing w:after="0"/>
+        <w:rPr>
+          <w:rFonts w:ascii="Bahnschrift" w:hAnsi="Bahnschrift"/>
+          <w:sz w:val="24"/>
+          <w:szCs w:val="24"/>
+        </w:rPr>
+      </w:pPr>
+    </w:p>
+    <w:p>
+      <w:pPr>
+        <w:spacing w:after="0"/>
+        <w:rPr>
+          <w:rFonts w:ascii="Bahnschrift" w:hAnsi="Bahnschrift"/>
+          <w:sz w:val="24"/>
+          <w:szCs w:val="24"/>
+        </w:rPr>
+      </w:pPr>
+    </w:p>
+    <w:p>
+      <w:pPr>
+        <w:spacing w:after="0"/>
+        <w:rPr>
+          <w:rFonts w:ascii="Bahnschrift" w:hAnsi="Bahnschrift"/>
+          <w:sz w:val="24"/>
+          <w:szCs w:val="24"/>
+        </w:rPr>
+      </w:pPr>
+    </w:p>
+    <w:p>
+      <w:pPr>
+        <w:spacing w:after="0"/>
+        <w:rPr>
+          <w:rFonts w:ascii="Bahnschrift" w:hAnsi="Bahnschrift"/>
+          <w:sz w:val="24"/>
+          <w:szCs w:val="24"/>
+        </w:rPr>
+      </w:pPr>
     </w:p>
     <w:sectPr>
       <w:pgSz w:w="11906" w:h="16838"/>
@@ -2032,6 +3299,119 @@
 <file path=word/numbering.xml><?xml version="1.0" encoding="utf-8"?>
 <w:numbering xmlns:wpc="http://schemas.microsoft.com/office/word/2010/wordprocessingCanvas" xmlns:cx="http://schemas.microsoft.com/office/drawing/2014/chartex" xmlns:cx1="http://schemas.microsoft.com/office/drawing/2015/9/8/chartex" xmlns:cx2="http://schemas.microsoft.com/office/drawing/2015/10/21/chartex" xmlns:cx3="http://schemas.microsoft.com/office/drawing/2016/5/9/chartex" xmlns:cx4="http://schemas.microsoft.com/office/drawing/2016/5/10/chartex" xmlns:cx5="http://schemas.microsoft.com/office/drawing/2016/5/11/chartex" xmlns:cx6="http://schemas.microsoft.com/office/drawing/2016/5/12/chartex" xmlns:cx7="http://schemas.microsoft.com/office/drawing/2016/5/13/chartex" xmlns:cx8="http://schemas.microsoft.com/office/drawing/2016/5/14/chartex" xmlns:mc="http://schemas.openxmlformats.org/markup-compatibility/2006" xmlns:aink="http://schemas.microsoft.com/office/drawing/2016/ink" xmlns:am3d="http://schemas.microsoft.com/office/drawing/2017/model3d" xmlns:o="urn:schemas-microsoft-com:office:office" xmlns:oel="http://schemas.microsoft.com/office/2019/extlst" xmlns:r="http://schemas.openxmlformats.org/officeDocument/2006/relationships" xmlns:m="http://schemas.openxmlformats.org/officeDocument/2006/math" xmlns:v="urn:schemas-microsoft-com:vml" xmlns:wp14="http://schemas.microsoft.com/office/word/2010/wordprocessingDrawing" xmlns:wp="http://schemas.openxmlformats.org/drawingml/2006/wordprocessingDrawing" xmlns:w10="urn:schemas-microsoft-com:office:word" xmlns:w="http://schemas.openxmlformats.org/wordprocessingml/2006/main" xmlns:w14="http://schemas.microsoft.com/office/word/2010/wordml" xmlns:w15="http://schemas.microsoft.com/office/word/2012/wordml" xmlns:w16cex="http://schemas.microsoft.com/office/word/2018/wordml/cex" xmlns:w16cid="http://schemas.microsoft.com/office/word/2016/wordml/cid" xmlns:w16="http://schemas.microsoft.com/office/word/2018/wordml" xmlns:w16sdtdh="http://schemas.microsoft.com/office/word/2020/wordml/sdtdatahash" xmlns:w16se="http://schemas.microsoft.com/office/word/2015/wordml/symex" xmlns:wpg="http://schemas.microsoft.com/office/word/2010/wordprocessingGroup" xmlns:wpi="http://schemas.microsoft.com/office/word/2010/wordprocessingInk" xmlns:wne="http://schemas.microsoft.com/office/word/2006/wordml" xmlns:wps="http://schemas.microsoft.com/office/word/2010/wordprocessingShape" mc:Ignorable="w14 w15 w16se w16cid w16 w16cex w16sdtdh wp14">
   <w:abstractNum w:abstractNumId="0" w15:restartNumberingAfterBreak="0">
+    <w:nsid w:val="2FEC3543"/>
+    <w:multiLevelType w:val="hybridMultilevel"/>
+    <w:tmpl w:val="06F8A604"/>
+    <w:lvl w:ilvl="0" w:tplc="08090001">
+      <w:start w:val="1"/>
+      <w:numFmt w:val="bullet"/>
+      <w:lvlText w:val=""/>
+      <w:lvlJc w:val="left"/>
+      <w:pPr>
+        <w:ind w:left="720" w:hanging="360"/>
+      </w:pPr>
+      <w:rPr>
+        <w:rFonts w:ascii="Symbol" w:hAnsi="Symbol" w:hint="default"/>
+      </w:rPr>
+    </w:lvl>
+    <w:lvl w:ilvl="1" w:tplc="08090003" w:tentative="1">
+      <w:start w:val="1"/>
+      <w:numFmt w:val="bullet"/>
+      <w:lvlText w:val="o"/>
+      <w:lvlJc w:val="left"/>
+      <w:pPr>
+        <w:ind w:left="1440" w:hanging="360"/>
+      </w:pPr>
+      <w:rPr>
+        <w:rFonts w:ascii="Courier New" w:hAnsi="Courier New" w:cs="Courier New" w:hint="default"/>
+      </w:rPr>
+    </w:lvl>
+    <w:lvl w:ilvl="2" w:tplc="08090005" w:tentative="1">
+      <w:start w:val="1"/>
+      <w:numFmt w:val="bullet"/>
+      <w:lvlText w:val=""/>
+      <w:lvlJc w:val="left"/>
+      <w:pPr>
+        <w:ind w:left="2160" w:hanging="360"/>
+      </w:pPr>
+      <w:rPr>
+        <w:rFonts w:ascii="Wingdings" w:hAnsi="Wingdings" w:hint="default"/>
+      </w:rPr>
+    </w:lvl>
+    <w:lvl w:ilvl="3" w:tplc="08090001" w:tentative="1">
+      <w:start w:val="1"/>
+      <w:numFmt w:val="bullet"/>
+      <w:lvlText w:val=""/>
+      <w:lvlJc w:val="left"/>
+      <w:pPr>
+        <w:ind w:left="2880" w:hanging="360"/>
+      </w:pPr>
+      <w:rPr>
+        <w:rFonts w:ascii="Symbol" w:hAnsi="Symbol" w:hint="default"/>
+      </w:rPr>
+    </w:lvl>
+    <w:lvl w:ilvl="4" w:tplc="08090003" w:tentative="1">
+      <w:start w:val="1"/>
+      <w:numFmt w:val="bullet"/>
+      <w:lvlText w:val="o"/>
+      <w:lvlJc w:val="left"/>
+      <w:pPr>
+        <w:ind w:left="3600" w:hanging="360"/>
+      </w:pPr>
+      <w:rPr>
+        <w:rFonts w:ascii="Courier New" w:hAnsi="Courier New" w:cs="Courier New" w:hint="default"/>
+      </w:rPr>
+    </w:lvl>
+    <w:lvl w:ilvl="5" w:tplc="08090005" w:tentative="1">
+      <w:start w:val="1"/>
+      <w:numFmt w:val="bullet"/>
+      <w:lvlText w:val=""/>
+      <w:lvlJc w:val="left"/>
+      <w:pPr>
+        <w:ind w:left="4320" w:hanging="360"/>
+      </w:pPr>
+      <w:rPr>
+        <w:rFonts w:ascii="Wingdings" w:hAnsi="Wingdings" w:hint="default"/>
+      </w:rPr>
+    </w:lvl>
+    <w:lvl w:ilvl="6" w:tplc="08090001" w:tentative="1">
+      <w:start w:val="1"/>
+      <w:numFmt w:val="bullet"/>
+      <w:lvlText w:val=""/>
+      <w:lvlJc w:val="left"/>
+      <w:pPr>
+        <w:ind w:left="5040" w:hanging="360"/>
+      </w:pPr>
+      <w:rPr>
+        <w:rFonts w:ascii="Symbol" w:hAnsi="Symbol" w:hint="default"/>
+      </w:rPr>
+    </w:lvl>
+    <w:lvl w:ilvl="7" w:tplc="08090003" w:tentative="1">
+      <w:start w:val="1"/>
+      <w:numFmt w:val="bullet"/>
+      <w:lvlText w:val="o"/>
+      <w:lvlJc w:val="left"/>
+      <w:pPr>
+        <w:ind w:left="5760" w:hanging="360"/>
+      </w:pPr>
+      <w:rPr>
+        <w:rFonts w:ascii="Courier New" w:hAnsi="Courier New" w:cs="Courier New" w:hint="default"/>
+      </w:rPr>
+    </w:lvl>
+    <w:lvl w:ilvl="8" w:tplc="08090005" w:tentative="1">
+      <w:start w:val="1"/>
+      <w:numFmt w:val="bullet"/>
+      <w:lvlText w:val=""/>
+      <w:lvlJc w:val="left"/>
+      <w:pPr>
+        <w:ind w:left="6480" w:hanging="360"/>
+      </w:pPr>
+      <w:rPr>
+        <w:rFonts w:ascii="Wingdings" w:hAnsi="Wingdings" w:hint="default"/>
+      </w:rPr>
+    </w:lvl>
+  </w:abstractNum>
+  <w:abstractNum w:abstractNumId="1" w15:restartNumberingAfterBreak="0">
     <w:nsid w:val="67130B98"/>
     <w:multiLevelType w:val="hybridMultilevel"/>
     <w:tmpl w:val="F684AF34"/>
@@ -2121,6 +3501,9 @@
     </w:lvl>
   </w:abstractNum>
   <w:num w:numId="1" w16cid:durableId="1232930799">
+    <w:abstractNumId w:val="1"/>
+  </w:num>
+  <w:num w:numId="2" w16cid:durableId="1604462461">
     <w:abstractNumId w:val="0"/>
   </w:num>
 </w:numbering>

</xml_diff>

<commit_message>
Fixing carddecktest and adding documentation
</commit_message>
<xml_diff>
--- a/cover_page.docx
+++ b/cover_page.docx
@@ -876,7 +876,25 @@
           <w:sz w:val="24"/>
           <w:szCs w:val="24"/>
         </w:rPr>
-        <w:t xml:space="preserve">The CardGame program is </w:t>
+        <w:t xml:space="preserve">The </w:t>
+      </w:r>
+      <w:proofErr w:type="spellStart"/>
+      <w:r>
+        <w:rPr>
+          <w:rFonts w:ascii="Bahnschrift" w:hAnsi="Bahnschrift"/>
+          <w:sz w:val="24"/>
+          <w:szCs w:val="24"/>
+        </w:rPr>
+        <w:t>CardGame</w:t>
+      </w:r>
+      <w:proofErr w:type="spellEnd"/>
+      <w:r>
+        <w:rPr>
+          <w:rFonts w:ascii="Bahnschrift" w:hAnsi="Bahnschrift"/>
+          <w:sz w:val="24"/>
+          <w:szCs w:val="24"/>
+        </w:rPr>
+        <w:t xml:space="preserve"> program is </w:t>
       </w:r>
       <w:r>
         <w:rPr>
@@ -984,7 +1002,25 @@
           <w:sz w:val="24"/>
           <w:szCs w:val="24"/>
         </w:rPr>
-        <w:t xml:space="preserve">The code was divided into 5 files (including our custom Exception, and excluding our nested CardHand class), in efforts to improve readability </w:t>
+        <w:t xml:space="preserve">The code was divided into 5 files (including our custom Exception, and excluding our nested </w:t>
+      </w:r>
+      <w:proofErr w:type="spellStart"/>
+      <w:r>
+        <w:rPr>
+          <w:rFonts w:ascii="Bahnschrift" w:hAnsi="Bahnschrift"/>
+          <w:sz w:val="24"/>
+          <w:szCs w:val="24"/>
+        </w:rPr>
+        <w:t>CardHand</w:t>
+      </w:r>
+      <w:proofErr w:type="spellEnd"/>
+      <w:r>
+        <w:rPr>
+          <w:rFonts w:ascii="Bahnschrift" w:hAnsi="Bahnschrift"/>
+          <w:sz w:val="24"/>
+          <w:szCs w:val="24"/>
+        </w:rPr>
+        <w:t xml:space="preserve"> class), in efforts to improve readability </w:t>
       </w:r>
       <w:r>
         <w:rPr>
@@ -1016,6 +1052,7 @@
           <w:szCs w:val="24"/>
         </w:rPr>
       </w:pPr>
+      <w:proofErr w:type="spellStart"/>
       <w:r>
         <w:rPr>
           <w:rFonts w:ascii="Bahnschrift" w:hAnsi="Bahnschrift"/>
@@ -1026,23 +1063,34 @@
         </w:rPr>
         <w:t>CardGame</w:t>
       </w:r>
-    </w:p>
-    <w:p>
-      <w:pPr>
-        <w:spacing w:after="0"/>
-        <w:rPr>
-          <w:rFonts w:ascii="Bahnschrift" w:hAnsi="Bahnschrift"/>
-          <w:sz w:val="24"/>
-          <w:szCs w:val="24"/>
-        </w:rPr>
-      </w:pPr>
-      <w:r>
-        <w:rPr>
-          <w:rFonts w:ascii="Bahnschrift" w:hAnsi="Bahnschrift"/>
-          <w:sz w:val="24"/>
-          <w:szCs w:val="24"/>
-        </w:rPr>
-        <w:t xml:space="preserve">CardGame is our main </w:t>
+      <w:proofErr w:type="spellEnd"/>
+    </w:p>
+    <w:p>
+      <w:pPr>
+        <w:spacing w:after="0"/>
+        <w:rPr>
+          <w:rFonts w:ascii="Bahnschrift" w:hAnsi="Bahnschrift"/>
+          <w:sz w:val="24"/>
+          <w:szCs w:val="24"/>
+        </w:rPr>
+      </w:pPr>
+      <w:proofErr w:type="spellStart"/>
+      <w:r>
+        <w:rPr>
+          <w:rFonts w:ascii="Bahnschrift" w:hAnsi="Bahnschrift"/>
+          <w:sz w:val="24"/>
+          <w:szCs w:val="24"/>
+        </w:rPr>
+        <w:t>CardGame</w:t>
+      </w:r>
+      <w:proofErr w:type="spellEnd"/>
+      <w:r>
+        <w:rPr>
+          <w:rFonts w:ascii="Bahnschrift" w:hAnsi="Bahnschrift"/>
+          <w:sz w:val="24"/>
+          <w:szCs w:val="24"/>
+        </w:rPr>
+        <w:t xml:space="preserve"> is our main </w:t>
       </w:r>
       <w:r>
         <w:rPr>
@@ -1060,30 +1108,78 @@
         </w:rPr>
         <w:t xml:space="preserve">. </w:t>
       </w:r>
-      <w:r>
-        <w:rPr>
-          <w:rFonts w:ascii="Bahnschrift" w:hAnsi="Bahnschrift"/>
-          <w:sz w:val="24"/>
-          <w:szCs w:val="24"/>
-        </w:rPr>
-        <w:t>CardGame contains methods that set up the game and instantiate objects ready to be used in our game when the threads are finally run</w:t>
-      </w:r>
-      <w:r>
-        <w:rPr>
-          <w:rFonts w:ascii="Bahnschrift" w:hAnsi="Bahnschrift"/>
-          <w:sz w:val="24"/>
-          <w:szCs w:val="24"/>
-        </w:rPr>
-        <w:t>. For example, our initialiseAllGroupObjects() method instantiates our</w:t>
-      </w:r>
-      <w:r>
-        <w:rPr>
-          <w:rFonts w:ascii="Bahnschrift" w:hAnsi="Bahnschrift"/>
-          <w:sz w:val="24"/>
-          <w:szCs w:val="24"/>
-        </w:rPr>
-        <w:t xml:space="preserve"> Players ThreadGroup</w:t>
-      </w:r>
+      <w:proofErr w:type="spellStart"/>
+      <w:r>
+        <w:rPr>
+          <w:rFonts w:ascii="Bahnschrift" w:hAnsi="Bahnschrift"/>
+          <w:sz w:val="24"/>
+          <w:szCs w:val="24"/>
+        </w:rPr>
+        <w:t>CardGame</w:t>
+      </w:r>
+      <w:proofErr w:type="spellEnd"/>
+      <w:r>
+        <w:rPr>
+          <w:rFonts w:ascii="Bahnschrift" w:hAnsi="Bahnschrift"/>
+          <w:sz w:val="24"/>
+          <w:szCs w:val="24"/>
+        </w:rPr>
+        <w:t xml:space="preserve"> contains methods that set up the game and instantiate objects ready to be used in our game when the threads are finally run</w:t>
+      </w:r>
+      <w:r>
+        <w:rPr>
+          <w:rFonts w:ascii="Bahnschrift" w:hAnsi="Bahnschrift"/>
+          <w:sz w:val="24"/>
+          <w:szCs w:val="24"/>
+        </w:rPr>
+        <w:t xml:space="preserve">. For example, our </w:t>
+      </w:r>
+      <w:proofErr w:type="spellStart"/>
+      <w:proofErr w:type="gramStart"/>
+      <w:r>
+        <w:rPr>
+          <w:rFonts w:ascii="Bahnschrift" w:hAnsi="Bahnschrift"/>
+          <w:sz w:val="24"/>
+          <w:szCs w:val="24"/>
+        </w:rPr>
+        <w:t>initialiseAllGroupObjects</w:t>
+      </w:r>
+      <w:proofErr w:type="spellEnd"/>
+      <w:r>
+        <w:rPr>
+          <w:rFonts w:ascii="Bahnschrift" w:hAnsi="Bahnschrift"/>
+          <w:sz w:val="24"/>
+          <w:szCs w:val="24"/>
+        </w:rPr>
+        <w:t>(</w:t>
+      </w:r>
+      <w:proofErr w:type="gramEnd"/>
+      <w:r>
+        <w:rPr>
+          <w:rFonts w:ascii="Bahnschrift" w:hAnsi="Bahnschrift"/>
+          <w:sz w:val="24"/>
+          <w:szCs w:val="24"/>
+        </w:rPr>
+        <w:t>) method instantiates our</w:t>
+      </w:r>
+      <w:r>
+        <w:rPr>
+          <w:rFonts w:ascii="Bahnschrift" w:hAnsi="Bahnschrift"/>
+          <w:sz w:val="24"/>
+          <w:szCs w:val="24"/>
+        </w:rPr>
+        <w:t xml:space="preserve"> Players </w:t>
+      </w:r>
+      <w:proofErr w:type="spellStart"/>
+      <w:r>
+        <w:rPr>
+          <w:rFonts w:ascii="Bahnschrift" w:hAnsi="Bahnschrift"/>
+          <w:sz w:val="24"/>
+          <w:szCs w:val="24"/>
+        </w:rPr>
+        <w:t>ThreadGroup</w:t>
+      </w:r>
+      <w:proofErr w:type="spellEnd"/>
       <w:r>
         <w:rPr>
           <w:rFonts w:ascii="Bahnschrift" w:hAnsi="Bahnschrift"/>
@@ -1220,6 +1316,7 @@
           <w:szCs w:val="24"/>
         </w:rPr>
       </w:pPr>
+      <w:proofErr w:type="spellStart"/>
       <w:r>
         <w:rPr>
           <w:rFonts w:ascii="Bahnschrift" w:hAnsi="Bahnschrift"/>
@@ -1230,6 +1327,7 @@
         </w:rPr>
         <w:t>CardDeck</w:t>
       </w:r>
+      <w:proofErr w:type="spellEnd"/>
     </w:p>
     <w:p>
       <w:pPr>
@@ -1240,6 +1338,7 @@
           <w:szCs w:val="24"/>
         </w:rPr>
       </w:pPr>
+      <w:proofErr w:type="spellStart"/>
       <w:r>
         <w:rPr>
           <w:rFonts w:ascii="Bahnschrift" w:hAnsi="Bahnschrift"/>
@@ -1247,7 +1346,34 @@
           <w:szCs w:val="24"/>
         </w:rPr>
         <w:lastRenderedPageBreak/>
-        <w:t>CardDeck is a data class, used to store data about our card decks. It inherits the generic class LinkedBlockingQueue, as we thought that using a Queue data structure would be perfect for the task, as it allows us to quickly and efficiently remove cards from the head and place them at the tail.</w:t>
+        <w:t>CardDeck</w:t>
+      </w:r>
+      <w:proofErr w:type="spellEnd"/>
+      <w:r>
+        <w:rPr>
+          <w:rFonts w:ascii="Bahnschrift" w:hAnsi="Bahnschrift"/>
+          <w:sz w:val="24"/>
+          <w:szCs w:val="24"/>
+        </w:rPr>
+        <w:t xml:space="preserve"> is a data class, used to store data about our card decks. It inherits the generic class </w:t>
+      </w:r>
+      <w:proofErr w:type="spellStart"/>
+      <w:r>
+        <w:rPr>
+          <w:rFonts w:ascii="Bahnschrift" w:hAnsi="Bahnschrift"/>
+          <w:sz w:val="24"/>
+          <w:szCs w:val="24"/>
+        </w:rPr>
+        <w:t>LinkedBlockingQueue</w:t>
+      </w:r>
+      <w:proofErr w:type="spellEnd"/>
+      <w:r>
+        <w:rPr>
+          <w:rFonts w:ascii="Bahnschrift" w:hAnsi="Bahnschrift"/>
+          <w:sz w:val="24"/>
+          <w:szCs w:val="24"/>
+        </w:rPr>
+        <w:t>, as we thought that using a Queue data structure would be perfect for the task, as it allows us to quickly and efficiently remove cards from the head and place them at the tail.</w:t>
       </w:r>
       <w:r>
         <w:rPr>
@@ -1273,7 +1399,25 @@
           <w:sz w:val="24"/>
           <w:szCs w:val="24"/>
         </w:rPr>
-        <w:t xml:space="preserve">Another useful functionality of LinkedBlockingQueue is the ability to block </w:t>
+        <w:t xml:space="preserve">Another useful functionality of </w:t>
+      </w:r>
+      <w:proofErr w:type="spellStart"/>
+      <w:r>
+        <w:rPr>
+          <w:rFonts w:ascii="Bahnschrift" w:hAnsi="Bahnschrift"/>
+          <w:sz w:val="24"/>
+          <w:szCs w:val="24"/>
+        </w:rPr>
+        <w:t>LinkedBlockingQueue</w:t>
+      </w:r>
+      <w:proofErr w:type="spellEnd"/>
+      <w:r>
+        <w:rPr>
+          <w:rFonts w:ascii="Bahnschrift" w:hAnsi="Bahnschrift"/>
+          <w:sz w:val="24"/>
+          <w:szCs w:val="24"/>
+        </w:rPr>
+        <w:t xml:space="preserve"> is the ability to block </w:t>
       </w:r>
       <w:r>
         <w:rPr>
@@ -1313,7 +1457,25 @@
           <w:sz w:val="24"/>
           <w:szCs w:val="24"/>
         </w:rPr>
-        <w:t xml:space="preserve">run as fast as they want without throwing a NullPointerException when one of the </w:t>
+        <w:t xml:space="preserve">run as fast as they want without throwing a </w:t>
+      </w:r>
+      <w:proofErr w:type="spellStart"/>
+      <w:r>
+        <w:rPr>
+          <w:rFonts w:ascii="Bahnschrift" w:hAnsi="Bahnschrift"/>
+          <w:sz w:val="24"/>
+          <w:szCs w:val="24"/>
+        </w:rPr>
+        <w:t>NullPointerException</w:t>
+      </w:r>
+      <w:proofErr w:type="spellEnd"/>
+      <w:r>
+        <w:rPr>
+          <w:rFonts w:ascii="Bahnschrift" w:hAnsi="Bahnschrift"/>
+          <w:sz w:val="24"/>
+          <w:szCs w:val="24"/>
+        </w:rPr>
+        <w:t xml:space="preserve"> when one of the </w:t>
       </w:r>
       <w:r>
         <w:rPr>
@@ -1339,7 +1501,43 @@
           <w:sz w:val="24"/>
           <w:szCs w:val="24"/>
         </w:rPr>
-        <w:t>In addition to this, CardDeck has methods allowing it to print the “deckn_output” files.</w:t>
+        <w:t xml:space="preserve">In addition to this, </w:t>
+      </w:r>
+      <w:proofErr w:type="spellStart"/>
+      <w:r>
+        <w:rPr>
+          <w:rFonts w:ascii="Bahnschrift" w:hAnsi="Bahnschrift"/>
+          <w:sz w:val="24"/>
+          <w:szCs w:val="24"/>
+        </w:rPr>
+        <w:t>CardDeck</w:t>
+      </w:r>
+      <w:proofErr w:type="spellEnd"/>
+      <w:r>
+        <w:rPr>
+          <w:rFonts w:ascii="Bahnschrift" w:hAnsi="Bahnschrift"/>
+          <w:sz w:val="24"/>
+          <w:szCs w:val="24"/>
+        </w:rPr>
+        <w:t xml:space="preserve"> has methods allowing it to print the “</w:t>
+      </w:r>
+      <w:proofErr w:type="spellStart"/>
+      <w:r>
+        <w:rPr>
+          <w:rFonts w:ascii="Bahnschrift" w:hAnsi="Bahnschrift"/>
+          <w:sz w:val="24"/>
+          <w:szCs w:val="24"/>
+        </w:rPr>
+        <w:t>deckn_output</w:t>
+      </w:r>
+      <w:proofErr w:type="spellEnd"/>
+      <w:r>
+        <w:rPr>
+          <w:rFonts w:ascii="Bahnschrift" w:hAnsi="Bahnschrift"/>
+          <w:sz w:val="24"/>
+          <w:szCs w:val="24"/>
+        </w:rPr>
+        <w:t>” files.</w:t>
       </w:r>
     </w:p>
     <w:p>
@@ -1437,7 +1635,43 @@
           <w:sz w:val="24"/>
           <w:szCs w:val="24"/>
         </w:rPr>
-        <w:t>contains the nested class CardHand, nested in order to provide encapsulation to the data that is in our hand</w:t>
+        <w:t xml:space="preserve">contains the nested class </w:t>
+      </w:r>
+      <w:proofErr w:type="spellStart"/>
+      <w:r>
+        <w:rPr>
+          <w:rFonts w:ascii="Bahnschrift" w:hAnsi="Bahnschrift"/>
+          <w:sz w:val="24"/>
+          <w:szCs w:val="24"/>
+        </w:rPr>
+        <w:t>CardHand</w:t>
+      </w:r>
+      <w:proofErr w:type="spellEnd"/>
+      <w:r>
+        <w:rPr>
+          <w:rFonts w:ascii="Bahnschrift" w:hAnsi="Bahnschrift"/>
+          <w:sz w:val="24"/>
+          <w:szCs w:val="24"/>
+        </w:rPr>
+        <w:t xml:space="preserve">, nested </w:t>
+      </w:r>
+      <w:proofErr w:type="gramStart"/>
+      <w:r>
+        <w:rPr>
+          <w:rFonts w:ascii="Bahnschrift" w:hAnsi="Bahnschrift"/>
+          <w:sz w:val="24"/>
+          <w:szCs w:val="24"/>
+        </w:rPr>
+        <w:t>in order to</w:t>
+      </w:r>
+      <w:proofErr w:type="gramEnd"/>
+      <w:r>
+        <w:rPr>
+          <w:rFonts w:ascii="Bahnschrift" w:hAnsi="Bahnschrift"/>
+          <w:sz w:val="24"/>
+          <w:szCs w:val="24"/>
+        </w:rPr>
+        <w:t xml:space="preserve"> provide encapsulation to the data that is in our hand</w:t>
       </w:r>
       <w:r>
         <w:rPr>
@@ -1463,15 +1697,51 @@
           <w:sz w:val="24"/>
           <w:szCs w:val="24"/>
         </w:rPr>
-        <w:t xml:space="preserve">We use a StringBuilder called gameUpdateStream to store the logs of the </w:t>
-      </w:r>
-      <w:r>
-        <w:rPr>
-          <w:rFonts w:ascii="Bahnschrift" w:hAnsi="Bahnschrift"/>
-          <w:sz w:val="24"/>
-          <w:szCs w:val="24"/>
-        </w:rPr>
-        <w:t>game. Doing this means that our thread does not write to the logfile every time we loop, improving performance and lowering the likelihood of IOExceptions.</w:t>
+        <w:t xml:space="preserve">We use a StringBuilder called </w:t>
+      </w:r>
+      <w:proofErr w:type="spellStart"/>
+      <w:r>
+        <w:rPr>
+          <w:rFonts w:ascii="Bahnschrift" w:hAnsi="Bahnschrift"/>
+          <w:sz w:val="24"/>
+          <w:szCs w:val="24"/>
+        </w:rPr>
+        <w:t>gameUpdateStream</w:t>
+      </w:r>
+      <w:proofErr w:type="spellEnd"/>
+      <w:r>
+        <w:rPr>
+          <w:rFonts w:ascii="Bahnschrift" w:hAnsi="Bahnschrift"/>
+          <w:sz w:val="24"/>
+          <w:szCs w:val="24"/>
+        </w:rPr>
+        <w:t xml:space="preserve"> to store the logs of the </w:t>
+      </w:r>
+      <w:r>
+        <w:rPr>
+          <w:rFonts w:ascii="Bahnschrift" w:hAnsi="Bahnschrift"/>
+          <w:sz w:val="24"/>
+          <w:szCs w:val="24"/>
+        </w:rPr>
+        <w:t xml:space="preserve">game. Doing this means that our thread does not write to the logfile every time we loop, improving performance and lowering the likelihood of </w:t>
+      </w:r>
+      <w:proofErr w:type="spellStart"/>
+      <w:r>
+        <w:rPr>
+          <w:rFonts w:ascii="Bahnschrift" w:hAnsi="Bahnschrift"/>
+          <w:sz w:val="24"/>
+          <w:szCs w:val="24"/>
+        </w:rPr>
+        <w:t>IOExceptions</w:t>
+      </w:r>
+      <w:proofErr w:type="spellEnd"/>
+      <w:r>
+        <w:rPr>
+          <w:rFonts w:ascii="Bahnschrift" w:hAnsi="Bahnschrift"/>
+          <w:sz w:val="24"/>
+          <w:szCs w:val="24"/>
+        </w:rPr>
+        <w:t>.</w:t>
       </w:r>
     </w:p>
     <w:p>
@@ -1497,7 +1767,25 @@
           <w:sz w:val="24"/>
           <w:szCs w:val="24"/>
         </w:rPr>
-        <w:t xml:space="preserve">two threads being ran on different cores, thereby using a separate cache. Because of this, our winningPlayerID variable is made volatile, </w:t>
+        <w:t xml:space="preserve">two threads being ran on different cores, thereby using a separate cache. Because of this, our </w:t>
+      </w:r>
+      <w:proofErr w:type="spellStart"/>
+      <w:r>
+        <w:rPr>
+          <w:rFonts w:ascii="Bahnschrift" w:hAnsi="Bahnschrift"/>
+          <w:sz w:val="24"/>
+          <w:szCs w:val="24"/>
+        </w:rPr>
+        <w:t>winningPlayerID</w:t>
+      </w:r>
+      <w:proofErr w:type="spellEnd"/>
+      <w:r>
+        <w:rPr>
+          <w:rFonts w:ascii="Bahnschrift" w:hAnsi="Bahnschrift"/>
+          <w:sz w:val="24"/>
+          <w:szCs w:val="24"/>
+        </w:rPr>
+        <w:t xml:space="preserve"> variable is made volatile, </w:t>
       </w:r>
       <w:r>
         <w:rPr>
@@ -1523,7 +1811,25 @@
           <w:sz w:val="24"/>
           <w:szCs w:val="24"/>
         </w:rPr>
-        <w:t xml:space="preserve">In our run() method, we synchronize our win-checking section. This is because </w:t>
+        <w:t xml:space="preserve">In our </w:t>
+      </w:r>
+      <w:proofErr w:type="gramStart"/>
+      <w:r>
+        <w:rPr>
+          <w:rFonts w:ascii="Bahnschrift" w:hAnsi="Bahnschrift"/>
+          <w:sz w:val="24"/>
+          <w:szCs w:val="24"/>
+        </w:rPr>
+        <w:t>run(</w:t>
+      </w:r>
+      <w:proofErr w:type="gramEnd"/>
+      <w:r>
+        <w:rPr>
+          <w:rFonts w:ascii="Bahnschrift" w:hAnsi="Bahnschrift"/>
+          <w:sz w:val="24"/>
+          <w:szCs w:val="24"/>
+        </w:rPr>
+        <w:t xml:space="preserve">) method, we synchronize our win-checking section. This is because </w:t>
       </w:r>
       <w:r>
         <w:rPr>
@@ -1555,6 +1861,7 @@
           <w:szCs w:val="24"/>
         </w:rPr>
       </w:pPr>
+      <w:proofErr w:type="spellStart"/>
       <w:r>
         <w:rPr>
           <w:rFonts w:ascii="Bahnschrift" w:hAnsi="Bahnschrift"/>
@@ -1565,6 +1872,7 @@
         </w:rPr>
         <w:t>CardHand</w:t>
       </w:r>
+      <w:proofErr w:type="spellEnd"/>
     </w:p>
     <w:p>
       <w:pPr>
@@ -1575,13 +1883,23 @@
           <w:szCs w:val="24"/>
         </w:rPr>
       </w:pPr>
-      <w:r>
-        <w:rPr>
-          <w:rFonts w:ascii="Bahnschrift" w:hAnsi="Bahnschrift"/>
-          <w:sz w:val="24"/>
-          <w:szCs w:val="24"/>
-        </w:rPr>
-        <w:t>CardHand is a nested class stored within Player</w:t>
+      <w:proofErr w:type="spellStart"/>
+      <w:r>
+        <w:rPr>
+          <w:rFonts w:ascii="Bahnschrift" w:hAnsi="Bahnschrift"/>
+          <w:sz w:val="24"/>
+          <w:szCs w:val="24"/>
+        </w:rPr>
+        <w:t>CardHand</w:t>
+      </w:r>
+      <w:proofErr w:type="spellEnd"/>
+      <w:r>
+        <w:rPr>
+          <w:rFonts w:ascii="Bahnschrift" w:hAnsi="Bahnschrift"/>
+          <w:sz w:val="24"/>
+          <w:szCs w:val="24"/>
+        </w:rPr>
+        <w:t xml:space="preserve"> is a nested class stored within Player</w:t>
       </w:r>
       <w:r>
         <w:rPr>
@@ -1613,7 +1931,43 @@
           <w:sz w:val="24"/>
           <w:szCs w:val="24"/>
         </w:rPr>
-        <w:t xml:space="preserve"> It contains variables leftDeck and rightDeck, used as a </w:t>
+        <w:t xml:space="preserve"> It contains variables </w:t>
+      </w:r>
+      <w:proofErr w:type="spellStart"/>
+      <w:r>
+        <w:rPr>
+          <w:rFonts w:ascii="Bahnschrift" w:hAnsi="Bahnschrift"/>
+          <w:sz w:val="24"/>
+          <w:szCs w:val="24"/>
+        </w:rPr>
+        <w:t>leftDeck</w:t>
+      </w:r>
+      <w:proofErr w:type="spellEnd"/>
+      <w:r>
+        <w:rPr>
+          <w:rFonts w:ascii="Bahnschrift" w:hAnsi="Bahnschrift"/>
+          <w:sz w:val="24"/>
+          <w:szCs w:val="24"/>
+        </w:rPr>
+        <w:t xml:space="preserve"> and </w:t>
+      </w:r>
+      <w:proofErr w:type="spellStart"/>
+      <w:r>
+        <w:rPr>
+          <w:rFonts w:ascii="Bahnschrift" w:hAnsi="Bahnschrift"/>
+          <w:sz w:val="24"/>
+          <w:szCs w:val="24"/>
+        </w:rPr>
+        <w:t>rightDeck</w:t>
+      </w:r>
+      <w:proofErr w:type="spellEnd"/>
+      <w:r>
+        <w:rPr>
+          <w:rFonts w:ascii="Bahnschrift" w:hAnsi="Bahnschrift"/>
+          <w:sz w:val="24"/>
+          <w:szCs w:val="24"/>
+        </w:rPr>
+        <w:t xml:space="preserve">, used as a </w:t>
       </w:r>
       <w:r>
         <w:rPr>
@@ -1629,15 +1983,33 @@
           <w:sz w:val="24"/>
           <w:szCs w:val="24"/>
         </w:rPr>
-        <w:t xml:space="preserve"> of doubly</w:t>
-      </w:r>
-      <w:r>
-        <w:rPr>
-          <w:rFonts w:ascii="Bahnschrift" w:hAnsi="Bahnschrift"/>
-          <w:sz w:val="24"/>
-          <w:szCs w:val="24"/>
-        </w:rPr>
-        <w:t>-linked list</w:t>
+        <w:t xml:space="preserve"> of </w:t>
+      </w:r>
+      <w:proofErr w:type="gramStart"/>
+      <w:r>
+        <w:rPr>
+          <w:rFonts w:ascii="Bahnschrift" w:hAnsi="Bahnschrift"/>
+          <w:sz w:val="24"/>
+          <w:szCs w:val="24"/>
+        </w:rPr>
+        <w:t>doubly</w:t>
+      </w:r>
+      <w:r>
+        <w:rPr>
+          <w:rFonts w:ascii="Bahnschrift" w:hAnsi="Bahnschrift"/>
+          <w:sz w:val="24"/>
+          <w:szCs w:val="24"/>
+        </w:rPr>
+        <w:t>-linked</w:t>
+      </w:r>
+      <w:proofErr w:type="gramEnd"/>
+      <w:r>
+        <w:rPr>
+          <w:rFonts w:ascii="Bahnschrift" w:hAnsi="Bahnschrift"/>
+          <w:sz w:val="24"/>
+          <w:szCs w:val="24"/>
+        </w:rPr>
+        <w:t xml:space="preserve"> list</w:t>
       </w:r>
       <w:r>
         <w:rPr>
@@ -1661,7 +2033,25 @@
           <w:sz w:val="24"/>
           <w:szCs w:val="24"/>
         </w:rPr>
-        <w:t xml:space="preserve">and CardDecks </w:t>
+        <w:t xml:space="preserve">and </w:t>
+      </w:r>
+      <w:proofErr w:type="spellStart"/>
+      <w:r>
+        <w:rPr>
+          <w:rFonts w:ascii="Bahnschrift" w:hAnsi="Bahnschrift"/>
+          <w:sz w:val="24"/>
+          <w:szCs w:val="24"/>
+        </w:rPr>
+        <w:t>CardDecks</w:t>
+      </w:r>
+      <w:proofErr w:type="spellEnd"/>
+      <w:r>
+        <w:rPr>
+          <w:rFonts w:ascii="Bahnschrift" w:hAnsi="Bahnschrift"/>
+          <w:sz w:val="24"/>
+          <w:szCs w:val="24"/>
+        </w:rPr>
+        <w:t xml:space="preserve"> </w:t>
       </w:r>
       <w:r>
         <w:rPr>
@@ -1703,8 +2093,18 @@
           <w:sz w:val="24"/>
           <w:szCs w:val="24"/>
         </w:rPr>
-        <w:t>It inherits the generic class ArrayList</w:t>
-      </w:r>
+        <w:t xml:space="preserve">It inherits the generic class </w:t>
+      </w:r>
+      <w:proofErr w:type="spellStart"/>
+      <w:r>
+        <w:rPr>
+          <w:rFonts w:ascii="Bahnschrift" w:hAnsi="Bahnschrift"/>
+          <w:sz w:val="24"/>
+          <w:szCs w:val="24"/>
+        </w:rPr>
+        <w:t>ArrayList</w:t>
+      </w:r>
+      <w:proofErr w:type="spellEnd"/>
       <w:r>
         <w:rPr>
           <w:rFonts w:ascii="Bahnschrift" w:hAnsi="Bahnschrift"/>
@@ -1972,8 +2372,18 @@
           <w:sz w:val="24"/>
           <w:szCs w:val="24"/>
         </w:rPr>
-        <w:t xml:space="preserve"> of line coverage in CardGame</w:t>
-      </w:r>
+        <w:t xml:space="preserve"> of line coverage in </w:t>
+      </w:r>
+      <w:proofErr w:type="spellStart"/>
+      <w:r>
+        <w:rPr>
+          <w:rFonts w:ascii="Bahnschrift" w:hAnsi="Bahnschrift"/>
+          <w:sz w:val="24"/>
+          <w:szCs w:val="24"/>
+        </w:rPr>
+        <w:t>CardGame</w:t>
+      </w:r>
+      <w:proofErr w:type="spellEnd"/>
       <w:r>
         <w:rPr>
           <w:rFonts w:ascii="Bahnschrift" w:hAnsi="Bahnschrift"/>
@@ -2079,6 +2489,7 @@
           <w:szCs w:val="24"/>
         </w:rPr>
       </w:pPr>
+      <w:proofErr w:type="gramStart"/>
       <w:r>
         <w:rPr>
           <w:rFonts w:ascii="Bahnschrift" w:hAnsi="Bahnschrift"/>
@@ -2087,6 +2498,7 @@
         </w:rPr>
         <w:t>In order to</w:t>
       </w:r>
+      <w:proofErr w:type="gramEnd"/>
       <w:r>
         <w:rPr>
           <w:rFonts w:ascii="Bahnschrift" w:hAnsi="Bahnschrift"/>
@@ -2177,7 +2589,25 @@
           <w:sz w:val="24"/>
           <w:szCs w:val="24"/>
         </w:rPr>
-        <w:t xml:space="preserve">, with 2 of said classes being categorized into ThreadTests for ease of </w:t>
+        <w:t xml:space="preserve">, with 2 of said classes being categorized into </w:t>
+      </w:r>
+      <w:proofErr w:type="spellStart"/>
+      <w:r>
+        <w:rPr>
+          <w:rFonts w:ascii="Bahnschrift" w:hAnsi="Bahnschrift"/>
+          <w:sz w:val="24"/>
+          <w:szCs w:val="24"/>
+        </w:rPr>
+        <w:t>ThreadTests</w:t>
+      </w:r>
+      <w:proofErr w:type="spellEnd"/>
+      <w:r>
+        <w:rPr>
+          <w:rFonts w:ascii="Bahnschrift" w:hAnsi="Bahnschrift"/>
+          <w:sz w:val="24"/>
+          <w:szCs w:val="24"/>
+        </w:rPr>
+        <w:t xml:space="preserve"> for ease of </w:t>
       </w:r>
       <w:r>
         <w:rPr>
@@ -2229,7 +2659,25 @@
           <w:sz w:val="24"/>
           <w:szCs w:val="24"/>
         </w:rPr>
-        <w:t xml:space="preserve"> TestSuite class that </w:t>
+        <w:t xml:space="preserve"> </w:t>
+      </w:r>
+      <w:proofErr w:type="spellStart"/>
+      <w:r>
+        <w:rPr>
+          <w:rFonts w:ascii="Bahnschrift" w:hAnsi="Bahnschrift"/>
+          <w:sz w:val="24"/>
+          <w:szCs w:val="24"/>
+        </w:rPr>
+        <w:t>TestSuite</w:t>
+      </w:r>
+      <w:proofErr w:type="spellEnd"/>
+      <w:r>
+        <w:rPr>
+          <w:rFonts w:ascii="Bahnschrift" w:hAnsi="Bahnschrift"/>
+          <w:sz w:val="24"/>
+          <w:szCs w:val="24"/>
+        </w:rPr>
+        <w:t xml:space="preserve"> class that </w:t>
       </w:r>
       <w:r>
         <w:rPr>
@@ -2277,6 +2725,7 @@
           <w:szCs w:val="24"/>
         </w:rPr>
       </w:pPr>
+      <w:proofErr w:type="spellStart"/>
       <w:r>
         <w:rPr>
           <w:rFonts w:ascii="Bahnschrift" w:hAnsi="Bahnschrift"/>
@@ -2287,6 +2736,7 @@
         </w:rPr>
         <w:t>TestSuite</w:t>
       </w:r>
+      <w:proofErr w:type="spellEnd"/>
     </w:p>
     <w:p>
       <w:pPr>
@@ -2303,7 +2753,43 @@
           <w:sz w:val="24"/>
           <w:szCs w:val="24"/>
         </w:rPr>
-        <w:t>This testing suite was created in order to facilitate the simultaneous testing of all methods and classes in our program. Due to the fact that the</w:t>
+        <w:t xml:space="preserve">This testing suite was created </w:t>
+      </w:r>
+      <w:proofErr w:type="gramStart"/>
+      <w:r>
+        <w:rPr>
+          <w:rFonts w:ascii="Bahnschrift" w:hAnsi="Bahnschrift"/>
+          <w:sz w:val="24"/>
+          <w:szCs w:val="24"/>
+        </w:rPr>
+        <w:t>in order to</w:t>
+      </w:r>
+      <w:proofErr w:type="gramEnd"/>
+      <w:r>
+        <w:rPr>
+          <w:rFonts w:ascii="Bahnschrift" w:hAnsi="Bahnschrift"/>
+          <w:sz w:val="24"/>
+          <w:szCs w:val="24"/>
+        </w:rPr>
+        <w:t xml:space="preserve"> facilitate the simultaneous testing of all methods and classes in our program. </w:t>
+      </w:r>
+      <w:proofErr w:type="gramStart"/>
+      <w:r>
+        <w:rPr>
+          <w:rFonts w:ascii="Bahnschrift" w:hAnsi="Bahnschrift"/>
+          <w:sz w:val="24"/>
+          <w:szCs w:val="24"/>
+        </w:rPr>
+        <w:t>Due to the fact that</w:t>
+      </w:r>
+      <w:proofErr w:type="gramEnd"/>
+      <w:r>
+        <w:rPr>
+          <w:rFonts w:ascii="Bahnschrift" w:hAnsi="Bahnschrift"/>
+          <w:sz w:val="24"/>
+          <w:szCs w:val="24"/>
+        </w:rPr>
+        <w:t xml:space="preserve"> the</w:t>
       </w:r>
       <w:r>
         <w:rPr>
@@ -2329,7 +2815,61 @@
           <w:sz w:val="24"/>
           <w:szCs w:val="24"/>
         </w:rPr>
-        <w:t>The TestSuite tests every single class, and includes the ThreadTest category to indicate Player tests.</w:t>
+        <w:t xml:space="preserve">The </w:t>
+      </w:r>
+      <w:proofErr w:type="spellStart"/>
+      <w:r>
+        <w:rPr>
+          <w:rFonts w:ascii="Bahnschrift" w:hAnsi="Bahnschrift"/>
+          <w:sz w:val="24"/>
+          <w:szCs w:val="24"/>
+        </w:rPr>
+        <w:t>TestSuite</w:t>
+      </w:r>
+      <w:proofErr w:type="spellEnd"/>
+      <w:r>
+        <w:rPr>
+          <w:rFonts w:ascii="Bahnschrift" w:hAnsi="Bahnschrift"/>
+          <w:sz w:val="24"/>
+          <w:szCs w:val="24"/>
+        </w:rPr>
+        <w:t xml:space="preserve"> tests every single </w:t>
+      </w:r>
+      <w:proofErr w:type="gramStart"/>
+      <w:r>
+        <w:rPr>
+          <w:rFonts w:ascii="Bahnschrift" w:hAnsi="Bahnschrift"/>
+          <w:sz w:val="24"/>
+          <w:szCs w:val="24"/>
+        </w:rPr>
+        <w:t>class, and</w:t>
+      </w:r>
+      <w:proofErr w:type="gramEnd"/>
+      <w:r>
+        <w:rPr>
+          <w:rFonts w:ascii="Bahnschrift" w:hAnsi="Bahnschrift"/>
+          <w:sz w:val="24"/>
+          <w:szCs w:val="24"/>
+        </w:rPr>
+        <w:t xml:space="preserve"> includes the </w:t>
+      </w:r>
+      <w:proofErr w:type="spellStart"/>
+      <w:r>
+        <w:rPr>
+          <w:rFonts w:ascii="Bahnschrift" w:hAnsi="Bahnschrift"/>
+          <w:sz w:val="24"/>
+          <w:szCs w:val="24"/>
+        </w:rPr>
+        <w:t>ThreadTest</w:t>
+      </w:r>
+      <w:proofErr w:type="spellEnd"/>
+      <w:r>
+        <w:rPr>
+          <w:rFonts w:ascii="Bahnschrift" w:hAnsi="Bahnschrift"/>
+          <w:sz w:val="24"/>
+          <w:szCs w:val="24"/>
+        </w:rPr>
+        <w:t xml:space="preserve"> category to indicate Player tests.</w:t>
       </w:r>
     </w:p>
     <w:p>
@@ -2353,6 +2893,7 @@
           <w:szCs w:val="24"/>
         </w:rPr>
       </w:pPr>
+      <w:proofErr w:type="spellStart"/>
       <w:r>
         <w:rPr>
           <w:rFonts w:ascii="Bahnschrift" w:hAnsi="Bahnschrift"/>
@@ -2363,6 +2904,7 @@
         </w:rPr>
         <w:t>ThreadTest</w:t>
       </w:r>
+      <w:proofErr w:type="spellEnd"/>
     </w:p>
     <w:p>
       <w:pPr>
@@ -2429,6 +2971,7 @@
           <w:szCs w:val="24"/>
         </w:rPr>
       </w:pPr>
+      <w:proofErr w:type="spellStart"/>
       <w:r>
         <w:rPr>
           <w:rFonts w:ascii="Bahnschrift" w:hAnsi="Bahnschrift"/>
@@ -2439,6 +2982,7 @@
         </w:rPr>
         <w:t>CardTest</w:t>
       </w:r>
+      <w:proofErr w:type="spellEnd"/>
     </w:p>
     <w:p>
       <w:pPr>
@@ -2455,7 +2999,25 @@
           <w:sz w:val="24"/>
           <w:szCs w:val="24"/>
         </w:rPr>
-        <w:t xml:space="preserve">To setup CardTest, the class uses a Before method to </w:t>
+        <w:t xml:space="preserve">To setup </w:t>
+      </w:r>
+      <w:proofErr w:type="spellStart"/>
+      <w:r>
+        <w:rPr>
+          <w:rFonts w:ascii="Bahnschrift" w:hAnsi="Bahnschrift"/>
+          <w:sz w:val="24"/>
+          <w:szCs w:val="24"/>
+        </w:rPr>
+        <w:t>CardTest</w:t>
+      </w:r>
+      <w:proofErr w:type="spellEnd"/>
+      <w:r>
+        <w:rPr>
+          <w:rFonts w:ascii="Bahnschrift" w:hAnsi="Bahnschrift"/>
+          <w:sz w:val="24"/>
+          <w:szCs w:val="24"/>
+        </w:rPr>
+        <w:t xml:space="preserve">, the class uses a Before method to </w:t>
       </w:r>
       <w:r>
         <w:rPr>
@@ -2481,7 +3043,25 @@
           <w:sz w:val="24"/>
           <w:szCs w:val="24"/>
         </w:rPr>
-        <w:t>To test whether the value is correctly passed on, we assert that calling getValue on our Card object is equal to 1.</w:t>
+        <w:t xml:space="preserve">To test whether the value is correctly passed on, we assert that calling </w:t>
+      </w:r>
+      <w:proofErr w:type="spellStart"/>
+      <w:r>
+        <w:rPr>
+          <w:rFonts w:ascii="Bahnschrift" w:hAnsi="Bahnschrift"/>
+          <w:sz w:val="24"/>
+          <w:szCs w:val="24"/>
+        </w:rPr>
+        <w:t>getValue</w:t>
+      </w:r>
+      <w:proofErr w:type="spellEnd"/>
+      <w:r>
+        <w:rPr>
+          <w:rFonts w:ascii="Bahnschrift" w:hAnsi="Bahnschrift"/>
+          <w:sz w:val="24"/>
+          <w:szCs w:val="24"/>
+        </w:rPr>
+        <w:t xml:space="preserve"> on our Card object is equal to 1.</w:t>
       </w:r>
     </w:p>
     <w:p>
@@ -2499,15 +3079,51 @@
           <w:sz w:val="24"/>
           <w:szCs w:val="24"/>
         </w:rPr>
-        <w:t xml:space="preserve">To test whether our roundCount is correctly </w:t>
-      </w:r>
-      <w:r>
-        <w:rPr>
-          <w:rFonts w:ascii="Bahnschrift" w:hAnsi="Bahnschrift"/>
-          <w:sz w:val="24"/>
-          <w:szCs w:val="24"/>
-        </w:rPr>
-        <w:t>set, we assert that calling getRoundCount on our Card object is equal to 0.</w:t>
+        <w:t xml:space="preserve">To test whether our </w:t>
+      </w:r>
+      <w:proofErr w:type="spellStart"/>
+      <w:r>
+        <w:rPr>
+          <w:rFonts w:ascii="Bahnschrift" w:hAnsi="Bahnschrift"/>
+          <w:sz w:val="24"/>
+          <w:szCs w:val="24"/>
+        </w:rPr>
+        <w:t>roundCount</w:t>
+      </w:r>
+      <w:proofErr w:type="spellEnd"/>
+      <w:r>
+        <w:rPr>
+          <w:rFonts w:ascii="Bahnschrift" w:hAnsi="Bahnschrift"/>
+          <w:sz w:val="24"/>
+          <w:szCs w:val="24"/>
+        </w:rPr>
+        <w:t xml:space="preserve"> is correctly </w:t>
+      </w:r>
+      <w:r>
+        <w:rPr>
+          <w:rFonts w:ascii="Bahnschrift" w:hAnsi="Bahnschrift"/>
+          <w:sz w:val="24"/>
+          <w:szCs w:val="24"/>
+        </w:rPr>
+        <w:t xml:space="preserve">set, we assert that calling </w:t>
+      </w:r>
+      <w:proofErr w:type="spellStart"/>
+      <w:r>
+        <w:rPr>
+          <w:rFonts w:ascii="Bahnschrift" w:hAnsi="Bahnschrift"/>
+          <w:sz w:val="24"/>
+          <w:szCs w:val="24"/>
+        </w:rPr>
+        <w:t>getRoundCount</w:t>
+      </w:r>
+      <w:proofErr w:type="spellEnd"/>
+      <w:r>
+        <w:rPr>
+          <w:rFonts w:ascii="Bahnschrift" w:hAnsi="Bahnschrift"/>
+          <w:sz w:val="24"/>
+          <w:szCs w:val="24"/>
+        </w:rPr>
+        <w:t xml:space="preserve"> on our Card object is equal to 0.</w:t>
       </w:r>
     </w:p>
     <w:p>
@@ -2525,7 +3141,25 @@
           <w:sz w:val="24"/>
           <w:szCs w:val="24"/>
         </w:rPr>
-        <w:t>To test whether incrementing the round count works properly, we assert that after incrementing the round count, calling getRoundCount gives us 1.</w:t>
+        <w:t xml:space="preserve">To test whether incrementing the round count works properly, we assert that after incrementing the round count, calling </w:t>
+      </w:r>
+      <w:proofErr w:type="spellStart"/>
+      <w:r>
+        <w:rPr>
+          <w:rFonts w:ascii="Bahnschrift" w:hAnsi="Bahnschrift"/>
+          <w:sz w:val="24"/>
+          <w:szCs w:val="24"/>
+        </w:rPr>
+        <w:t>getRoundCount</w:t>
+      </w:r>
+      <w:proofErr w:type="spellEnd"/>
+      <w:r>
+        <w:rPr>
+          <w:rFonts w:ascii="Bahnschrift" w:hAnsi="Bahnschrift"/>
+          <w:sz w:val="24"/>
+          <w:szCs w:val="24"/>
+        </w:rPr>
+        <w:t xml:space="preserve"> gives us 1.</w:t>
       </w:r>
     </w:p>
     <w:p>
@@ -2593,6 +3227,7 @@
           <w:szCs w:val="24"/>
         </w:rPr>
       </w:pPr>
+      <w:proofErr w:type="spellStart"/>
       <w:r>
         <w:rPr>
           <w:rFonts w:ascii="Bahnschrift" w:hAnsi="Bahnschrift"/>
@@ -2604,6 +3239,7 @@
         <w:lastRenderedPageBreak/>
         <w:t>CardDeckTest</w:t>
       </w:r>
+      <w:proofErr w:type="spellEnd"/>
     </w:p>
     <w:p>
       <w:pPr>
@@ -2620,7 +3256,43 @@
           <w:sz w:val="24"/>
           <w:szCs w:val="24"/>
         </w:rPr>
-        <w:t>To set up CardDeckTest, the class uses a Before method to setup a cardDeck object using a set of Cards.</w:t>
+        <w:t xml:space="preserve">To set up </w:t>
+      </w:r>
+      <w:proofErr w:type="spellStart"/>
+      <w:r>
+        <w:rPr>
+          <w:rFonts w:ascii="Bahnschrift" w:hAnsi="Bahnschrift"/>
+          <w:sz w:val="24"/>
+          <w:szCs w:val="24"/>
+        </w:rPr>
+        <w:t>CardDeckTest</w:t>
+      </w:r>
+      <w:proofErr w:type="spellEnd"/>
+      <w:r>
+        <w:rPr>
+          <w:rFonts w:ascii="Bahnschrift" w:hAnsi="Bahnschrift"/>
+          <w:sz w:val="24"/>
+          <w:szCs w:val="24"/>
+        </w:rPr>
+        <w:t xml:space="preserve">, the class uses a Before method to setup a </w:t>
+      </w:r>
+      <w:proofErr w:type="spellStart"/>
+      <w:r>
+        <w:rPr>
+          <w:rFonts w:ascii="Bahnschrift" w:hAnsi="Bahnschrift"/>
+          <w:sz w:val="24"/>
+          <w:szCs w:val="24"/>
+        </w:rPr>
+        <w:t>cardDeck</w:t>
+      </w:r>
+      <w:proofErr w:type="spellEnd"/>
+      <w:r>
+        <w:rPr>
+          <w:rFonts w:ascii="Bahnschrift" w:hAnsi="Bahnschrift"/>
+          <w:sz w:val="24"/>
+          <w:szCs w:val="24"/>
+        </w:rPr>
+        <w:t xml:space="preserve"> object using a set of Cards.</w:t>
       </w:r>
     </w:p>
     <w:p>
@@ -2638,7 +3310,25 @@
           <w:sz w:val="24"/>
           <w:szCs w:val="24"/>
         </w:rPr>
-        <w:t>To test whether our file is created correctly, we manually delete the file, then instantiate a new CardDeck, and check if the file has been recreated.</w:t>
+        <w:t xml:space="preserve">To test whether our file is created correctly, we manually delete the file, then instantiate a new </w:t>
+      </w:r>
+      <w:proofErr w:type="spellStart"/>
+      <w:r>
+        <w:rPr>
+          <w:rFonts w:ascii="Bahnschrift" w:hAnsi="Bahnschrift"/>
+          <w:sz w:val="24"/>
+          <w:szCs w:val="24"/>
+        </w:rPr>
+        <w:t>CardDeck</w:t>
+      </w:r>
+      <w:proofErr w:type="spellEnd"/>
+      <w:r>
+        <w:rPr>
+          <w:rFonts w:ascii="Bahnschrift" w:hAnsi="Bahnschrift"/>
+          <w:sz w:val="24"/>
+          <w:szCs w:val="24"/>
+        </w:rPr>
+        <w:t>, and check if the file has been recreated.</w:t>
       </w:r>
     </w:p>
     <w:p>
@@ -2656,7 +3346,43 @@
           <w:sz w:val="24"/>
           <w:szCs w:val="24"/>
         </w:rPr>
-        <w:t>To test whether toString is working, we assert that calling toString on our object created with the Before method yields the correct response, both with and without data.</w:t>
+        <w:t xml:space="preserve">To test whether </w:t>
+      </w:r>
+      <w:proofErr w:type="spellStart"/>
+      <w:r>
+        <w:rPr>
+          <w:rFonts w:ascii="Bahnschrift" w:hAnsi="Bahnschrift"/>
+          <w:sz w:val="24"/>
+          <w:szCs w:val="24"/>
+        </w:rPr>
+        <w:t>toString</w:t>
+      </w:r>
+      <w:proofErr w:type="spellEnd"/>
+      <w:r>
+        <w:rPr>
+          <w:rFonts w:ascii="Bahnschrift" w:hAnsi="Bahnschrift"/>
+          <w:sz w:val="24"/>
+          <w:szCs w:val="24"/>
+        </w:rPr>
+        <w:t xml:space="preserve"> is working, we assert that calling </w:t>
+      </w:r>
+      <w:proofErr w:type="spellStart"/>
+      <w:r>
+        <w:rPr>
+          <w:rFonts w:ascii="Bahnschrift" w:hAnsi="Bahnschrift"/>
+          <w:sz w:val="24"/>
+          <w:szCs w:val="24"/>
+        </w:rPr>
+        <w:t>toString</w:t>
+      </w:r>
+      <w:proofErr w:type="spellEnd"/>
+      <w:r>
+        <w:rPr>
+          <w:rFonts w:ascii="Bahnschrift" w:hAnsi="Bahnschrift"/>
+          <w:sz w:val="24"/>
+          <w:szCs w:val="24"/>
+        </w:rPr>
+        <w:t xml:space="preserve"> on our object created with the Before method yields the correct response, both with and without data.</w:t>
       </w:r>
     </w:p>
     <w:p>
@@ -2682,7 +3408,25 @@
           <w:sz w:val="24"/>
           <w:szCs w:val="24"/>
         </w:rPr>
-        <w:t>call the printLogFile function, then read the contents, asserting that the output is equal to our expected value.</w:t>
+        <w:t xml:space="preserve">call the </w:t>
+      </w:r>
+      <w:proofErr w:type="spellStart"/>
+      <w:r>
+        <w:rPr>
+          <w:rFonts w:ascii="Bahnschrift" w:hAnsi="Bahnschrift"/>
+          <w:sz w:val="24"/>
+          <w:szCs w:val="24"/>
+        </w:rPr>
+        <w:t>printLogFile</w:t>
+      </w:r>
+      <w:proofErr w:type="spellEnd"/>
+      <w:r>
+        <w:rPr>
+          <w:rFonts w:ascii="Bahnschrift" w:hAnsi="Bahnschrift"/>
+          <w:sz w:val="24"/>
+          <w:szCs w:val="24"/>
+        </w:rPr>
+        <w:t xml:space="preserve"> function, then read the contents, asserting that the output is equal to our expected value.</w:t>
       </w:r>
     </w:p>
     <w:p>
@@ -2724,6 +3468,7 @@
           <w:szCs w:val="24"/>
         </w:rPr>
       </w:pPr>
+      <w:proofErr w:type="spellStart"/>
       <w:r>
         <w:rPr>
           <w:rFonts w:ascii="Bahnschrift" w:hAnsi="Bahnschrift"/>
@@ -2734,6 +3479,7 @@
         </w:rPr>
         <w:t>PlayerTest</w:t>
       </w:r>
+      <w:proofErr w:type="spellEnd"/>
     </w:p>
     <w:p>
       <w:pPr>
@@ -2750,7 +3496,25 @@
           <w:sz w:val="24"/>
           <w:szCs w:val="24"/>
         </w:rPr>
-        <w:t xml:space="preserve">To set up PlayerTest, the class uses a </w:t>
+        <w:t xml:space="preserve">To set up </w:t>
+      </w:r>
+      <w:proofErr w:type="spellStart"/>
+      <w:r>
+        <w:rPr>
+          <w:rFonts w:ascii="Bahnschrift" w:hAnsi="Bahnschrift"/>
+          <w:sz w:val="24"/>
+          <w:szCs w:val="24"/>
+        </w:rPr>
+        <w:t>PlayerTest</w:t>
+      </w:r>
+      <w:proofErr w:type="spellEnd"/>
+      <w:r>
+        <w:rPr>
+          <w:rFonts w:ascii="Bahnschrift" w:hAnsi="Bahnschrift"/>
+          <w:sz w:val="24"/>
+          <w:szCs w:val="24"/>
+        </w:rPr>
+        <w:t xml:space="preserve">, the class uses a </w:t>
       </w:r>
       <w:r>
         <w:rPr>
@@ -2776,13 +3540,23 @@
         </w:rPr>
         <w:t xml:space="preserve"> </w:t>
       </w:r>
-      <w:r>
-        <w:rPr>
-          <w:rFonts w:ascii="Bahnschrift" w:hAnsi="Bahnschrift"/>
-          <w:sz w:val="24"/>
-          <w:szCs w:val="24"/>
-        </w:rPr>
-        <w:t>ByteArrayInputStream object –</w:t>
+      <w:proofErr w:type="spellStart"/>
+      <w:r>
+        <w:rPr>
+          <w:rFonts w:ascii="Bahnschrift" w:hAnsi="Bahnschrift"/>
+          <w:sz w:val="24"/>
+          <w:szCs w:val="24"/>
+        </w:rPr>
+        <w:t>ByteArrayInputStream</w:t>
+      </w:r>
+      <w:proofErr w:type="spellEnd"/>
+      <w:r>
+        <w:rPr>
+          <w:rFonts w:ascii="Bahnschrift" w:hAnsi="Bahnschrift"/>
+          <w:sz w:val="24"/>
+          <w:szCs w:val="24"/>
+        </w:rPr>
+        <w:t xml:space="preserve"> object –</w:t>
       </w:r>
       <w:r>
         <w:rPr>
@@ -2806,7 +3580,43 @@
           <w:sz w:val="24"/>
           <w:szCs w:val="24"/>
         </w:rPr>
-        <w:t xml:space="preserve"> and start the CardGame main() method.</w:t>
+        <w:t xml:space="preserve"> and start the </w:t>
+      </w:r>
+      <w:proofErr w:type="spellStart"/>
+      <w:r>
+        <w:rPr>
+          <w:rFonts w:ascii="Bahnschrift" w:hAnsi="Bahnschrift"/>
+          <w:sz w:val="24"/>
+          <w:szCs w:val="24"/>
+        </w:rPr>
+        <w:t>CardGame</w:t>
+      </w:r>
+      <w:proofErr w:type="spellEnd"/>
+      <w:r>
+        <w:rPr>
+          <w:rFonts w:ascii="Bahnschrift" w:hAnsi="Bahnschrift"/>
+          <w:sz w:val="24"/>
+          <w:szCs w:val="24"/>
+        </w:rPr>
+        <w:t xml:space="preserve"> </w:t>
+      </w:r>
+      <w:proofErr w:type="gramStart"/>
+      <w:r>
+        <w:rPr>
+          <w:rFonts w:ascii="Bahnschrift" w:hAnsi="Bahnschrift"/>
+          <w:sz w:val="24"/>
+          <w:szCs w:val="24"/>
+        </w:rPr>
+        <w:t>main(</w:t>
+      </w:r>
+      <w:proofErr w:type="gramEnd"/>
+      <w:r>
+        <w:rPr>
+          <w:rFonts w:ascii="Bahnschrift" w:hAnsi="Bahnschrift"/>
+          <w:sz w:val="24"/>
+          <w:szCs w:val="24"/>
+        </w:rPr>
+        <w:t>) method.</w:t>
       </w:r>
     </w:p>
     <w:p>
@@ -2856,7 +3666,25 @@
           <w:sz w:val="24"/>
           <w:szCs w:val="24"/>
         </w:rPr>
-        <w:t>first let the CardGame run its course. After this has finished, we read “player1_output.txt”</w:t>
+        <w:t xml:space="preserve">first let the </w:t>
+      </w:r>
+      <w:proofErr w:type="spellStart"/>
+      <w:r>
+        <w:rPr>
+          <w:rFonts w:ascii="Bahnschrift" w:hAnsi="Bahnschrift"/>
+          <w:sz w:val="24"/>
+          <w:szCs w:val="24"/>
+        </w:rPr>
+        <w:t>CardGame</w:t>
+      </w:r>
+      <w:proofErr w:type="spellEnd"/>
+      <w:r>
+        <w:rPr>
+          <w:rFonts w:ascii="Bahnschrift" w:hAnsi="Bahnschrift"/>
+          <w:sz w:val="24"/>
+          <w:szCs w:val="24"/>
+        </w:rPr>
+        <w:t xml:space="preserve"> run its course. After this has finished, we read “player1_output.txt”</w:t>
       </w:r>
       <w:r>
         <w:rPr>
@@ -2940,7 +3768,25 @@
           <w:sz w:val="24"/>
           <w:szCs w:val="24"/>
         </w:rPr>
-        <w:t xml:space="preserve">finishes correctly, we once again let the CardGame run its course. After this is done, we read each file, and look for the keyword “wins”, which should only be in one of the files. If it is in multiple files, the test has failed, and if it is in none of them, the test has also failed. </w:t>
+        <w:t xml:space="preserve">finishes correctly, we once again let the </w:t>
+      </w:r>
+      <w:proofErr w:type="spellStart"/>
+      <w:r>
+        <w:rPr>
+          <w:rFonts w:ascii="Bahnschrift" w:hAnsi="Bahnschrift"/>
+          <w:sz w:val="24"/>
+          <w:szCs w:val="24"/>
+        </w:rPr>
+        <w:t>CardGame</w:t>
+      </w:r>
+      <w:proofErr w:type="spellEnd"/>
+      <w:r>
+        <w:rPr>
+          <w:rFonts w:ascii="Bahnschrift" w:hAnsi="Bahnschrift"/>
+          <w:sz w:val="24"/>
+          <w:szCs w:val="24"/>
+        </w:rPr>
+        <w:t xml:space="preserve"> run its course. After this is done, we read each file, and look for the keyword “wins”, which should only be in one of the files. If it is in multiple files, the test has failed, and if it is in none of them, the test has also failed. </w:t>
       </w:r>
       <w:r>
         <w:rPr>
@@ -2966,7 +3812,25 @@
           <w:sz w:val="24"/>
           <w:szCs w:val="24"/>
         </w:rPr>
-        <w:t>After each test is done, we tear down the CardGame class’s static variables to start anew.</w:t>
+        <w:t xml:space="preserve">After each test is done, we tear down the </w:t>
+      </w:r>
+      <w:proofErr w:type="spellStart"/>
+      <w:r>
+        <w:rPr>
+          <w:rFonts w:ascii="Bahnschrift" w:hAnsi="Bahnschrift"/>
+          <w:sz w:val="24"/>
+          <w:szCs w:val="24"/>
+        </w:rPr>
+        <w:t>CardGame</w:t>
+      </w:r>
+      <w:proofErr w:type="spellEnd"/>
+      <w:r>
+        <w:rPr>
+          <w:rFonts w:ascii="Bahnschrift" w:hAnsi="Bahnschrift"/>
+          <w:sz w:val="24"/>
+          <w:szCs w:val="24"/>
+        </w:rPr>
+        <w:t xml:space="preserve"> class’s static variables to start anew.</w:t>
       </w:r>
     </w:p>
     <w:p>
@@ -2990,6 +3854,7 @@
           <w:szCs w:val="24"/>
         </w:rPr>
       </w:pPr>
+      <w:proofErr w:type="spellStart"/>
       <w:r>
         <w:rPr>
           <w:rFonts w:ascii="Bahnschrift" w:hAnsi="Bahnschrift"/>
@@ -3000,6 +3865,7 @@
         </w:rPr>
         <w:t>PlayerWinsInstantlyTest</w:t>
       </w:r>
+      <w:proofErr w:type="spellEnd"/>
     </w:p>
     <w:p>
       <w:pPr>
@@ -3016,15 +3882,51 @@
           <w:sz w:val="24"/>
           <w:szCs w:val="24"/>
         </w:rPr>
-        <w:t xml:space="preserve">To set up PlayerWinsInstantlyTest, </w:t>
-      </w:r>
-      <w:r>
-        <w:rPr>
-          <w:rFonts w:ascii="Bahnschrift" w:hAnsi="Bahnschrift"/>
-          <w:sz w:val="24"/>
-          <w:szCs w:val="24"/>
-        </w:rPr>
-        <w:t xml:space="preserve">we instantiate a set of Cards, each with the face value of 1. We use this set of Cards to instantiate a Player with hand {1, 1, 1, 1} and two CardDecks with decks {1, 1, 1, 1} (though this is mostly just so that the Player runs </w:t>
+        <w:t xml:space="preserve">To set up </w:t>
+      </w:r>
+      <w:proofErr w:type="spellStart"/>
+      <w:r>
+        <w:rPr>
+          <w:rFonts w:ascii="Bahnschrift" w:hAnsi="Bahnschrift"/>
+          <w:sz w:val="24"/>
+          <w:szCs w:val="24"/>
+        </w:rPr>
+        <w:t>PlayerWinsInstantlyTest</w:t>
+      </w:r>
+      <w:proofErr w:type="spellEnd"/>
+      <w:r>
+        <w:rPr>
+          <w:rFonts w:ascii="Bahnschrift" w:hAnsi="Bahnschrift"/>
+          <w:sz w:val="24"/>
+          <w:szCs w:val="24"/>
+        </w:rPr>
+        <w:t xml:space="preserve">, </w:t>
+      </w:r>
+      <w:r>
+        <w:rPr>
+          <w:rFonts w:ascii="Bahnschrift" w:hAnsi="Bahnschrift"/>
+          <w:sz w:val="24"/>
+          <w:szCs w:val="24"/>
+        </w:rPr>
+        <w:t xml:space="preserve">we instantiate a set of Cards, each with the face value of 1. We use this set of Cards to instantiate a Player with hand {1, 1, 1, 1} and two </w:t>
+      </w:r>
+      <w:proofErr w:type="spellStart"/>
+      <w:r>
+        <w:rPr>
+          <w:rFonts w:ascii="Bahnschrift" w:hAnsi="Bahnschrift"/>
+          <w:sz w:val="24"/>
+          <w:szCs w:val="24"/>
+        </w:rPr>
+        <w:t>CardDecks</w:t>
+      </w:r>
+      <w:proofErr w:type="spellEnd"/>
+      <w:r>
+        <w:rPr>
+          <w:rFonts w:ascii="Bahnschrift" w:hAnsi="Bahnschrift"/>
+          <w:sz w:val="24"/>
+          <w:szCs w:val="24"/>
+        </w:rPr>
+        <w:t xml:space="preserve"> with decks {1, 1, 1, 1} (though this is mostly just so that the Player runs </w:t>
       </w:r>
       <w:r>
         <w:rPr>
@@ -3048,7 +3950,25 @@
           <w:sz w:val="24"/>
           <w:szCs w:val="24"/>
         </w:rPr>
-        <w:t>We then call the player’s run() method</w:t>
+        <w:t xml:space="preserve">We then call the player’s </w:t>
+      </w:r>
+      <w:proofErr w:type="gramStart"/>
+      <w:r>
+        <w:rPr>
+          <w:rFonts w:ascii="Bahnschrift" w:hAnsi="Bahnschrift"/>
+          <w:sz w:val="24"/>
+          <w:szCs w:val="24"/>
+        </w:rPr>
+        <w:t>run(</w:t>
+      </w:r>
+      <w:proofErr w:type="gramEnd"/>
+      <w:r>
+        <w:rPr>
+          <w:rFonts w:ascii="Bahnschrift" w:hAnsi="Bahnschrift"/>
+          <w:sz w:val="24"/>
+          <w:szCs w:val="24"/>
+        </w:rPr>
+        <w:t>) method</w:t>
       </w:r>
       <w:r>
         <w:rPr>
@@ -3064,7 +3984,25 @@
           <w:sz w:val="24"/>
           <w:szCs w:val="24"/>
         </w:rPr>
-        <w:t>, assigning a BufferedReader to it.</w:t>
+        <w:t xml:space="preserve">, assigning a </w:t>
+      </w:r>
+      <w:proofErr w:type="spellStart"/>
+      <w:r>
+        <w:rPr>
+          <w:rFonts w:ascii="Bahnschrift" w:hAnsi="Bahnschrift"/>
+          <w:sz w:val="24"/>
+          <w:szCs w:val="24"/>
+        </w:rPr>
+        <w:t>BufferedReader</w:t>
+      </w:r>
+      <w:proofErr w:type="spellEnd"/>
+      <w:r>
+        <w:rPr>
+          <w:rFonts w:ascii="Bahnschrift" w:hAnsi="Bahnschrift"/>
+          <w:sz w:val="24"/>
+          <w:szCs w:val="24"/>
+        </w:rPr>
+        <w:t xml:space="preserve"> to it.</w:t>
       </w:r>
     </w:p>
     <w:p>
@@ -3149,15 +4087,7 @@
           <w:sz w:val="24"/>
           <w:szCs w:val="24"/>
         </w:rPr>
-        <w:t>expected</w:t>
-      </w:r>
-      <w:r>
-        <w:rPr>
-          <w:rFonts w:ascii="Bahnschrift" w:hAnsi="Bahnschrift"/>
-          <w:sz w:val="24"/>
-          <w:szCs w:val="24"/>
-        </w:rPr>
-        <w:t xml:space="preserve">. We read 4 lines from the winning player’s logfile and check if </w:t>
+        <w:t xml:space="preserve">expected. We read 4 lines from the winning player’s logfile and check if </w:t>
       </w:r>
       <w:r>
         <w:rPr>
@@ -3183,7 +4113,25 @@
           <w:sz w:val="24"/>
           <w:szCs w:val="24"/>
         </w:rPr>
-        <w:t xml:space="preserve">To test whether toString works as expected, we assert that the first line </w:t>
+        <w:t xml:space="preserve">To test whether </w:t>
+      </w:r>
+      <w:proofErr w:type="spellStart"/>
+      <w:r>
+        <w:rPr>
+          <w:rFonts w:ascii="Bahnschrift" w:hAnsi="Bahnschrift"/>
+          <w:sz w:val="24"/>
+          <w:szCs w:val="24"/>
+        </w:rPr>
+        <w:t>toString</w:t>
+      </w:r>
+      <w:proofErr w:type="spellEnd"/>
+      <w:r>
+        <w:rPr>
+          <w:rFonts w:ascii="Bahnschrift" w:hAnsi="Bahnschrift"/>
+          <w:sz w:val="24"/>
+          <w:szCs w:val="24"/>
+        </w:rPr>
+        <w:t xml:space="preserve"> works as expected, we assert that the first line </w:t>
       </w:r>
       <w:r>
         <w:rPr>
@@ -3251,30 +4199,674 @@
         <w:spacing w:after="0"/>
         <w:rPr>
           <w:rFonts w:ascii="Bahnschrift" w:hAnsi="Bahnschrift"/>
-          <w:sz w:val="24"/>
-          <w:szCs w:val="24"/>
-        </w:rPr>
-      </w:pPr>
-    </w:p>
-    <w:p>
-      <w:pPr>
-        <w:spacing w:after="0"/>
-        <w:rPr>
-          <w:rFonts w:ascii="Bahnschrift" w:hAnsi="Bahnschrift"/>
-          <w:sz w:val="24"/>
-          <w:szCs w:val="24"/>
-        </w:rPr>
-      </w:pPr>
-    </w:p>
-    <w:p>
-      <w:pPr>
-        <w:spacing w:after="0"/>
-        <w:rPr>
-          <w:rFonts w:ascii="Bahnschrift" w:hAnsi="Bahnschrift"/>
-          <w:sz w:val="24"/>
-          <w:szCs w:val="24"/>
-        </w:rPr>
-      </w:pPr>
+          <w:b/>
+          <w:bCs/>
+          <w:sz w:val="24"/>
+          <w:szCs w:val="24"/>
+        </w:rPr>
+      </w:pPr>
+      <w:proofErr w:type="spellStart"/>
+      <w:r>
+        <w:rPr>
+          <w:rFonts w:ascii="Bahnschrift" w:hAnsi="Bahnschrift"/>
+          <w:b/>
+          <w:bCs/>
+          <w:sz w:val="24"/>
+          <w:szCs w:val="24"/>
+        </w:rPr>
+        <w:t>CardTest</w:t>
+      </w:r>
+      <w:proofErr w:type="spellEnd"/>
+    </w:p>
+    <w:p>
+      <w:pPr>
+        <w:spacing w:after="0"/>
+        <w:rPr>
+          <w:rFonts w:ascii="Bahnschrift" w:hAnsi="Bahnschrift"/>
+          <w:sz w:val="24"/>
+          <w:szCs w:val="24"/>
+        </w:rPr>
+      </w:pPr>
+      <w:r>
+        <w:rPr>
+          <w:rFonts w:ascii="Bahnschrift" w:hAnsi="Bahnschrift"/>
+          <w:sz w:val="24"/>
+          <w:szCs w:val="24"/>
+        </w:rPr>
+        <w:t xml:space="preserve">To set up </w:t>
+      </w:r>
+      <w:proofErr w:type="spellStart"/>
+      <w:r>
+        <w:rPr>
+          <w:rFonts w:ascii="Bahnschrift" w:hAnsi="Bahnschrift"/>
+          <w:sz w:val="24"/>
+          <w:szCs w:val="24"/>
+        </w:rPr>
+        <w:t>CardTest</w:t>
+      </w:r>
+      <w:proofErr w:type="spellEnd"/>
+      <w:r>
+        <w:rPr>
+          <w:rFonts w:ascii="Bahnschrift" w:hAnsi="Bahnschrift"/>
+          <w:sz w:val="24"/>
+          <w:szCs w:val="24"/>
+        </w:rPr>
+        <w:t xml:space="preserve"> we create a new card with value 1 before every </w:t>
+      </w:r>
+      <w:proofErr w:type="gramStart"/>
+      <w:r>
+        <w:rPr>
+          <w:rFonts w:ascii="Bahnschrift" w:hAnsi="Bahnschrift"/>
+          <w:sz w:val="24"/>
+          <w:szCs w:val="24"/>
+        </w:rPr>
+        <w:t>test, and</w:t>
+      </w:r>
+      <w:proofErr w:type="gramEnd"/>
+      <w:r>
+        <w:rPr>
+          <w:rFonts w:ascii="Bahnschrift" w:hAnsi="Bahnschrift"/>
+          <w:sz w:val="24"/>
+          <w:szCs w:val="24"/>
+        </w:rPr>
+        <w:t xml:space="preserve"> reset it </w:t>
+      </w:r>
+      <w:proofErr w:type="spellStart"/>
+      <w:r>
+        <w:rPr>
+          <w:rFonts w:ascii="Bahnschrift" w:hAnsi="Bahnschrift"/>
+          <w:sz w:val="24"/>
+          <w:szCs w:val="24"/>
+        </w:rPr>
+        <w:t>inbetween</w:t>
+      </w:r>
+      <w:proofErr w:type="spellEnd"/>
+      <w:r>
+        <w:rPr>
+          <w:rFonts w:ascii="Bahnschrift" w:hAnsi="Bahnschrift"/>
+          <w:sz w:val="24"/>
+          <w:szCs w:val="24"/>
+        </w:rPr>
+        <w:t xml:space="preserve"> tests. </w:t>
+      </w:r>
+    </w:p>
+    <w:p>
+      <w:pPr>
+        <w:spacing w:after="0"/>
+        <w:rPr>
+          <w:rFonts w:ascii="Bahnschrift" w:hAnsi="Bahnschrift"/>
+          <w:sz w:val="24"/>
+          <w:szCs w:val="24"/>
+        </w:rPr>
+      </w:pPr>
+    </w:p>
+    <w:p>
+      <w:pPr>
+        <w:spacing w:after="0"/>
+        <w:rPr>
+          <w:rFonts w:ascii="Bahnschrift" w:hAnsi="Bahnschrift"/>
+          <w:sz w:val="24"/>
+          <w:szCs w:val="24"/>
+        </w:rPr>
+      </w:pPr>
+      <w:r>
+        <w:rPr>
+          <w:rFonts w:ascii="Bahnschrift" w:hAnsi="Bahnschrift"/>
+          <w:sz w:val="24"/>
+          <w:szCs w:val="24"/>
+        </w:rPr>
+        <w:t xml:space="preserve">To test the </w:t>
+      </w:r>
+      <w:proofErr w:type="spellStart"/>
+      <w:r>
+        <w:rPr>
+          <w:rFonts w:ascii="Bahnschrift" w:hAnsi="Bahnschrift"/>
+          <w:sz w:val="24"/>
+          <w:szCs w:val="24"/>
+        </w:rPr>
+        <w:t>getValue</w:t>
+      </w:r>
+      <w:proofErr w:type="spellEnd"/>
+      <w:r>
+        <w:rPr>
+          <w:rFonts w:ascii="Bahnschrift" w:hAnsi="Bahnschrift"/>
+          <w:sz w:val="24"/>
+          <w:szCs w:val="24"/>
+        </w:rPr>
+        <w:t xml:space="preserve"> function we use the function to get the value, and make sure it is the same value (1) as the value we instantiated with.</w:t>
+      </w:r>
+    </w:p>
+    <w:p>
+      <w:pPr>
+        <w:spacing w:after="0"/>
+        <w:rPr>
+          <w:rFonts w:ascii="Bahnschrift" w:hAnsi="Bahnschrift"/>
+          <w:sz w:val="24"/>
+          <w:szCs w:val="24"/>
+        </w:rPr>
+      </w:pPr>
+    </w:p>
+    <w:p>
+      <w:pPr>
+        <w:spacing w:after="0"/>
+        <w:rPr>
+          <w:rFonts w:ascii="Bahnschrift" w:hAnsi="Bahnschrift"/>
+          <w:sz w:val="24"/>
+          <w:szCs w:val="24"/>
+        </w:rPr>
+      </w:pPr>
+      <w:r>
+        <w:rPr>
+          <w:rFonts w:ascii="Bahnschrift" w:hAnsi="Bahnschrift"/>
+          <w:sz w:val="24"/>
+          <w:szCs w:val="24"/>
+        </w:rPr>
+        <w:t xml:space="preserve">To test the </w:t>
+      </w:r>
+      <w:proofErr w:type="spellStart"/>
+      <w:r>
+        <w:rPr>
+          <w:rFonts w:ascii="Bahnschrift" w:hAnsi="Bahnschrift"/>
+          <w:sz w:val="24"/>
+          <w:szCs w:val="24"/>
+        </w:rPr>
+        <w:t>getRoundCount</w:t>
+      </w:r>
+      <w:proofErr w:type="spellEnd"/>
+      <w:r>
+        <w:rPr>
+          <w:rFonts w:ascii="Bahnschrift" w:hAnsi="Bahnschrift"/>
+          <w:sz w:val="24"/>
+          <w:szCs w:val="24"/>
+        </w:rPr>
+        <w:t xml:space="preserve"> function we check that it is equal to zero, as when instantiated the Card class sets it to zero, and there are no functions that change it.</w:t>
+      </w:r>
+    </w:p>
+    <w:p>
+      <w:pPr>
+        <w:spacing w:after="0"/>
+        <w:rPr>
+          <w:rFonts w:ascii="Bahnschrift" w:hAnsi="Bahnschrift"/>
+          <w:sz w:val="24"/>
+          <w:szCs w:val="24"/>
+        </w:rPr>
+      </w:pPr>
+    </w:p>
+    <w:p>
+      <w:pPr>
+        <w:spacing w:after="0"/>
+        <w:rPr>
+          <w:rFonts w:ascii="Bahnschrift" w:hAnsi="Bahnschrift"/>
+          <w:sz w:val="24"/>
+          <w:szCs w:val="24"/>
+        </w:rPr>
+      </w:pPr>
+      <w:r>
+        <w:rPr>
+          <w:rFonts w:ascii="Bahnschrift" w:hAnsi="Bahnschrift"/>
+          <w:sz w:val="24"/>
+          <w:szCs w:val="24"/>
+        </w:rPr>
+        <w:t xml:space="preserve">To test the </w:t>
+      </w:r>
+      <w:proofErr w:type="spellStart"/>
+      <w:r>
+        <w:rPr>
+          <w:rFonts w:ascii="Bahnschrift" w:hAnsi="Bahnschrift"/>
+          <w:sz w:val="24"/>
+          <w:szCs w:val="24"/>
+        </w:rPr>
+        <w:t>incrementRoundCount</w:t>
+      </w:r>
+      <w:proofErr w:type="spellEnd"/>
+      <w:r>
+        <w:rPr>
+          <w:rFonts w:ascii="Bahnschrift" w:hAnsi="Bahnschrift"/>
+          <w:sz w:val="24"/>
+          <w:szCs w:val="24"/>
+        </w:rPr>
+        <w:t xml:space="preserve"> function we use the function, and check that </w:t>
+      </w:r>
+      <w:proofErr w:type="spellStart"/>
+      <w:r>
+        <w:rPr>
+          <w:rFonts w:ascii="Bahnschrift" w:hAnsi="Bahnschrift"/>
+          <w:sz w:val="24"/>
+          <w:szCs w:val="24"/>
+        </w:rPr>
+        <w:t>getRoundCount</w:t>
+      </w:r>
+      <w:proofErr w:type="spellEnd"/>
+      <w:r>
+        <w:rPr>
+          <w:rFonts w:ascii="Bahnschrift" w:hAnsi="Bahnschrift"/>
+          <w:sz w:val="24"/>
+          <w:szCs w:val="24"/>
+        </w:rPr>
+        <w:t>, that we know works is equal to 1.</w:t>
+      </w:r>
+    </w:p>
+    <w:p>
+      <w:pPr>
+        <w:spacing w:after="0"/>
+        <w:rPr>
+          <w:rFonts w:ascii="Bahnschrift" w:hAnsi="Bahnschrift"/>
+          <w:sz w:val="24"/>
+          <w:szCs w:val="24"/>
+        </w:rPr>
+      </w:pPr>
+    </w:p>
+    <w:p>
+      <w:pPr>
+        <w:spacing w:after="0"/>
+        <w:rPr>
+          <w:rFonts w:ascii="Bahnschrift" w:hAnsi="Bahnschrift"/>
+          <w:sz w:val="24"/>
+          <w:szCs w:val="24"/>
+        </w:rPr>
+      </w:pPr>
+      <w:r>
+        <w:rPr>
+          <w:rFonts w:ascii="Bahnschrift" w:hAnsi="Bahnschrift"/>
+          <w:sz w:val="24"/>
+          <w:szCs w:val="24"/>
+        </w:rPr>
+        <w:t xml:space="preserve">To test the </w:t>
+      </w:r>
+      <w:proofErr w:type="spellStart"/>
+      <w:r>
+        <w:rPr>
+          <w:rFonts w:ascii="Bahnschrift" w:hAnsi="Bahnschrift"/>
+          <w:sz w:val="24"/>
+          <w:szCs w:val="24"/>
+        </w:rPr>
+        <w:t>resetRoundCount</w:t>
+      </w:r>
+      <w:proofErr w:type="spellEnd"/>
+      <w:r>
+        <w:rPr>
+          <w:rFonts w:ascii="Bahnschrift" w:hAnsi="Bahnschrift"/>
+          <w:sz w:val="24"/>
+          <w:szCs w:val="24"/>
+        </w:rPr>
+        <w:t xml:space="preserve"> we initially increment the round count by 1 using </w:t>
+      </w:r>
+      <w:proofErr w:type="spellStart"/>
+      <w:r>
+        <w:rPr>
+          <w:rFonts w:ascii="Bahnschrift" w:hAnsi="Bahnschrift"/>
+          <w:sz w:val="24"/>
+          <w:szCs w:val="24"/>
+        </w:rPr>
+        <w:t>incrementRoundCount</w:t>
+      </w:r>
+      <w:proofErr w:type="spellEnd"/>
+      <w:r>
+        <w:rPr>
+          <w:rFonts w:ascii="Bahnschrift" w:hAnsi="Bahnschrift"/>
+          <w:sz w:val="24"/>
+          <w:szCs w:val="24"/>
+        </w:rPr>
+        <w:t>, then reset it using the function. We then check it is equals to 0 as that is what It gets set to when reset.</w:t>
+      </w:r>
+    </w:p>
+    <w:p>
+      <w:pPr>
+        <w:spacing w:after="0"/>
+        <w:rPr>
+          <w:rFonts w:ascii="Bahnschrift" w:hAnsi="Bahnschrift"/>
+          <w:sz w:val="24"/>
+          <w:szCs w:val="24"/>
+        </w:rPr>
+      </w:pPr>
+    </w:p>
+    <w:p>
+      <w:pPr>
+        <w:spacing w:after="0"/>
+        <w:rPr>
+          <w:rFonts w:ascii="Bahnschrift" w:hAnsi="Bahnschrift"/>
+          <w:b/>
+          <w:bCs/>
+          <w:sz w:val="24"/>
+          <w:szCs w:val="24"/>
+        </w:rPr>
+      </w:pPr>
+      <w:proofErr w:type="spellStart"/>
+      <w:r>
+        <w:rPr>
+          <w:rFonts w:ascii="Bahnschrift" w:hAnsi="Bahnschrift"/>
+          <w:b/>
+          <w:bCs/>
+          <w:sz w:val="24"/>
+          <w:szCs w:val="24"/>
+        </w:rPr>
+        <w:t>CardDeckTest</w:t>
+      </w:r>
+      <w:proofErr w:type="spellEnd"/>
+    </w:p>
+    <w:p>
+      <w:pPr>
+        <w:spacing w:after="0"/>
+        <w:rPr>
+          <w:rFonts w:ascii="Bahnschrift" w:hAnsi="Bahnschrift"/>
+          <w:sz w:val="24"/>
+          <w:szCs w:val="24"/>
+        </w:rPr>
+      </w:pPr>
+      <w:r>
+        <w:rPr>
+          <w:rFonts w:ascii="Bahnschrift" w:hAnsi="Bahnschrift"/>
+          <w:sz w:val="24"/>
+          <w:szCs w:val="24"/>
+        </w:rPr>
+        <w:t xml:space="preserve">To set up </w:t>
+      </w:r>
+      <w:proofErr w:type="spellStart"/>
+      <w:r>
+        <w:rPr>
+          <w:rFonts w:ascii="Bahnschrift" w:hAnsi="Bahnschrift"/>
+          <w:sz w:val="24"/>
+          <w:szCs w:val="24"/>
+        </w:rPr>
+        <w:t>cardDeckTest</w:t>
+      </w:r>
+      <w:proofErr w:type="spellEnd"/>
+      <w:r>
+        <w:rPr>
+          <w:rFonts w:ascii="Bahnschrift" w:hAnsi="Bahnschrift"/>
+          <w:sz w:val="24"/>
+          <w:szCs w:val="24"/>
+        </w:rPr>
+        <w:t xml:space="preserve"> we create four new cards with values 1 to 4, an </w:t>
+      </w:r>
+      <w:proofErr w:type="spellStart"/>
+      <w:r>
+        <w:rPr>
+          <w:rFonts w:ascii="Bahnschrift" w:hAnsi="Bahnschrift"/>
+          <w:sz w:val="24"/>
+          <w:szCs w:val="24"/>
+        </w:rPr>
+        <w:t>arraylist</w:t>
+      </w:r>
+      <w:proofErr w:type="spellEnd"/>
+      <w:r>
+        <w:rPr>
+          <w:rFonts w:ascii="Bahnschrift" w:hAnsi="Bahnschrift"/>
+          <w:sz w:val="24"/>
+          <w:szCs w:val="24"/>
+        </w:rPr>
+        <w:t xml:space="preserve"> of cards with the four cards in it, and then use that to create a new </w:t>
+      </w:r>
+      <w:proofErr w:type="spellStart"/>
+      <w:r>
+        <w:rPr>
+          <w:rFonts w:ascii="Bahnschrift" w:hAnsi="Bahnschrift"/>
+          <w:sz w:val="24"/>
+          <w:szCs w:val="24"/>
+        </w:rPr>
+        <w:t>cardDeck</w:t>
+      </w:r>
+      <w:proofErr w:type="spellEnd"/>
+      <w:r>
+        <w:rPr>
+          <w:rFonts w:ascii="Bahnschrift" w:hAnsi="Bahnschrift"/>
+          <w:sz w:val="24"/>
+          <w:szCs w:val="24"/>
+        </w:rPr>
+        <w:t xml:space="preserve"> with index of 1. </w:t>
+      </w:r>
+    </w:p>
+    <w:p>
+      <w:pPr>
+        <w:spacing w:after="0"/>
+        <w:rPr>
+          <w:rFonts w:ascii="Bahnschrift" w:hAnsi="Bahnschrift"/>
+          <w:sz w:val="24"/>
+          <w:szCs w:val="24"/>
+        </w:rPr>
+      </w:pPr>
+    </w:p>
+    <w:p>
+      <w:pPr>
+        <w:spacing w:after="0"/>
+        <w:rPr>
+          <w:rFonts w:ascii="Bahnschrift" w:hAnsi="Bahnschrift"/>
+          <w:sz w:val="24"/>
+          <w:szCs w:val="24"/>
+        </w:rPr>
+      </w:pPr>
+      <w:r>
+        <w:rPr>
+          <w:rFonts w:ascii="Bahnschrift" w:hAnsi="Bahnschrift"/>
+          <w:sz w:val="24"/>
+          <w:szCs w:val="24"/>
+        </w:rPr>
+        <w:t xml:space="preserve">To test the code in the instantiation we </w:t>
+      </w:r>
+      <w:proofErr w:type="gramStart"/>
+      <w:r>
+        <w:rPr>
+          <w:rFonts w:ascii="Bahnschrift" w:hAnsi="Bahnschrift"/>
+          <w:sz w:val="24"/>
+          <w:szCs w:val="24"/>
+        </w:rPr>
+        <w:t>have to</w:t>
+      </w:r>
+      <w:proofErr w:type="gramEnd"/>
+      <w:r>
+        <w:rPr>
+          <w:rFonts w:ascii="Bahnschrift" w:hAnsi="Bahnschrift"/>
+          <w:sz w:val="24"/>
+          <w:szCs w:val="24"/>
+        </w:rPr>
+        <w:t xml:space="preserve"> check that the files are being created properly. To do this we create a logfile named deck1_output and then delete it if it exists. We then </w:t>
+      </w:r>
+      <w:r>
+        <w:rPr>
+          <w:rFonts w:ascii="Bahnschrift" w:hAnsi="Bahnschrift"/>
+          <w:sz w:val="24"/>
+          <w:szCs w:val="24"/>
+        </w:rPr>
+        <w:t xml:space="preserve">create a new </w:t>
+      </w:r>
+      <w:proofErr w:type="spellStart"/>
+      <w:r>
+        <w:rPr>
+          <w:rFonts w:ascii="Bahnschrift" w:hAnsi="Bahnschrift"/>
+          <w:sz w:val="24"/>
+          <w:szCs w:val="24"/>
+        </w:rPr>
+        <w:t>cardDeck</w:t>
+      </w:r>
+      <w:proofErr w:type="spellEnd"/>
+      <w:r>
+        <w:rPr>
+          <w:rFonts w:ascii="Bahnschrift" w:hAnsi="Bahnschrift"/>
+          <w:sz w:val="24"/>
+          <w:szCs w:val="24"/>
+        </w:rPr>
+        <w:t xml:space="preserve">, and check that there is a file there named deck1_output, and that it is empty. We then write to that file to make it not empty, then set </w:t>
+      </w:r>
+      <w:proofErr w:type="spellStart"/>
+      <w:r>
+        <w:rPr>
+          <w:rFonts w:ascii="Bahnschrift" w:hAnsi="Bahnschrift"/>
+          <w:sz w:val="24"/>
+          <w:szCs w:val="24"/>
+        </w:rPr>
+        <w:t>cardDeck</w:t>
+      </w:r>
+      <w:proofErr w:type="spellEnd"/>
+      <w:r>
+        <w:rPr>
+          <w:rFonts w:ascii="Bahnschrift" w:hAnsi="Bahnschrift"/>
+          <w:sz w:val="24"/>
+          <w:szCs w:val="24"/>
+        </w:rPr>
+        <w:t xml:space="preserve"> to null, and create it again, then check that it has replaced the old deck1_output with a new empty one.</w:t>
+      </w:r>
+    </w:p>
+    <w:p>
+      <w:pPr>
+        <w:spacing w:after="0"/>
+        <w:rPr>
+          <w:rFonts w:ascii="Bahnschrift" w:hAnsi="Bahnschrift"/>
+          <w:sz w:val="24"/>
+          <w:szCs w:val="24"/>
+        </w:rPr>
+      </w:pPr>
+    </w:p>
+    <w:p>
+      <w:pPr>
+        <w:spacing w:after="120"/>
+        <w:rPr>
+          <w:rFonts w:ascii="Bahnschrift" w:hAnsi="Bahnschrift"/>
+          <w:sz w:val="24"/>
+          <w:szCs w:val="24"/>
+        </w:rPr>
+      </w:pPr>
+      <w:r>
+        <w:rPr>
+          <w:rFonts w:ascii="Bahnschrift" w:hAnsi="Bahnschrift"/>
+          <w:sz w:val="24"/>
+          <w:szCs w:val="24"/>
+        </w:rPr>
+        <w:t xml:space="preserve">To test whether </w:t>
+      </w:r>
+      <w:proofErr w:type="spellStart"/>
+      <w:r>
+        <w:rPr>
+          <w:rFonts w:ascii="Bahnschrift" w:hAnsi="Bahnschrift"/>
+          <w:sz w:val="24"/>
+          <w:szCs w:val="24"/>
+        </w:rPr>
+        <w:t>toString</w:t>
+      </w:r>
+      <w:proofErr w:type="spellEnd"/>
+      <w:r>
+        <w:rPr>
+          <w:rFonts w:ascii="Bahnschrift" w:hAnsi="Bahnschrift"/>
+          <w:sz w:val="24"/>
+          <w:szCs w:val="24"/>
+        </w:rPr>
+        <w:t xml:space="preserve"> works as expected, we assert that th</w:t>
+      </w:r>
+      <w:r>
+        <w:rPr>
+          <w:rFonts w:ascii="Bahnschrift" w:hAnsi="Bahnschrift"/>
+          <w:sz w:val="24"/>
+          <w:szCs w:val="24"/>
+        </w:rPr>
+        <w:t xml:space="preserve">e value of the cards we put in the list in </w:t>
+      </w:r>
+      <w:proofErr w:type="spellStart"/>
+      <w:r>
+        <w:rPr>
+          <w:rFonts w:ascii="Bahnschrift" w:hAnsi="Bahnschrift"/>
+          <w:sz w:val="24"/>
+          <w:szCs w:val="24"/>
+        </w:rPr>
+        <w:t>cardDeck</w:t>
+      </w:r>
+      <w:proofErr w:type="spellEnd"/>
+      <w:r>
+        <w:rPr>
+          <w:rFonts w:ascii="Bahnschrift" w:hAnsi="Bahnschrift"/>
+          <w:sz w:val="24"/>
+          <w:szCs w:val="24"/>
+        </w:rPr>
+        <w:t xml:space="preserve"> reads the same as the </w:t>
+      </w:r>
+      <w:proofErr w:type="spellStart"/>
+      <w:r>
+        <w:rPr>
+          <w:rFonts w:ascii="Bahnschrift" w:hAnsi="Bahnschrift"/>
+          <w:sz w:val="24"/>
+          <w:szCs w:val="24"/>
+        </w:rPr>
+        <w:t>toString</w:t>
+      </w:r>
+      <w:proofErr w:type="spellEnd"/>
+      <w:r>
+        <w:rPr>
+          <w:rFonts w:ascii="Bahnschrift" w:hAnsi="Bahnschrift"/>
+          <w:sz w:val="24"/>
+          <w:szCs w:val="24"/>
+        </w:rPr>
+        <w:t xml:space="preserve"> of </w:t>
+      </w:r>
+      <w:proofErr w:type="spellStart"/>
+      <w:r>
+        <w:rPr>
+          <w:rFonts w:ascii="Bahnschrift" w:hAnsi="Bahnschrift"/>
+          <w:sz w:val="24"/>
+          <w:szCs w:val="24"/>
+        </w:rPr>
+        <w:t>cardDeck</w:t>
+      </w:r>
+      <w:proofErr w:type="spellEnd"/>
+      <w:r>
+        <w:rPr>
+          <w:rFonts w:ascii="Bahnschrift" w:hAnsi="Bahnschrift"/>
+          <w:sz w:val="24"/>
+          <w:szCs w:val="24"/>
+        </w:rPr>
+        <w:t>.</w:t>
+      </w:r>
+    </w:p>
+    <w:p>
+      <w:pPr>
+        <w:spacing w:after="120"/>
+        <w:rPr>
+          <w:rFonts w:ascii="Bahnschrift" w:hAnsi="Bahnschrift"/>
+          <w:sz w:val="24"/>
+          <w:szCs w:val="24"/>
+        </w:rPr>
+      </w:pPr>
+      <w:r>
+        <w:rPr>
+          <w:rFonts w:ascii="Bahnschrift" w:hAnsi="Bahnschrift"/>
+          <w:sz w:val="24"/>
+          <w:szCs w:val="24"/>
+        </w:rPr>
+        <w:t xml:space="preserve">To test whether </w:t>
+      </w:r>
+      <w:proofErr w:type="spellStart"/>
+      <w:r>
+        <w:rPr>
+          <w:rFonts w:ascii="Bahnschrift" w:hAnsi="Bahnschrift"/>
+          <w:sz w:val="24"/>
+          <w:szCs w:val="24"/>
+        </w:rPr>
+        <w:t>printLogFile</w:t>
+      </w:r>
+      <w:proofErr w:type="spellEnd"/>
+      <w:r>
+        <w:rPr>
+          <w:rFonts w:ascii="Bahnschrift" w:hAnsi="Bahnschrift"/>
+          <w:sz w:val="24"/>
+          <w:szCs w:val="24"/>
+        </w:rPr>
+        <w:t xml:space="preserve"> works, we firstly run the function, then read the file to get the first line of the </w:t>
+      </w:r>
+      <w:proofErr w:type="gramStart"/>
+      <w:r>
+        <w:rPr>
+          <w:rFonts w:ascii="Bahnschrift" w:hAnsi="Bahnschrift"/>
+          <w:sz w:val="24"/>
+          <w:szCs w:val="24"/>
+        </w:rPr>
+        <w:t>file, and</w:t>
+      </w:r>
+      <w:proofErr w:type="gramEnd"/>
+      <w:r>
+        <w:rPr>
+          <w:rFonts w:ascii="Bahnschrift" w:hAnsi="Bahnschrift"/>
+          <w:sz w:val="24"/>
+          <w:szCs w:val="24"/>
+        </w:rPr>
+        <w:t xml:space="preserve"> assert it to check it’s the same thing as expected.</w:t>
+      </w:r>
     </w:p>
     <w:p>
       <w:pPr>

</xml_diff>